<commit_message>
Change font used in CV
</commit_message>
<xml_diff>
--- a/assets/files/CV_Khanh_Le_Eng.docx
+++ b/assets/files/CV_Khanh_Le_Eng.docx
@@ -6,24 +6,166 @@
       <w:pPr>
         <w:pStyle w:val="Name"/>
         <w:rPr>
-          <w:rFonts w:ascii="Segoe UI" w:eastAsia="Yu Gothic" w:hAnsi="Segoe UI" w:cs="Segoe UI"/>
-        </w:rPr>
-      </w:pPr>
-      <w:r>
-        <w:rPr>
-          <w:rFonts w:ascii="Segoe UI" w:eastAsia="Yu Gothic" w:hAnsi="Segoe UI" w:cs="Segoe UI"/>
+          <w:rFonts w:ascii="Calibri" w:eastAsia="Yu Gothic" w:hAnsi="Calibri" w:cs="Calibri"/>
+        </w:rPr>
+      </w:pPr>
+      <w:r>
+        <w:rPr>
+          <w:rFonts w:ascii="Calibri" w:eastAsia="Yu Gothic" w:hAnsi="Calibri" w:cs="Calibri"/>
+          <w:noProof/>
+        </w:rPr>
+        <mc:AlternateContent>
+          <mc:Choice Requires="wps">
+            <w:drawing>
+              <wp:anchor distT="0" distB="0" distL="114300" distR="114300" simplePos="0" relativeHeight="251657215" behindDoc="0" locked="0" layoutInCell="1" allowOverlap="1">
+                <wp:simplePos x="0" y="0"/>
+                <wp:positionH relativeFrom="column">
+                  <wp:posOffset>4652010</wp:posOffset>
+                </wp:positionH>
+                <wp:positionV relativeFrom="paragraph">
+                  <wp:posOffset>28575</wp:posOffset>
+                </wp:positionV>
+                <wp:extent cx="1079500" cy="1444625"/>
+                <wp:effectExtent l="0" t="0" r="25400" b="22225"/>
+                <wp:wrapNone/>
+                <wp:docPr id="2" name="Rectangle 2"/>
+                <wp:cNvGraphicFramePr/>
+                <a:graphic xmlns:a="http://schemas.openxmlformats.org/drawingml/2006/main">
+                  <a:graphicData uri="http://schemas.microsoft.com/office/word/2010/wordprocessingShape">
+                    <wps:wsp>
+                      <wps:cNvSpPr/>
+                      <wps:spPr>
+                        <a:xfrm>
+                          <a:off x="0" y="0"/>
+                          <a:ext cx="1079500" cy="1444625"/>
+                        </a:xfrm>
+                        <a:prstGeom prst="rect">
+                          <a:avLst/>
+                        </a:prstGeom>
+                        <a:ln w="6350"/>
+                      </wps:spPr>
+                      <wps:style>
+                        <a:lnRef idx="2">
+                          <a:schemeClr val="dk1"/>
+                        </a:lnRef>
+                        <a:fillRef idx="1">
+                          <a:schemeClr val="lt1"/>
+                        </a:fillRef>
+                        <a:effectRef idx="0">
+                          <a:schemeClr val="dk1"/>
+                        </a:effectRef>
+                        <a:fontRef idx="minor">
+                          <a:schemeClr val="dk1"/>
+                        </a:fontRef>
+                      </wps:style>
+                      <wps:bodyPr rot="0" spcFirstLastPara="0" vertOverflow="overflow" horzOverflow="overflow" vert="horz" wrap="square" lIns="91440" tIns="45720" rIns="91440" bIns="45720" numCol="1" spcCol="0" rtlCol="0" fromWordArt="0" anchor="ctr" anchorCtr="0" forceAA="0" compatLnSpc="1">
+                        <a:prstTxWarp prst="textNoShape">
+                          <a:avLst/>
+                        </a:prstTxWarp>
+                        <a:noAutofit/>
+                      </wps:bodyPr>
+                    </wps:wsp>
+                  </a:graphicData>
+                </a:graphic>
+                <wp14:sizeRelH relativeFrom="margin">
+                  <wp14:pctWidth>0</wp14:pctWidth>
+                </wp14:sizeRelH>
+                <wp14:sizeRelV relativeFrom="margin">
+                  <wp14:pctHeight>0</wp14:pctHeight>
+                </wp14:sizeRelV>
+              </wp:anchor>
+            </w:drawing>
+          </mc:Choice>
+          <mc:Fallback>
+            <w:pict>
+              <v:rect w14:anchorId="51520036" id="Rectangle 2" o:spid="_x0000_s1026" style="position:absolute;margin-left:366.3pt;margin-top:2.25pt;width:85pt;height:113.75pt;z-index:251657215;visibility:visible;mso-wrap-style:square;mso-width-percent:0;mso-height-percent:0;mso-wrap-distance-left:9pt;mso-wrap-distance-top:0;mso-wrap-distance-right:9pt;mso-wrap-distance-bottom:0;mso-position-horizontal:absolute;mso-position-horizontal-relative:text;mso-position-vertical:absolute;mso-position-vertical-relative:text;mso-width-percent:0;mso-height-percent:0;mso-width-relative:margin;mso-height-relative:margin;v-text-anchor:middle" o:gfxdata="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" fillcolor="white [3201]" strokecolor="black [3200]" strokeweight=".5pt"/>
+            </w:pict>
+          </mc:Fallback>
+        </mc:AlternateContent>
+      </w:r>
+      <w:r>
+        <w:rPr>
+          <w:rFonts w:ascii="Calibri" w:eastAsia="Yu Gothic" w:hAnsi="Calibri" w:cs="Calibri"/>
+          <w:noProof/>
+        </w:rPr>
+        <w:drawing>
+          <wp:anchor distT="0" distB="0" distL="114300" distR="114300" simplePos="0" relativeHeight="251658240" behindDoc="0" locked="0" layoutInCell="1" allowOverlap="1">
+            <wp:simplePos x="0" y="0"/>
+            <wp:positionH relativeFrom="margin">
+              <wp:posOffset>4719320</wp:posOffset>
+            </wp:positionH>
+            <wp:positionV relativeFrom="paragraph">
+              <wp:posOffset>128493</wp:posOffset>
+            </wp:positionV>
+            <wp:extent cx="949960" cy="1268730"/>
+            <wp:effectExtent l="0" t="0" r="2540" b="7620"/>
+            <wp:wrapNone/>
+            <wp:docPr id="1" name="Picture 1" descr="C:\Users\khanhcongle\Downloads\KhanhLe_Black&amp;White.jpg"/>
+            <wp:cNvGraphicFramePr>
+              <a:graphicFrameLocks xmlns:a="http://schemas.openxmlformats.org/drawingml/2006/main" noChangeAspect="1"/>
+            </wp:cNvGraphicFramePr>
+            <a:graphic xmlns:a="http://schemas.openxmlformats.org/drawingml/2006/main">
+              <a:graphicData uri="http://schemas.openxmlformats.org/drawingml/2006/picture">
+                <pic:pic xmlns:pic="http://schemas.openxmlformats.org/drawingml/2006/picture">
+                  <pic:nvPicPr>
+                    <pic:cNvPr id="0" name="Picture 1" descr="C:\Users\khanhcongle\Downloads\KhanhLe_Black&amp;White.jpg"/>
+                    <pic:cNvPicPr>
+                      <a:picLocks noChangeAspect="1" noChangeArrowheads="1"/>
+                    </pic:cNvPicPr>
+                  </pic:nvPicPr>
+                  <pic:blipFill>
+                    <a:blip r:embed="rId7" cstate="print">
+                      <a:extLst>
+                        <a:ext uri="{28A0092B-C50C-407E-A947-70E740481C1C}">
+                          <a14:useLocalDpi xmlns:a14="http://schemas.microsoft.com/office/drawing/2010/main" val="0"/>
+                        </a:ext>
+                      </a:extLst>
+                    </a:blip>
+                    <a:srcRect/>
+                    <a:stretch>
+                      <a:fillRect/>
+                    </a:stretch>
+                  </pic:blipFill>
+                  <pic:spPr bwMode="auto">
+                    <a:xfrm>
+                      <a:off x="0" y="0"/>
+                      <a:ext cx="949960" cy="1268730"/>
+                    </a:xfrm>
+                    <a:prstGeom prst="rect">
+                      <a:avLst/>
+                    </a:prstGeom>
+                    <a:noFill/>
+                    <a:ln>
+                      <a:noFill/>
+                    </a:ln>
+                  </pic:spPr>
+                </pic:pic>
+              </a:graphicData>
+            </a:graphic>
+            <wp14:sizeRelH relativeFrom="page">
+              <wp14:pctWidth>0</wp14:pctWidth>
+            </wp14:sizeRelH>
+            <wp14:sizeRelV relativeFrom="page">
+              <wp14:pctHeight>0</wp14:pctHeight>
+            </wp14:sizeRelV>
+          </wp:anchor>
+        </w:drawing>
+      </w:r>
+      <w:r>
+        <w:rPr>
+          <w:rFonts w:ascii="Calibri" w:eastAsia="Yu Gothic" w:hAnsi="Calibri" w:cs="Calibri"/>
         </w:rPr>
         <w:t xml:space="preserve">Le Cong </w:t>
       </w:r>
       <w:r>
         <w:rPr>
-          <w:rFonts w:ascii="Segoe UI" w:eastAsia="Yu Gothic" w:hAnsi="Segoe UI" w:cs="Segoe UI"/>
+          <w:rFonts w:ascii="Calibri" w:eastAsia="Yu Gothic" w:hAnsi="Calibri" w:cs="Calibri"/>
         </w:rPr>
         <w:t>KHANH</w:t>
       </w:r>
       <w:r>
         <w:rPr>
-          <w:rStyle w:val="Normal"/>
+          <w:rFonts w:ascii="Calibri" w:hAnsi="Calibri" w:cs="Calibri"/>
           <w:snapToGrid w:val="0"/>
           <w:color w:val="000000"/>
           <w:w w:val="0"/>
@@ -40,7 +182,7 @@
     <w:p>
       <w:pPr>
         <w:rPr>
-          <w:rFonts w:ascii="Segoe UI" w:eastAsia="Yu Gothic" w:hAnsi="Segoe UI" w:cs="Segoe UI"/>
+          <w:rFonts w:ascii="Calibri" w:eastAsia="Yu Gothic" w:hAnsi="Calibri" w:cs="Calibri"/>
         </w:rPr>
       </w:pPr>
     </w:p>
@@ -59,8 +201,8 @@
         <w:tblLook w:val="01E0" w:firstRow="1" w:lastRow="1" w:firstColumn="1" w:lastColumn="1" w:noHBand="0" w:noVBand="0"/>
       </w:tblPr>
       <w:tblGrid>
-        <w:gridCol w:w="4827"/>
-        <w:gridCol w:w="4173"/>
+        <w:gridCol w:w="4818"/>
+        <w:gridCol w:w="4182"/>
       </w:tblGrid>
       <w:tr>
         <w:trPr>
@@ -78,76 +220,34 @@
               </w:tabs>
               <w:ind w:left="-108"/>
               <w:rPr>
-                <w:rFonts w:ascii="Segoe UI" w:eastAsia="Yu Gothic" w:hAnsi="Segoe UI" w:cs="Segoe UI"/>
+                <w:rFonts w:ascii="Calibri" w:eastAsia="Yu Gothic" w:hAnsi="Calibri" w:cs="Calibri"/>
               </w:rPr>
             </w:pPr>
             <w:r>
               <w:rPr>
-                <w:rFonts w:ascii="Segoe UI" w:eastAsia="Yu Gothic" w:hAnsi="Segoe UI" w:cs="Segoe UI"/>
+                <w:rFonts w:ascii="Calibri" w:eastAsia="Yu Gothic" w:hAnsi="Calibri" w:cs="Calibri"/>
                 <w:b/>
               </w:rPr>
               <w:t>Phone:</w:t>
             </w:r>
             <w:r>
               <w:rPr>
-                <w:rFonts w:ascii="Segoe UI" w:eastAsia="Yu Gothic" w:hAnsi="Segoe UI" w:cs="Segoe UI"/>
+                <w:rFonts w:ascii="Calibri" w:eastAsia="Yu Gothic" w:hAnsi="Calibri" w:cs="Calibri"/>
               </w:rPr>
               <w:t xml:space="preserve"> </w:t>
             </w:r>
             <w:r>
               <w:rPr>
-                <w:rFonts w:ascii="Segoe UI" w:eastAsia="Yu Gothic" w:hAnsi="Segoe UI" w:cs="Segoe UI"/>
+                <w:rFonts w:ascii="Calibri" w:eastAsia="Yu Gothic" w:hAnsi="Calibri" w:cs="Calibri"/>
                 <w:b/>
               </w:rPr>
               <w:tab/>
             </w:r>
             <w:r>
               <w:rPr>
-                <w:rFonts w:ascii="Segoe UI" w:eastAsia="Yu Gothic" w:hAnsi="Segoe UI" w:cs="Segoe UI"/>
+                <w:rFonts w:ascii="Calibri" w:eastAsia="Yu Gothic" w:hAnsi="Calibri" w:cs="Calibri"/>
               </w:rPr>
-              <w:t>(</w:t>
-            </w:r>
-            <w:r>
-              <w:rPr>
-                <w:rFonts w:ascii="Segoe UI" w:eastAsia="Yu Gothic" w:hAnsi="Segoe UI" w:cs="Segoe UI"/>
-              </w:rPr>
-              <w:t>+84</w:t>
-            </w:r>
-            <w:r>
-              <w:rPr>
-                <w:rFonts w:ascii="Segoe UI" w:eastAsia="Yu Gothic" w:hAnsi="Segoe UI" w:cs="Segoe UI"/>
-              </w:rPr>
-              <w:t xml:space="preserve">) </w:t>
-            </w:r>
-            <w:r>
-              <w:rPr>
-                <w:rFonts w:ascii="Segoe UI" w:eastAsia="Yu Gothic" w:hAnsi="Segoe UI" w:cs="Segoe UI"/>
-              </w:rPr>
-              <w:t>1669</w:t>
-            </w:r>
-            <w:r>
-              <w:rPr>
-                <w:rFonts w:ascii="Segoe UI" w:eastAsia="Yu Gothic" w:hAnsi="Segoe UI" w:cs="Segoe UI"/>
-              </w:rPr>
-              <w:t xml:space="preserve"> </w:t>
-            </w:r>
-            <w:r>
-              <w:rPr>
-                <w:rFonts w:ascii="Segoe UI" w:eastAsia="Yu Gothic" w:hAnsi="Segoe UI" w:cs="Segoe UI"/>
-              </w:rPr>
-              <w:t>2752</w:t>
-            </w:r>
-            <w:r>
-              <w:rPr>
-                <w:rFonts w:ascii="Segoe UI" w:eastAsia="Yu Gothic" w:hAnsi="Segoe UI" w:cs="Segoe UI"/>
-              </w:rPr>
-              <w:t xml:space="preserve"> </w:t>
-            </w:r>
-            <w:r>
-              <w:rPr>
-                <w:rFonts w:ascii="Segoe UI" w:eastAsia="Yu Gothic" w:hAnsi="Segoe UI" w:cs="Segoe UI"/>
-              </w:rPr>
-              <w:t>86</w:t>
+              <w:t>(+84) 1669 2752 86</w:t>
             </w:r>
           </w:p>
           <w:p>
@@ -158,39 +258,39 @@
               </w:tabs>
               <w:ind w:left="-108"/>
               <w:rPr>
-                <w:rFonts w:ascii="Segoe UI" w:eastAsia="Yu Gothic" w:hAnsi="Segoe UI" w:cs="Segoe UI"/>
+                <w:rFonts w:ascii="Calibri" w:eastAsia="Yu Gothic" w:hAnsi="Calibri" w:cs="Calibri"/>
               </w:rPr>
             </w:pPr>
             <w:r>
               <w:rPr>
-                <w:rFonts w:ascii="Segoe UI" w:eastAsia="Yu Gothic" w:hAnsi="Segoe UI" w:cs="Segoe UI"/>
+                <w:rFonts w:ascii="Calibri" w:eastAsia="Yu Gothic" w:hAnsi="Calibri" w:cs="Calibri"/>
                 <w:b/>
               </w:rPr>
               <w:t>Email</w:t>
             </w:r>
             <w:r>
               <w:rPr>
-                <w:rFonts w:ascii="Segoe UI" w:eastAsia="Yu Gothic" w:hAnsi="Segoe UI" w:cs="Segoe UI"/>
+                <w:rFonts w:ascii="Calibri" w:eastAsia="Yu Gothic" w:hAnsi="Calibri" w:cs="Calibri"/>
                 <w:b/>
               </w:rPr>
               <w:t>:</w:t>
             </w:r>
             <w:r>
               <w:rPr>
-                <w:rFonts w:ascii="Segoe UI" w:eastAsia="Yu Gothic" w:hAnsi="Segoe UI" w:cs="Segoe UI"/>
+                <w:rFonts w:ascii="Calibri" w:eastAsia="Yu Gothic" w:hAnsi="Calibri" w:cs="Calibri"/>
               </w:rPr>
               <w:t xml:space="preserve"> </w:t>
             </w:r>
             <w:r>
               <w:rPr>
-                <w:rFonts w:ascii="Segoe UI" w:eastAsia="Yu Gothic" w:hAnsi="Segoe UI" w:cs="Segoe UI"/>
+                <w:rFonts w:ascii="Calibri" w:eastAsia="Yu Gothic" w:hAnsi="Calibri" w:cs="Calibri"/>
                 <w:b/>
               </w:rPr>
               <w:tab/>
             </w:r>
             <w:r>
               <w:rPr>
-                <w:rFonts w:ascii="Segoe UI" w:eastAsia="Yu Gothic" w:hAnsi="Segoe UI" w:cs="Segoe UI"/>
+                <w:rFonts w:ascii="Calibri" w:eastAsia="Yu Gothic" w:hAnsi="Calibri" w:cs="Calibri"/>
               </w:rPr>
               <w:t>lecongkhanh382@gmail.com</w:t>
             </w:r>
@@ -203,40 +303,33 @@
               </w:tabs>
               <w:ind w:left="-108"/>
               <w:rPr>
-                <w:rFonts w:ascii="Segoe UI" w:eastAsia="Yu Gothic" w:hAnsi="Segoe UI" w:cs="Segoe UI"/>
+                <w:rFonts w:ascii="Calibri" w:eastAsia="Yu Gothic" w:hAnsi="Calibri" w:cs="Calibri"/>
                 <w:b/>
               </w:rPr>
             </w:pPr>
             <w:r>
               <w:rPr>
-                <w:rFonts w:ascii="Segoe UI" w:eastAsia="Yu Gothic" w:hAnsi="Segoe UI" w:cs="Segoe UI"/>
+                <w:rFonts w:ascii="Calibri" w:eastAsia="Yu Gothic" w:hAnsi="Calibri" w:cs="Calibri"/>
                 <w:b/>
               </w:rPr>
-              <w:t>City</w:t>
+              <w:t>City:</w:t>
             </w:r>
             <w:r>
               <w:rPr>
-                <w:rFonts w:ascii="Segoe UI" w:eastAsia="Yu Gothic" w:hAnsi="Segoe UI" w:cs="Segoe UI"/>
-                <w:b/>
-              </w:rPr>
-              <w:t>:</w:t>
-            </w:r>
-            <w:r>
-              <w:rPr>
-                <w:rFonts w:ascii="Segoe UI" w:eastAsia="Yu Gothic" w:hAnsi="Segoe UI" w:cs="Segoe UI"/>
+                <w:rFonts w:ascii="Calibri" w:eastAsia="Yu Gothic" w:hAnsi="Calibri" w:cs="Calibri"/>
               </w:rPr>
               <w:t xml:space="preserve"> </w:t>
             </w:r>
             <w:r>
               <w:rPr>
-                <w:rFonts w:ascii="Segoe UI" w:eastAsia="Yu Gothic" w:hAnsi="Segoe UI" w:cs="Segoe UI"/>
+                <w:rFonts w:ascii="Calibri" w:eastAsia="Yu Gothic" w:hAnsi="Calibri" w:cs="Calibri"/>
                 <w:b/>
               </w:rPr>
               <w:tab/>
             </w:r>
             <w:r>
               <w:rPr>
-                <w:rFonts w:ascii="Segoe UI" w:eastAsia="Yu Gothic" w:hAnsi="Segoe UI" w:cs="Segoe UI"/>
+                <w:rFonts w:ascii="Calibri" w:eastAsia="Yu Gothic" w:hAnsi="Calibri" w:cs="Calibri"/>
               </w:rPr>
               <w:t>HCMC, Vietnam</w:t>
             </w:r>
@@ -250,79 +343,9 @@
             <w:pPr>
               <w:widowControl w:val="0"/>
               <w:rPr>
-                <w:rFonts w:ascii="Segoe UI" w:eastAsia="Yu Gothic" w:hAnsi="Segoe UI" w:cs="Segoe UI"/>
+                <w:rFonts w:ascii="Calibri" w:eastAsia="Yu Gothic" w:hAnsi="Calibri" w:cs="Calibri"/>
               </w:rPr>
             </w:pPr>
-            <w:bookmarkStart w:id="0" w:name="_GoBack"/>
-            <w:bookmarkEnd w:id="0"/>
-            <w:r>
-              <w:rPr>
-                <w:rFonts w:ascii="Segoe UI" w:eastAsia="Yu Gothic" w:hAnsi="Segoe UI" w:cs="Segoe UI"/>
-                <w:noProof/>
-              </w:rPr>
-              <w:drawing>
-                <wp:anchor distT="0" distB="0" distL="114300" distR="114300" simplePos="0" relativeHeight="251658240" behindDoc="0" locked="0" layoutInCell="1" allowOverlap="1">
-                  <wp:simplePos x="0" y="0"/>
-                  <wp:positionH relativeFrom="margin">
-                    <wp:posOffset>1502557</wp:posOffset>
-                  </wp:positionH>
-                  <wp:positionV relativeFrom="paragraph">
-                    <wp:posOffset>-530861</wp:posOffset>
-                  </wp:positionV>
-                  <wp:extent cx="1078083" cy="1439839"/>
-                  <wp:effectExtent l="0" t="0" r="8255" b="8255"/>
-                  <wp:wrapNone/>
-                  <wp:docPr id="1" name="Picture 1" descr="C:\Users\khanhcongle\Downloads\KhanhLe_Black&amp;White.jpg"/>
-                  <wp:cNvGraphicFramePr>
-                    <a:graphicFrameLocks xmlns:a="http://schemas.openxmlformats.org/drawingml/2006/main" noChangeAspect="1"/>
-                  </wp:cNvGraphicFramePr>
-                  <a:graphic xmlns:a="http://schemas.openxmlformats.org/drawingml/2006/main">
-                    <a:graphicData uri="http://schemas.openxmlformats.org/drawingml/2006/picture">
-                      <pic:pic xmlns:pic="http://schemas.openxmlformats.org/drawingml/2006/picture">
-                        <pic:nvPicPr>
-                          <pic:cNvPr id="0" name="Picture 1" descr="C:\Users\khanhcongle\Downloads\KhanhLe_Black&amp;White.jpg"/>
-                          <pic:cNvPicPr>
-                            <a:picLocks noChangeAspect="1" noChangeArrowheads="1"/>
-                          </pic:cNvPicPr>
-                        </pic:nvPicPr>
-                        <pic:blipFill>
-                          <a:blip r:embed="rId7" cstate="print">
-                            <a:extLst>
-                              <a:ext uri="{28A0092B-C50C-407E-A947-70E740481C1C}">
-                                <a14:useLocalDpi xmlns:a14="http://schemas.microsoft.com/office/drawing/2010/main" val="0"/>
-                              </a:ext>
-                            </a:extLst>
-                          </a:blip>
-                          <a:srcRect/>
-                          <a:stretch>
-                            <a:fillRect/>
-                          </a:stretch>
-                        </pic:blipFill>
-                        <pic:spPr bwMode="auto">
-                          <a:xfrm>
-                            <a:off x="0" y="0"/>
-                            <a:ext cx="1084177" cy="1447978"/>
-                          </a:xfrm>
-                          <a:prstGeom prst="rect">
-                            <a:avLst/>
-                          </a:prstGeom>
-                          <a:noFill/>
-                          <a:ln>
-                            <a:noFill/>
-                          </a:ln>
-                        </pic:spPr>
-                      </pic:pic>
-                    </a:graphicData>
-                  </a:graphic>
-                  <wp14:sizeRelH relativeFrom="page">
-                    <wp14:pctWidth>0</wp14:pctWidth>
-                  </wp14:sizeRelH>
-                  <wp14:sizeRelV relativeFrom="page">
-                    <wp14:pctHeight>0</wp14:pctHeight>
-                  </wp14:sizeRelV>
-                </wp:anchor>
-              </w:drawing>
-            </w:r>
           </w:p>
         </w:tc>
       </w:tr>
@@ -330,7 +353,7 @@
     <w:p>
       <w:pPr>
         <w:rPr>
-          <w:rFonts w:ascii="Segoe UI" w:eastAsia="Yu Gothic" w:hAnsi="Segoe UI" w:cs="Segoe UI"/>
+          <w:rFonts w:ascii="Calibri" w:eastAsia="Yu Gothic" w:hAnsi="Calibri" w:cs="Calibri"/>
         </w:rPr>
       </w:pPr>
     </w:p>
@@ -338,12 +361,14 @@
       <w:pPr>
         <w:pStyle w:val="Heading1"/>
         <w:rPr>
-          <w:rFonts w:ascii="Segoe UI" w:eastAsia="Yu Gothic" w:hAnsi="Segoe UI" w:cs="Segoe UI"/>
-        </w:rPr>
-      </w:pPr>
-      <w:r>
-        <w:rPr>
-          <w:rFonts w:ascii="Segoe UI" w:eastAsia="Yu Gothic" w:hAnsi="Segoe UI" w:cs="Segoe UI"/>
+          <w:rFonts w:ascii="Calibri" w:eastAsia="Yu Gothic" w:hAnsi="Calibri" w:cs="Calibri"/>
+          <w:sz w:val="28"/>
+        </w:rPr>
+      </w:pPr>
+      <w:r>
+        <w:rPr>
+          <w:rFonts w:ascii="Calibri" w:eastAsia="Yu Gothic" w:hAnsi="Calibri" w:cs="Calibri"/>
+          <w:sz w:val="28"/>
         </w:rPr>
         <w:t>Education</w:t>
       </w:r>
@@ -351,7 +376,7 @@
     <w:p>
       <w:pPr>
         <w:rPr>
-          <w:rFonts w:ascii="Segoe UI" w:eastAsia="Yu Gothic" w:hAnsi="Segoe UI" w:cs="Segoe UI"/>
+          <w:rFonts w:ascii="Calibri" w:eastAsia="Yu Gothic" w:hAnsi="Calibri" w:cs="Calibri"/>
         </w:rPr>
       </w:pPr>
     </w:p>
@@ -362,88 +387,68 @@
           <w:tab w:val="right" w:pos="8640"/>
         </w:tabs>
         <w:rPr>
-          <w:rFonts w:ascii="Segoe UI" w:eastAsia="Yu Gothic" w:hAnsi="Segoe UI" w:cs="Segoe UI"/>
-        </w:rPr>
-      </w:pPr>
-      <w:r>
-        <w:rPr>
-          <w:rFonts w:ascii="Segoe UI" w:eastAsia="Yu Gothic" w:hAnsi="Segoe UI" w:cs="Segoe UI"/>
+          <w:rFonts w:ascii="Calibri" w:eastAsia="Yu Gothic" w:hAnsi="Calibri" w:cs="Calibri"/>
+        </w:rPr>
+      </w:pPr>
+      <w:r>
+        <w:rPr>
+          <w:rFonts w:ascii="Calibri" w:eastAsia="Yu Gothic" w:hAnsi="Calibri" w:cs="Calibri"/>
           <w:b/>
         </w:rPr>
         <w:t>BS</w:t>
       </w:r>
       <w:r>
         <w:rPr>
-          <w:rFonts w:ascii="Segoe UI" w:eastAsia="Yu Gothic" w:hAnsi="Segoe UI" w:cs="Segoe UI"/>
+          <w:rFonts w:ascii="Calibri" w:eastAsia="Yu Gothic" w:hAnsi="Calibri" w:cs="Calibri"/>
           <w:b/>
         </w:rPr>
         <w:tab/>
       </w:r>
-      <w:proofErr w:type="spellStart"/>
-      <w:r>
-        <w:rPr>
-          <w:rFonts w:ascii="Segoe UI" w:eastAsia="Yu Gothic" w:hAnsi="Segoe UI" w:cs="Segoe UI"/>
-        </w:rPr>
-        <w:t>Cantho</w:t>
-      </w:r>
-      <w:proofErr w:type="spellEnd"/>
-      <w:r>
-        <w:rPr>
-          <w:rFonts w:ascii="Segoe UI" w:eastAsia="Yu Gothic" w:hAnsi="Segoe UI" w:cs="Segoe UI"/>
-        </w:rPr>
-        <w:t xml:space="preserve"> University (Vietnam)</w:t>
-      </w:r>
-      <w:r>
-        <w:rPr>
-          <w:rFonts w:ascii="Segoe UI" w:eastAsia="Yu Gothic" w:hAnsi="Segoe UI" w:cs="Segoe UI"/>
+      <w:r>
+        <w:rPr>
+          <w:rFonts w:ascii="Calibri" w:eastAsia="Yu Gothic" w:hAnsi="Calibri" w:cs="Calibri"/>
+        </w:rPr>
+        <w:t>Cantho University (Vietnam)</w:t>
+      </w:r>
+      <w:r>
+        <w:rPr>
+          <w:rFonts w:ascii="Calibri" w:eastAsia="Yu Gothic" w:hAnsi="Calibri" w:cs="Calibri"/>
         </w:rPr>
         <w:t xml:space="preserve">, </w:t>
       </w:r>
       <w:r>
         <w:rPr>
-          <w:rFonts w:ascii="Segoe UI" w:eastAsia="Yu Gothic" w:hAnsi="Segoe UI" w:cs="Segoe UI"/>
+          <w:rFonts w:ascii="Calibri" w:eastAsia="Yu Gothic" w:hAnsi="Calibri" w:cs="Calibri"/>
         </w:rPr>
         <w:t>Mechatronics</w:t>
       </w:r>
       <w:r>
         <w:rPr>
-          <w:rFonts w:ascii="Segoe UI" w:eastAsia="Yu Gothic" w:hAnsi="Segoe UI" w:cs="Segoe UI"/>
+          <w:rFonts w:ascii="Calibri" w:eastAsia="Yu Gothic" w:hAnsi="Calibri" w:cs="Calibri"/>
         </w:rPr>
         <w:t xml:space="preserve"> Engineering</w:t>
       </w:r>
       <w:r>
         <w:rPr>
-          <w:rFonts w:ascii="Segoe UI" w:eastAsia="Yu Gothic" w:hAnsi="Segoe UI" w:cs="Segoe UI"/>
+          <w:rFonts w:ascii="Calibri" w:eastAsia="Yu Gothic" w:hAnsi="Calibri" w:cs="Calibri"/>
         </w:rPr>
         <w:tab/>
       </w:r>
       <w:r>
         <w:rPr>
-          <w:rFonts w:ascii="Segoe UI" w:eastAsia="Yu Gothic" w:hAnsi="Segoe UI" w:cs="Segoe UI"/>
-        </w:rPr>
-        <w:t>201</w:t>
-      </w:r>
-      <w:r>
-        <w:rPr>
-          <w:rFonts w:ascii="Segoe UI" w:eastAsia="Yu Gothic" w:hAnsi="Segoe UI" w:cs="Segoe UI"/>
-        </w:rPr>
-        <w:t>1 to</w:t>
-      </w:r>
-      <w:r>
-        <w:rPr>
-          <w:rFonts w:ascii="Segoe UI" w:eastAsia="Yu Gothic" w:hAnsi="Segoe UI" w:cs="Segoe UI"/>
-        </w:rPr>
-        <w:t xml:space="preserve"> </w:t>
-      </w:r>
-      <w:r>
-        <w:rPr>
-          <w:rFonts w:ascii="Segoe UI" w:eastAsia="Yu Gothic" w:hAnsi="Segoe UI" w:cs="Segoe UI"/>
+          <w:rFonts w:ascii="Calibri" w:eastAsia="Yu Gothic" w:hAnsi="Calibri" w:cs="Calibri"/>
+        </w:rPr>
+        <w:t xml:space="preserve">2011 to </w:t>
+      </w:r>
+      <w:r>
+        <w:rPr>
+          <w:rFonts w:ascii="Calibri" w:eastAsia="Yu Gothic" w:hAnsi="Calibri" w:cs="Calibri"/>
         </w:rPr>
         <w:t>20</w:t>
       </w:r>
       <w:r>
         <w:rPr>
-          <w:rFonts w:ascii="Segoe UI" w:eastAsia="Yu Gothic" w:hAnsi="Segoe UI" w:cs="Segoe UI"/>
+          <w:rFonts w:ascii="Calibri" w:eastAsia="Yu Gothic" w:hAnsi="Calibri" w:cs="Calibri"/>
         </w:rPr>
         <w:t>15</w:t>
       </w:r>
@@ -451,19 +456,19 @@
     <w:p>
       <w:pPr>
         <w:rPr>
-          <w:rFonts w:ascii="Segoe UI" w:eastAsia="Yu Gothic" w:hAnsi="Segoe UI" w:cs="Segoe UI"/>
+          <w:rFonts w:ascii="Calibri" w:eastAsia="Yu Gothic" w:hAnsi="Calibri" w:cs="Calibri"/>
           <w:color w:val="FF0000"/>
         </w:rPr>
       </w:pPr>
       <w:r>
         <w:rPr>
-          <w:rFonts w:ascii="Segoe UI" w:eastAsia="Yu Gothic" w:hAnsi="Segoe UI" w:cs="Segoe UI"/>
+          <w:rFonts w:ascii="Calibri" w:eastAsia="Yu Gothic" w:hAnsi="Calibri" w:cs="Calibri"/>
         </w:rPr>
         <w:tab/>
       </w:r>
       <w:r>
         <w:rPr>
-          <w:rFonts w:ascii="Segoe UI" w:eastAsia="Yu Gothic" w:hAnsi="Segoe UI" w:cs="Segoe UI"/>
+          <w:rFonts w:ascii="Calibri" w:eastAsia="Yu Gothic" w:hAnsi="Calibri" w:cs="Calibri"/>
         </w:rPr>
         <w:t>Graduated with a pretty good GPA</w:t>
       </w:r>
@@ -471,7 +476,7 @@
     <w:p>
       <w:pPr>
         <w:rPr>
-          <w:rFonts w:ascii="Segoe UI" w:eastAsia="Yu Gothic" w:hAnsi="Segoe UI" w:cs="Segoe UI"/>
+          <w:rFonts w:ascii="Calibri" w:eastAsia="Yu Gothic" w:hAnsi="Calibri" w:cs="Calibri"/>
         </w:rPr>
       </w:pPr>
     </w:p>
@@ -479,18 +484,21 @@
       <w:pPr>
         <w:pStyle w:val="Heading1"/>
         <w:rPr>
-          <w:rFonts w:ascii="Segoe UI" w:eastAsia="Yu Gothic" w:hAnsi="Segoe UI" w:cs="Segoe UI"/>
-        </w:rPr>
-      </w:pPr>
-      <w:r>
-        <w:rPr>
-          <w:rFonts w:ascii="Segoe UI" w:eastAsia="Yu Gothic" w:hAnsi="Segoe UI" w:cs="Segoe UI"/>
+          <w:rFonts w:ascii="Calibri" w:eastAsia="Yu Gothic" w:hAnsi="Calibri" w:cs="Calibri"/>
+          <w:sz w:val="28"/>
+        </w:rPr>
+      </w:pPr>
+      <w:r>
+        <w:rPr>
+          <w:rFonts w:ascii="Calibri" w:eastAsia="Yu Gothic" w:hAnsi="Calibri" w:cs="Calibri"/>
+          <w:sz w:val="28"/>
         </w:rPr>
         <w:t>Summary Working</w:t>
       </w:r>
       <w:r>
         <w:rPr>
-          <w:rFonts w:ascii="Segoe UI" w:eastAsia="Yu Gothic" w:hAnsi="Segoe UI" w:cs="Segoe UI"/>
+          <w:rFonts w:ascii="Calibri" w:eastAsia="Yu Gothic" w:hAnsi="Calibri" w:cs="Calibri"/>
+          <w:sz w:val="28"/>
         </w:rPr>
         <w:t xml:space="preserve"> Experience</w:t>
       </w:r>
@@ -501,56 +509,180 @@
           <w:tab w:val="right" w:pos="8640"/>
         </w:tabs>
         <w:rPr>
-          <w:rFonts w:ascii="Segoe UI" w:eastAsia="Yu Gothic" w:hAnsi="Segoe UI" w:cs="Segoe UI"/>
-        </w:rPr>
-      </w:pPr>
-      <w:proofErr w:type="spellStart"/>
-      <w:r>
-        <w:rPr>
-          <w:rFonts w:ascii="Segoe UI" w:eastAsia="Yu Gothic" w:hAnsi="Segoe UI" w:cs="Segoe UI"/>
+          <w:rFonts w:ascii="Calibri" w:eastAsia="Yu Gothic" w:hAnsi="Calibri" w:cs="Calibri"/>
           <w:b/>
         </w:rPr>
-        <w:t>Renesas</w:t>
-      </w:r>
-      <w:proofErr w:type="spellEnd"/>
-      <w:r>
-        <w:rPr>
-          <w:rFonts w:ascii="Segoe UI" w:eastAsia="Yu Gothic" w:hAnsi="Segoe UI" w:cs="Segoe UI"/>
+      </w:pPr>
+    </w:p>
+    <w:p>
+      <w:pPr>
+        <w:tabs>
+          <w:tab w:val="right" w:pos="8640"/>
+        </w:tabs>
+        <w:rPr>
+          <w:rFonts w:ascii="Calibri" w:eastAsia="Yu Gothic" w:hAnsi="Calibri" w:cs="Calibri"/>
+        </w:rPr>
+      </w:pPr>
+      <w:r>
+        <w:rPr>
+          <w:rFonts w:ascii="Calibri" w:eastAsia="Yu Gothic" w:hAnsi="Calibri" w:cs="Calibri"/>
           <w:b/>
         </w:rPr>
-        <w:t xml:space="preserve"> Design Vietnam Co. Ltd</w:t>
-      </w:r>
-      <w:r>
-        <w:rPr>
-          <w:rFonts w:ascii="Segoe UI" w:eastAsia="Yu Gothic" w:hAnsi="Segoe UI" w:cs="Segoe UI"/>
+        <w:t>Renesas Design Vietnam Co. Ltd</w:t>
+      </w:r>
+      <w:r>
+        <w:rPr>
+          <w:rFonts w:ascii="Calibri" w:eastAsia="Yu Gothic" w:hAnsi="Calibri" w:cs="Calibri"/>
           <w:b/>
         </w:rPr>
         <w:t xml:space="preserve">. </w:t>
       </w:r>
       <w:r>
         <w:rPr>
-          <w:rFonts w:ascii="Segoe UI" w:eastAsia="Yu Gothic" w:hAnsi="Segoe UI" w:cs="Segoe UI"/>
+          <w:rFonts w:ascii="Calibri" w:eastAsia="Yu Gothic" w:hAnsi="Calibri" w:cs="Calibri"/>
         </w:rPr>
         <w:tab/>
         <w:t>20</w:t>
       </w:r>
       <w:r>
         <w:rPr>
-          <w:rFonts w:ascii="Segoe UI" w:eastAsia="Yu Gothic" w:hAnsi="Segoe UI" w:cs="Segoe UI"/>
+          <w:rFonts w:ascii="Calibri" w:eastAsia="Yu Gothic" w:hAnsi="Calibri" w:cs="Calibri"/>
         </w:rPr>
         <w:t>15</w:t>
       </w:r>
       <w:r>
         <w:rPr>
-          <w:rFonts w:ascii="Segoe UI" w:eastAsia="Yu Gothic" w:hAnsi="Segoe UI" w:cs="Segoe UI"/>
+          <w:rFonts w:ascii="Calibri" w:eastAsia="Yu Gothic" w:hAnsi="Calibri" w:cs="Calibri"/>
         </w:rPr>
         <w:t xml:space="preserve"> to </w:t>
       </w:r>
       <w:r>
         <w:rPr>
-          <w:rFonts w:ascii="Segoe UI" w:eastAsia="Yu Gothic" w:hAnsi="Segoe UI" w:cs="Segoe UI"/>
+          <w:rFonts w:ascii="Calibri" w:eastAsia="Yu Gothic" w:hAnsi="Calibri" w:cs="Calibri"/>
         </w:rPr>
         <w:t>2018</w:t>
+      </w:r>
+    </w:p>
+    <w:p>
+      <w:pPr>
+        <w:tabs>
+          <w:tab w:val="right" w:pos="8640"/>
+        </w:tabs>
+        <w:jc w:val="both"/>
+        <w:rPr>
+          <w:rFonts w:ascii="Calibri" w:eastAsia="Yu Gothic" w:hAnsi="Calibri" w:cs="Calibri"/>
+        </w:rPr>
+      </w:pPr>
+      <w:r>
+        <w:rPr>
+          <w:rFonts w:ascii="Calibri" w:eastAsia="Yu Gothic" w:hAnsi="Calibri" w:cs="Calibri"/>
+        </w:rPr>
+        <w:t>Renesas Design Vietnam Co., Ltd. is a wholly owned subsidiary of Renesas Electronics Corporation</w:t>
+      </w:r>
+      <w:r>
+        <w:rPr>
+          <w:rFonts w:ascii="Calibri" w:eastAsia="Yu Gothic" w:hAnsi="Calibri" w:cs="Calibri"/>
+        </w:rPr>
+        <w:t xml:space="preserve"> (a Japanese semiconductor manufacturer)</w:t>
+      </w:r>
+      <w:r>
+        <w:rPr>
+          <w:rFonts w:ascii="Calibri" w:eastAsia="Yu Gothic" w:hAnsi="Calibri" w:cs="Calibri"/>
+        </w:rPr>
+        <w:t>.</w:t>
+      </w:r>
+      <w:r>
+        <w:rPr>
+          <w:rFonts w:ascii="Calibri" w:eastAsia="Yu Gothic" w:hAnsi="Calibri" w:cs="Calibri"/>
+        </w:rPr>
+        <w:t xml:space="preserve"> </w:t>
+      </w:r>
+      <w:r>
+        <w:rPr>
+          <w:rFonts w:ascii="Calibri" w:eastAsia="Yu Gothic" w:hAnsi="Calibri" w:cs="Calibri"/>
+        </w:rPr>
+        <w:t xml:space="preserve">It has </w:t>
+      </w:r>
+      <w:r>
+        <w:rPr>
+          <w:rFonts w:ascii="Calibri" w:eastAsia="Yu Gothic" w:hAnsi="Calibri" w:cs="Calibri"/>
+        </w:rPr>
+        <w:t>design</w:t>
+      </w:r>
+      <w:r>
+        <w:rPr>
+          <w:rFonts w:ascii="Calibri" w:eastAsia="Yu Gothic" w:hAnsi="Calibri" w:cs="Calibri"/>
+        </w:rPr>
+        <w:t>ing</w:t>
+      </w:r>
+      <w:r>
+        <w:rPr>
+          <w:rFonts w:ascii="Calibri" w:eastAsia="Yu Gothic" w:hAnsi="Calibri" w:cs="Calibri"/>
+        </w:rPr>
+        <w:t xml:space="preserve"> hardware and software for wide range of semiconductors.</w:t>
+      </w:r>
+      <w:r>
+        <w:rPr>
+          <w:rFonts w:ascii="Calibri" w:eastAsia="Yu Gothic" w:hAnsi="Calibri" w:cs="Calibri"/>
+        </w:rPr>
+        <w:t xml:space="preserve"> </w:t>
+      </w:r>
+    </w:p>
+    <w:p>
+      <w:pPr>
+        <w:tabs>
+          <w:tab w:val="right" w:pos="8640"/>
+        </w:tabs>
+        <w:jc w:val="both"/>
+        <w:rPr>
+          <w:rFonts w:ascii="Calibri" w:eastAsia="Yu Gothic" w:hAnsi="Calibri" w:cs="Calibri"/>
+        </w:rPr>
+      </w:pPr>
+    </w:p>
+    <w:p>
+      <w:pPr>
+        <w:tabs>
+          <w:tab w:val="right" w:pos="8640"/>
+        </w:tabs>
+        <w:rPr>
+          <w:rFonts w:ascii="Calibri" w:eastAsia="Yu Gothic" w:hAnsi="Calibri" w:cs="Calibri"/>
+        </w:rPr>
+      </w:pPr>
+      <w:r>
+        <w:rPr>
+          <w:rFonts w:ascii="Calibri" w:eastAsia="Yu Gothic" w:hAnsi="Calibri" w:cs="Calibri"/>
+        </w:rPr>
+        <w:t xml:space="preserve">* </w:t>
+      </w:r>
+      <w:r>
+        <w:rPr>
+          <w:rFonts w:ascii="Calibri" w:eastAsia="Yu Gothic" w:hAnsi="Calibri" w:cs="Calibri"/>
+        </w:rPr>
+        <w:t>This</w:t>
+      </w:r>
+      <w:r>
+        <w:rPr>
+          <w:rFonts w:ascii="Calibri" w:eastAsia="Yu Gothic" w:hAnsi="Calibri" w:cs="Calibri"/>
+        </w:rPr>
+        <w:t xml:space="preserve"> is where I started my ca</w:t>
+      </w:r>
+      <w:r>
+        <w:rPr>
+          <w:rFonts w:ascii="Calibri" w:eastAsia="Yu Gothic" w:hAnsi="Calibri" w:cs="Calibri"/>
+        </w:rPr>
+        <w:t>re</w:t>
+      </w:r>
+      <w:r>
+        <w:rPr>
+          <w:rFonts w:ascii="Calibri" w:eastAsia="Yu Gothic" w:hAnsi="Calibri" w:cs="Calibri"/>
+        </w:rPr>
+        <w:t>e</w:t>
+      </w:r>
+      <w:r>
+        <w:rPr>
+          <w:rFonts w:ascii="Calibri" w:eastAsia="Yu Gothic" w:hAnsi="Calibri" w:cs="Calibri"/>
+        </w:rPr>
+        <w:t>r.</w:t>
       </w:r>
     </w:p>
     <w:p>
@@ -560,90 +692,90 @@
           <w:numId w:val="4"/>
         </w:numPr>
         <w:rPr>
-          <w:rFonts w:ascii="Segoe UI" w:eastAsia="Yu Gothic" w:hAnsi="Segoe UI" w:cs="Segoe UI"/>
-        </w:rPr>
-      </w:pPr>
-      <w:r>
-        <w:rPr>
-          <w:rFonts w:ascii="Segoe UI" w:eastAsia="Yu Gothic" w:hAnsi="Segoe UI" w:cs="Segoe UI"/>
+          <w:rFonts w:ascii="Calibri" w:eastAsia="Yu Gothic" w:hAnsi="Calibri" w:cs="Calibri"/>
+        </w:rPr>
+      </w:pPr>
+      <w:r>
+        <w:rPr>
+          <w:rFonts w:ascii="Calibri" w:eastAsia="Yu Gothic" w:hAnsi="Calibri" w:cs="Calibri"/>
         </w:rPr>
         <w:t>2017</w:t>
       </w:r>
       <w:r>
         <w:rPr>
-          <w:rFonts w:ascii="Segoe UI" w:eastAsia="Yu Gothic" w:hAnsi="Segoe UI" w:cs="Segoe UI"/>
+          <w:rFonts w:ascii="Calibri" w:eastAsia="Yu Gothic" w:hAnsi="Calibri" w:cs="Calibri"/>
         </w:rPr>
         <w:t xml:space="preserve"> to </w:t>
       </w:r>
       <w:r>
         <w:rPr>
-          <w:rFonts w:ascii="Segoe UI" w:eastAsia="Yu Gothic" w:hAnsi="Segoe UI" w:cs="Segoe UI"/>
+          <w:rFonts w:ascii="Calibri" w:eastAsia="Yu Gothic" w:hAnsi="Calibri" w:cs="Calibri"/>
         </w:rPr>
         <w:t>2018</w:t>
       </w:r>
       <w:r>
         <w:rPr>
-          <w:rFonts w:ascii="Segoe UI" w:eastAsia="Yu Gothic" w:hAnsi="Segoe UI" w:cs="Segoe UI"/>
+          <w:rFonts w:ascii="Calibri" w:eastAsia="Yu Gothic" w:hAnsi="Calibri" w:cs="Calibri"/>
         </w:rPr>
         <w:t xml:space="preserve">: </w:t>
       </w:r>
       <w:r>
         <w:rPr>
-          <w:rFonts w:ascii="Segoe UI" w:eastAsia="Yu Gothic" w:hAnsi="Segoe UI" w:cs="Segoe UI"/>
+          <w:rFonts w:ascii="Calibri" w:eastAsia="Yu Gothic" w:hAnsi="Calibri" w:cs="Calibri"/>
         </w:rPr>
         <w:t xml:space="preserve">Project Leader of </w:t>
       </w:r>
       <w:r>
         <w:rPr>
-          <w:rFonts w:ascii="Segoe UI" w:eastAsia="Yu Gothic" w:hAnsi="Segoe UI" w:cs="Segoe UI"/>
+          <w:rFonts w:ascii="Calibri" w:eastAsia="Yu Gothic" w:hAnsi="Calibri" w:cs="Calibri"/>
         </w:rPr>
         <w:t>M</w:t>
       </w:r>
       <w:r>
         <w:rPr>
-          <w:rFonts w:ascii="Segoe UI" w:eastAsia="Yu Gothic" w:hAnsi="Segoe UI" w:cs="Segoe UI"/>
+          <w:rFonts w:ascii="Calibri" w:eastAsia="Yu Gothic" w:hAnsi="Calibri" w:cs="Calibri"/>
         </w:rPr>
         <w:t xml:space="preserve">odel </w:t>
       </w:r>
       <w:r>
         <w:rPr>
-          <w:rFonts w:ascii="Segoe UI" w:eastAsia="Yu Gothic" w:hAnsi="Segoe UI" w:cs="Segoe UI"/>
+          <w:rFonts w:ascii="Calibri" w:eastAsia="Yu Gothic" w:hAnsi="Calibri" w:cs="Calibri"/>
         </w:rPr>
         <w:t>B</w:t>
       </w:r>
       <w:r>
         <w:rPr>
-          <w:rFonts w:ascii="Segoe UI" w:eastAsia="Yu Gothic" w:hAnsi="Segoe UI" w:cs="Segoe UI"/>
+          <w:rFonts w:ascii="Calibri" w:eastAsia="Yu Gothic" w:hAnsi="Calibri" w:cs="Calibri"/>
         </w:rPr>
         <w:t xml:space="preserve">ased </w:t>
       </w:r>
       <w:r>
         <w:rPr>
-          <w:rFonts w:ascii="Segoe UI" w:eastAsia="Yu Gothic" w:hAnsi="Segoe UI" w:cs="Segoe UI"/>
+          <w:rFonts w:ascii="Calibri" w:eastAsia="Yu Gothic" w:hAnsi="Calibri" w:cs="Calibri"/>
         </w:rPr>
         <w:t>D</w:t>
       </w:r>
       <w:r>
         <w:rPr>
-          <w:rFonts w:ascii="Segoe UI" w:eastAsia="Yu Gothic" w:hAnsi="Segoe UI" w:cs="Segoe UI"/>
+          <w:rFonts w:ascii="Calibri" w:eastAsia="Yu Gothic" w:hAnsi="Calibri" w:cs="Calibri"/>
         </w:rPr>
         <w:t>esign Tool (MBD)</w:t>
       </w:r>
       <w:r>
         <w:rPr>
-          <w:rFonts w:ascii="Segoe UI" w:eastAsia="Yu Gothic" w:hAnsi="Segoe UI" w:cs="Segoe UI"/>
+          <w:rFonts w:ascii="Calibri" w:eastAsia="Yu Gothic" w:hAnsi="Calibri" w:cs="Calibri"/>
         </w:rPr>
         <w:t xml:space="preserve"> </w:t>
       </w:r>
       <w:r>
         <w:rPr>
-          <w:rFonts w:ascii="Segoe UI" w:eastAsia="Yu Gothic" w:hAnsi="Segoe UI" w:cs="Segoe UI"/>
+          <w:rFonts w:ascii="Calibri" w:eastAsia="Yu Gothic" w:hAnsi="Calibri" w:cs="Calibri"/>
         </w:rPr>
         <w:t>project</w:t>
       </w:r>
       <w:r>
         <w:rPr>
-          <w:rFonts w:ascii="Segoe UI" w:eastAsia="Yu Gothic" w:hAnsi="Segoe UI" w:cs="Segoe UI"/>
+          <w:rFonts w:ascii="Calibri" w:eastAsia="Yu Gothic" w:hAnsi="Calibri" w:cs="Calibri"/>
         </w:rPr>
         <w:t xml:space="preserve"> </w:t>
       </w:r>
@@ -655,60 +787,60 @@
           <w:numId w:val="4"/>
         </w:numPr>
         <w:rPr>
-          <w:rFonts w:ascii="Segoe UI" w:eastAsia="Yu Gothic" w:hAnsi="Segoe UI" w:cs="Segoe UI"/>
-        </w:rPr>
-      </w:pPr>
-      <w:r>
-        <w:rPr>
-          <w:rFonts w:ascii="Segoe UI" w:eastAsia="Yu Gothic" w:hAnsi="Segoe UI" w:cs="Segoe UI"/>
+          <w:rFonts w:ascii="Calibri" w:eastAsia="Yu Gothic" w:hAnsi="Calibri" w:cs="Calibri"/>
+        </w:rPr>
+      </w:pPr>
+      <w:r>
+        <w:rPr>
+          <w:rFonts w:ascii="Calibri" w:eastAsia="Yu Gothic" w:hAnsi="Calibri" w:cs="Calibri"/>
         </w:rPr>
         <w:t>2016</w:t>
       </w:r>
       <w:r>
         <w:rPr>
-          <w:rFonts w:ascii="Segoe UI" w:eastAsia="Yu Gothic" w:hAnsi="Segoe UI" w:cs="Segoe UI"/>
+          <w:rFonts w:ascii="Calibri" w:eastAsia="Yu Gothic" w:hAnsi="Calibri" w:cs="Calibri"/>
         </w:rPr>
         <w:t xml:space="preserve"> to </w:t>
       </w:r>
       <w:r>
         <w:rPr>
-          <w:rFonts w:ascii="Segoe UI" w:eastAsia="Yu Gothic" w:hAnsi="Segoe UI" w:cs="Segoe UI"/>
+          <w:rFonts w:ascii="Calibri" w:eastAsia="Yu Gothic" w:hAnsi="Calibri" w:cs="Calibri"/>
         </w:rPr>
         <w:t>2018</w:t>
       </w:r>
       <w:r>
         <w:rPr>
-          <w:rFonts w:ascii="Segoe UI" w:eastAsia="Yu Gothic" w:hAnsi="Segoe UI" w:cs="Segoe UI"/>
+          <w:rFonts w:ascii="Calibri" w:eastAsia="Yu Gothic" w:hAnsi="Calibri" w:cs="Calibri"/>
         </w:rPr>
         <w:t xml:space="preserve">: </w:t>
       </w:r>
       <w:r>
         <w:rPr>
-          <w:rFonts w:ascii="Segoe UI" w:eastAsia="Yu Gothic" w:hAnsi="Segoe UI" w:cs="Segoe UI"/>
+          <w:rFonts w:ascii="Calibri" w:eastAsia="Yu Gothic" w:hAnsi="Calibri" w:cs="Calibri"/>
         </w:rPr>
         <w:t xml:space="preserve">Design </w:t>
       </w:r>
       <w:r>
         <w:rPr>
-          <w:rFonts w:ascii="Segoe UI" w:eastAsia="Yu Gothic" w:hAnsi="Segoe UI" w:cs="Segoe UI"/>
+          <w:rFonts w:ascii="Calibri" w:eastAsia="Yu Gothic" w:hAnsi="Calibri" w:cs="Calibri"/>
         </w:rPr>
         <w:t>E</w:t>
       </w:r>
       <w:r>
         <w:rPr>
-          <w:rFonts w:ascii="Segoe UI" w:eastAsia="Yu Gothic" w:hAnsi="Segoe UI" w:cs="Segoe UI"/>
+          <w:rFonts w:ascii="Calibri" w:eastAsia="Yu Gothic" w:hAnsi="Calibri" w:cs="Calibri"/>
         </w:rPr>
         <w:t xml:space="preserve">ngineer of </w:t>
       </w:r>
       <w:r>
         <w:rPr>
-          <w:rFonts w:ascii="Segoe UI" w:eastAsia="Yu Gothic" w:hAnsi="Segoe UI" w:cs="Segoe UI"/>
+          <w:rFonts w:ascii="Calibri" w:eastAsia="Yu Gothic" w:hAnsi="Calibri" w:cs="Calibri"/>
         </w:rPr>
         <w:t xml:space="preserve">MBD </w:t>
       </w:r>
       <w:r>
         <w:rPr>
-          <w:rFonts w:ascii="Segoe UI" w:eastAsia="Yu Gothic" w:hAnsi="Segoe UI" w:cs="Segoe UI"/>
+          <w:rFonts w:ascii="Calibri" w:eastAsia="Yu Gothic" w:hAnsi="Calibri" w:cs="Calibri"/>
         </w:rPr>
         <w:t>project</w:t>
       </w:r>
@@ -720,60 +852,60 @@
           <w:numId w:val="4"/>
         </w:numPr>
         <w:rPr>
-          <w:rFonts w:ascii="Segoe UI" w:eastAsia="Yu Gothic" w:hAnsi="Segoe UI" w:cs="Segoe UI"/>
-        </w:rPr>
-      </w:pPr>
-      <w:r>
-        <w:rPr>
-          <w:rFonts w:ascii="Segoe UI" w:eastAsia="Yu Gothic" w:hAnsi="Segoe UI" w:cs="Segoe UI"/>
+          <w:rFonts w:ascii="Calibri" w:eastAsia="Yu Gothic" w:hAnsi="Calibri" w:cs="Calibri"/>
+        </w:rPr>
+      </w:pPr>
+      <w:r>
+        <w:rPr>
+          <w:rFonts w:ascii="Calibri" w:eastAsia="Yu Gothic" w:hAnsi="Calibri" w:cs="Calibri"/>
         </w:rPr>
         <w:t>2016</w:t>
       </w:r>
       <w:r>
         <w:rPr>
-          <w:rFonts w:ascii="Segoe UI" w:eastAsia="Yu Gothic" w:hAnsi="Segoe UI" w:cs="Segoe UI"/>
+          <w:rFonts w:ascii="Calibri" w:eastAsia="Yu Gothic" w:hAnsi="Calibri" w:cs="Calibri"/>
         </w:rPr>
         <w:t xml:space="preserve"> to </w:t>
       </w:r>
       <w:r>
         <w:rPr>
-          <w:rFonts w:ascii="Segoe UI" w:eastAsia="Yu Gothic" w:hAnsi="Segoe UI" w:cs="Segoe UI"/>
+          <w:rFonts w:ascii="Calibri" w:eastAsia="Yu Gothic" w:hAnsi="Calibri" w:cs="Calibri"/>
         </w:rPr>
         <w:t>2018</w:t>
       </w:r>
       <w:r>
         <w:rPr>
-          <w:rFonts w:ascii="Segoe UI" w:eastAsia="Yu Gothic" w:hAnsi="Segoe UI" w:cs="Segoe UI"/>
+          <w:rFonts w:ascii="Calibri" w:eastAsia="Yu Gothic" w:hAnsi="Calibri" w:cs="Calibri"/>
         </w:rPr>
         <w:t xml:space="preserve">: </w:t>
       </w:r>
       <w:r>
         <w:rPr>
-          <w:rFonts w:ascii="Segoe UI" w:eastAsia="Yu Gothic" w:hAnsi="Segoe UI" w:cs="Segoe UI"/>
+          <w:rFonts w:ascii="Calibri" w:eastAsia="Yu Gothic" w:hAnsi="Calibri" w:cs="Calibri"/>
         </w:rPr>
         <w:t xml:space="preserve">Coding </w:t>
       </w:r>
       <w:r>
         <w:rPr>
-          <w:rFonts w:ascii="Segoe UI" w:eastAsia="Yu Gothic" w:hAnsi="Segoe UI" w:cs="Segoe UI"/>
+          <w:rFonts w:ascii="Calibri" w:eastAsia="Yu Gothic" w:hAnsi="Calibri" w:cs="Calibri"/>
         </w:rPr>
         <w:t>E</w:t>
       </w:r>
       <w:r>
         <w:rPr>
-          <w:rFonts w:ascii="Segoe UI" w:eastAsia="Yu Gothic" w:hAnsi="Segoe UI" w:cs="Segoe UI"/>
+          <w:rFonts w:ascii="Calibri" w:eastAsia="Yu Gothic" w:hAnsi="Calibri" w:cs="Calibri"/>
         </w:rPr>
         <w:t xml:space="preserve">ngineer of </w:t>
       </w:r>
       <w:r>
         <w:rPr>
-          <w:rFonts w:ascii="Segoe UI" w:eastAsia="Yu Gothic" w:hAnsi="Segoe UI" w:cs="Segoe UI"/>
+          <w:rFonts w:ascii="Calibri" w:eastAsia="Yu Gothic" w:hAnsi="Calibri" w:cs="Calibri"/>
         </w:rPr>
         <w:t xml:space="preserve">MBD </w:t>
       </w:r>
       <w:r>
         <w:rPr>
-          <w:rFonts w:ascii="Segoe UI" w:eastAsia="Yu Gothic" w:hAnsi="Segoe UI" w:cs="Segoe UI"/>
+          <w:rFonts w:ascii="Calibri" w:eastAsia="Yu Gothic" w:hAnsi="Calibri" w:cs="Calibri"/>
         </w:rPr>
         <w:t>project</w:t>
       </w:r>
@@ -785,54 +917,54 @@
           <w:numId w:val="4"/>
         </w:numPr>
         <w:rPr>
-          <w:rFonts w:ascii="Segoe UI" w:eastAsia="Yu Gothic" w:hAnsi="Segoe UI" w:cs="Segoe UI"/>
-        </w:rPr>
-      </w:pPr>
-      <w:r>
-        <w:rPr>
-          <w:rFonts w:ascii="Segoe UI" w:eastAsia="Yu Gothic" w:hAnsi="Segoe UI" w:cs="Segoe UI"/>
+          <w:rFonts w:ascii="Calibri" w:eastAsia="Yu Gothic" w:hAnsi="Calibri" w:cs="Calibri"/>
+        </w:rPr>
+      </w:pPr>
+      <w:r>
+        <w:rPr>
+          <w:rFonts w:ascii="Calibri" w:eastAsia="Yu Gothic" w:hAnsi="Calibri" w:cs="Calibri"/>
         </w:rPr>
         <w:t>2015</w:t>
       </w:r>
       <w:r>
         <w:rPr>
-          <w:rFonts w:ascii="Segoe UI" w:eastAsia="Yu Gothic" w:hAnsi="Segoe UI" w:cs="Segoe UI"/>
-        </w:rPr>
-        <w:t xml:space="preserve"> to 2017</w:t>
-      </w:r>
-      <w:r>
-        <w:rPr>
-          <w:rFonts w:ascii="Segoe UI" w:eastAsia="Yu Gothic" w:hAnsi="Segoe UI" w:cs="Segoe UI"/>
+          <w:rFonts w:ascii="Calibri" w:eastAsia="Yu Gothic" w:hAnsi="Calibri" w:cs="Calibri"/>
+        </w:rPr>
+        <w:t xml:space="preserve"> to 2018</w:t>
+      </w:r>
+      <w:r>
+        <w:rPr>
+          <w:rFonts w:ascii="Calibri" w:eastAsia="Yu Gothic" w:hAnsi="Calibri" w:cs="Calibri"/>
         </w:rPr>
         <w:t xml:space="preserve">: </w:t>
       </w:r>
       <w:r>
         <w:rPr>
-          <w:rFonts w:ascii="Segoe UI" w:eastAsia="Yu Gothic" w:hAnsi="Segoe UI" w:cs="Segoe UI"/>
+          <w:rFonts w:ascii="Calibri" w:eastAsia="Yu Gothic" w:hAnsi="Calibri" w:cs="Calibri"/>
         </w:rPr>
         <w:t xml:space="preserve">Testing </w:t>
       </w:r>
       <w:r>
         <w:rPr>
-          <w:rFonts w:ascii="Segoe UI" w:eastAsia="Yu Gothic" w:hAnsi="Segoe UI" w:cs="Segoe UI"/>
+          <w:rFonts w:ascii="Calibri" w:eastAsia="Yu Gothic" w:hAnsi="Calibri" w:cs="Calibri"/>
         </w:rPr>
         <w:t>E</w:t>
       </w:r>
       <w:r>
         <w:rPr>
-          <w:rFonts w:ascii="Segoe UI" w:eastAsia="Yu Gothic" w:hAnsi="Segoe UI" w:cs="Segoe UI"/>
+          <w:rFonts w:ascii="Calibri" w:eastAsia="Yu Gothic" w:hAnsi="Calibri" w:cs="Calibri"/>
         </w:rPr>
         <w:t xml:space="preserve">ngineer of </w:t>
       </w:r>
       <w:r>
         <w:rPr>
-          <w:rFonts w:ascii="Segoe UI" w:eastAsia="Yu Gothic" w:hAnsi="Segoe UI" w:cs="Segoe UI"/>
+          <w:rFonts w:ascii="Calibri" w:eastAsia="Yu Gothic" w:hAnsi="Calibri" w:cs="Calibri"/>
         </w:rPr>
         <w:t xml:space="preserve">MBD </w:t>
       </w:r>
       <w:r>
         <w:rPr>
-          <w:rFonts w:ascii="Segoe UI" w:eastAsia="Yu Gothic" w:hAnsi="Segoe UI" w:cs="Segoe UI"/>
+          <w:rFonts w:ascii="Calibri" w:eastAsia="Yu Gothic" w:hAnsi="Calibri" w:cs="Calibri"/>
         </w:rPr>
         <w:t>project</w:t>
       </w:r>
@@ -840,7 +972,7 @@
     <w:p>
       <w:pPr>
         <w:rPr>
-          <w:rFonts w:ascii="Segoe UI" w:eastAsia="Yu Gothic" w:hAnsi="Segoe UI" w:cs="Segoe UI"/>
+          <w:rFonts w:ascii="Calibri" w:eastAsia="Yu Gothic" w:hAnsi="Calibri" w:cs="Calibri"/>
         </w:rPr>
       </w:pPr>
     </w:p>
@@ -848,18 +980,299 @@
       <w:pPr>
         <w:pStyle w:val="Heading1"/>
         <w:rPr>
-          <w:rFonts w:ascii="Segoe UI" w:eastAsia="Yu Gothic" w:hAnsi="Segoe UI" w:cs="Segoe UI"/>
-        </w:rPr>
-      </w:pPr>
-      <w:r>
-        <w:rPr>
-          <w:rFonts w:ascii="Segoe UI" w:eastAsia="Yu Gothic" w:hAnsi="Segoe UI" w:cs="Segoe UI"/>
-        </w:rPr>
+          <w:rFonts w:ascii="Calibri" w:eastAsia="Yu Gothic" w:hAnsi="Calibri" w:cs="Calibri"/>
+          <w:sz w:val="28"/>
+        </w:rPr>
+      </w:pPr>
+      <w:r>
+        <w:rPr>
+          <w:rFonts w:ascii="Calibri" w:eastAsia="Yu Gothic" w:hAnsi="Calibri" w:cs="Calibri"/>
+          <w:sz w:val="28"/>
+        </w:rPr>
+        <w:t>Computer Skills</w:t>
+      </w:r>
+    </w:p>
+    <w:p>
+      <w:pPr>
+        <w:rPr>
+          <w:rFonts w:ascii="Calibri" w:eastAsia="Yu Gothic" w:hAnsi="Calibri" w:cs="Calibri"/>
+          <w:b/>
+        </w:rPr>
+      </w:pPr>
+    </w:p>
+    <w:p>
+      <w:pPr>
+        <w:rPr>
+          <w:rFonts w:ascii="Calibri" w:eastAsia="Yu Gothic" w:hAnsi="Calibri" w:cs="Calibri"/>
+        </w:rPr>
+      </w:pPr>
+      <w:r>
+        <w:rPr>
+          <w:rFonts w:ascii="Calibri" w:eastAsia="Yu Gothic" w:hAnsi="Calibri" w:cs="Calibri"/>
+          <w:b/>
+        </w:rPr>
+        <w:t>Programming languages</w:t>
+      </w:r>
+      <w:r>
+        <w:rPr>
+          <w:rFonts w:ascii="Calibri" w:eastAsia="Yu Gothic" w:hAnsi="Calibri" w:cs="Calibri"/>
+        </w:rPr>
+        <w:t xml:space="preserve">: </w:t>
+      </w:r>
+    </w:p>
+    <w:p>
+      <w:pPr>
+        <w:pStyle w:val="ListParagraph"/>
+        <w:numPr>
+          <w:ilvl w:val="0"/>
+          <w:numId w:val="13"/>
+        </w:numPr>
+        <w:rPr>
+          <w:rFonts w:ascii="Calibri" w:eastAsia="Yu Gothic" w:hAnsi="Calibri" w:cs="Calibri"/>
+        </w:rPr>
+      </w:pPr>
+      <w:r>
+        <w:rPr>
+          <w:rFonts w:ascii="Calibri" w:eastAsia="Yu Gothic" w:hAnsi="Calibri" w:cs="Calibri"/>
+        </w:rPr>
+        <w:t>C/C++, Java</w:t>
+      </w:r>
+    </w:p>
+    <w:p>
+      <w:pPr>
+        <w:pStyle w:val="ListParagraph"/>
+        <w:numPr>
+          <w:ilvl w:val="0"/>
+          <w:numId w:val="13"/>
+        </w:numPr>
+        <w:rPr>
+          <w:rFonts w:ascii="Calibri" w:eastAsia="Yu Gothic" w:hAnsi="Calibri" w:cs="Calibri"/>
+        </w:rPr>
+      </w:pPr>
+      <w:r>
+        <w:rPr>
+          <w:rFonts w:ascii="Calibri" w:eastAsia="Yu Gothic" w:hAnsi="Calibri" w:cs="Calibri"/>
+        </w:rPr>
+        <w:t>Python, MALAB, Ruby</w:t>
+      </w:r>
+    </w:p>
+    <w:p>
+      <w:pPr>
+        <w:pStyle w:val="ListParagraph"/>
+        <w:numPr>
+          <w:ilvl w:val="0"/>
+          <w:numId w:val="13"/>
+        </w:numPr>
+        <w:rPr>
+          <w:rFonts w:ascii="Calibri" w:eastAsia="Yu Gothic" w:hAnsi="Calibri" w:cs="Calibri"/>
+        </w:rPr>
+      </w:pPr>
+      <w:r>
+        <w:rPr>
+          <w:rFonts w:ascii="Calibri" w:eastAsia="Yu Gothic" w:hAnsi="Calibri" w:cs="Calibri"/>
+        </w:rPr>
+        <w:t>HTML, CSS, Javascript, jQuery</w:t>
+      </w:r>
+    </w:p>
+    <w:p>
+      <w:pPr>
+        <w:rPr>
+          <w:rFonts w:ascii="Calibri" w:eastAsia="Yu Gothic" w:hAnsi="Calibri" w:cs="Calibri"/>
+        </w:rPr>
+      </w:pPr>
+    </w:p>
+    <w:p>
+      <w:pPr>
+        <w:rPr>
+          <w:rFonts w:ascii="Calibri" w:eastAsia="Yu Gothic" w:hAnsi="Calibri" w:cs="Calibri"/>
+        </w:rPr>
+      </w:pPr>
+      <w:r>
+        <w:rPr>
+          <w:rFonts w:ascii="Calibri" w:eastAsia="Yu Gothic" w:hAnsi="Calibri" w:cs="Calibri"/>
+          <w:b/>
+        </w:rPr>
+        <w:t>Environment</w:t>
+      </w:r>
+      <w:r>
+        <w:rPr>
+          <w:rFonts w:ascii="Calibri" w:eastAsia="Yu Gothic" w:hAnsi="Calibri" w:cs="Calibri"/>
+          <w:b/>
+        </w:rPr>
+        <w:t>s</w:t>
+      </w:r>
+      <w:r>
+        <w:rPr>
+          <w:rFonts w:ascii="Calibri" w:eastAsia="Yu Gothic" w:hAnsi="Calibri" w:cs="Calibri"/>
+        </w:rPr>
+        <w:t xml:space="preserve">: </w:t>
+      </w:r>
+    </w:p>
+    <w:p>
+      <w:pPr>
+        <w:pStyle w:val="ListParagraph"/>
+        <w:numPr>
+          <w:ilvl w:val="0"/>
+          <w:numId w:val="13"/>
+        </w:numPr>
+        <w:rPr>
+          <w:rFonts w:ascii="Calibri" w:eastAsia="Yu Gothic" w:hAnsi="Calibri" w:cs="Calibri"/>
+        </w:rPr>
+      </w:pPr>
+      <w:r>
+        <w:rPr>
+          <w:rFonts w:ascii="Calibri" w:eastAsia="Yu Gothic" w:hAnsi="Calibri" w:cs="Calibri"/>
+        </w:rPr>
+        <w:t>Windows</w:t>
+      </w:r>
+    </w:p>
+    <w:p>
+      <w:pPr>
+        <w:pStyle w:val="ListParagraph"/>
+        <w:numPr>
+          <w:ilvl w:val="0"/>
+          <w:numId w:val="13"/>
+        </w:numPr>
+        <w:rPr>
+          <w:rFonts w:ascii="Calibri" w:eastAsia="Yu Gothic" w:hAnsi="Calibri" w:cs="Calibri"/>
+        </w:rPr>
+      </w:pPr>
+      <w:r>
+        <w:rPr>
+          <w:rFonts w:ascii="Calibri" w:eastAsia="Yu Gothic" w:hAnsi="Calibri" w:cs="Calibri"/>
+        </w:rPr>
+        <w:t>MATLAB &amp; Simulink</w:t>
+      </w:r>
+    </w:p>
+    <w:p>
+      <w:pPr>
+        <w:pStyle w:val="ListParagraph"/>
+        <w:numPr>
+          <w:ilvl w:val="0"/>
+          <w:numId w:val="13"/>
+        </w:numPr>
+        <w:rPr>
+          <w:rFonts w:ascii="Calibri" w:eastAsia="Yu Gothic" w:hAnsi="Calibri" w:cs="Calibri"/>
+        </w:rPr>
+      </w:pPr>
+      <w:r>
+        <w:rPr>
+          <w:rFonts w:ascii="Calibri" w:eastAsia="Yu Gothic" w:hAnsi="Calibri" w:cs="Calibri"/>
+        </w:rPr>
+        <w:t>Embedded</w:t>
+      </w:r>
+    </w:p>
+    <w:p>
+      <w:pPr>
+        <w:pStyle w:val="ListParagraph"/>
+        <w:numPr>
+          <w:ilvl w:val="0"/>
+          <w:numId w:val="13"/>
+        </w:numPr>
+        <w:rPr>
+          <w:rFonts w:ascii="Calibri" w:eastAsia="Yu Gothic" w:hAnsi="Calibri" w:cs="Calibri"/>
+        </w:rPr>
+      </w:pPr>
+      <w:r>
+        <w:rPr>
+          <w:rFonts w:ascii="Calibri" w:eastAsia="Yu Gothic" w:hAnsi="Calibri" w:cs="Calibri"/>
+        </w:rPr>
+        <w:t>Web</w:t>
+      </w:r>
+    </w:p>
+    <w:p>
+      <w:pPr>
+        <w:rPr>
+          <w:rFonts w:ascii="Calibri" w:eastAsia="Yu Gothic" w:hAnsi="Calibri" w:cs="Calibri"/>
+        </w:rPr>
+      </w:pPr>
+    </w:p>
+    <w:p>
+      <w:pPr>
+        <w:rPr>
+          <w:rFonts w:ascii="Calibri" w:eastAsia="Yu Gothic" w:hAnsi="Calibri" w:cs="Calibri"/>
+        </w:rPr>
+      </w:pPr>
+      <w:r>
+        <w:rPr>
+          <w:rFonts w:ascii="Calibri" w:eastAsia="Yu Gothic" w:hAnsi="Calibri" w:cs="Calibri"/>
+          <w:b/>
+        </w:rPr>
+        <w:t>Microsoft</w:t>
+      </w:r>
+      <w:r>
+        <w:rPr>
+          <w:rFonts w:ascii="Calibri" w:eastAsia="Yu Gothic" w:hAnsi="Calibri" w:cs="Calibri"/>
+          <w:b/>
+        </w:rPr>
+        <w:t>’s t</w:t>
+      </w:r>
+      <w:r>
+        <w:rPr>
+          <w:rFonts w:ascii="Calibri" w:eastAsia="Yu Gothic" w:hAnsi="Calibri" w:cs="Calibri"/>
+          <w:b/>
+        </w:rPr>
+        <w:t>echnology</w:t>
+      </w:r>
+      <w:r>
+        <w:rPr>
+          <w:rFonts w:ascii="Calibri" w:eastAsia="Yu Gothic" w:hAnsi="Calibri" w:cs="Calibri"/>
+        </w:rPr>
+        <w:t xml:space="preserve">: </w:t>
+      </w:r>
+    </w:p>
+    <w:p>
+      <w:pPr>
+        <w:pStyle w:val="ListParagraph"/>
+        <w:numPr>
+          <w:ilvl w:val="0"/>
+          <w:numId w:val="13"/>
+        </w:numPr>
+        <w:rPr>
+          <w:rFonts w:ascii="Calibri" w:eastAsia="Yu Gothic" w:hAnsi="Calibri" w:cs="Calibri"/>
+        </w:rPr>
+      </w:pPr>
+      <w:r>
+        <w:rPr>
+          <w:rFonts w:ascii="Calibri" w:eastAsia="Yu Gothic" w:hAnsi="Calibri" w:cs="Calibri"/>
+        </w:rPr>
+        <w:t>Visual Basic for Excel</w:t>
+      </w:r>
+    </w:p>
+    <w:p>
+      <w:pPr>
+        <w:rPr>
+          <w:rFonts w:ascii="Calibri" w:eastAsia="Yu Gothic" w:hAnsi="Calibri" w:cs="Calibri"/>
+        </w:rPr>
+      </w:pPr>
+    </w:p>
+    <w:p>
+      <w:pPr>
+        <w:rPr>
+          <w:rFonts w:ascii="Calibri" w:eastAsia="Yu Gothic" w:hAnsi="Calibri" w:cs="Calibri"/>
+        </w:rPr>
+      </w:pPr>
+    </w:p>
+    <w:p>
+      <w:pPr>
+        <w:pStyle w:val="Heading1"/>
+        <w:rPr>
+          <w:rFonts w:ascii="Calibri" w:eastAsia="Yu Gothic" w:hAnsi="Calibri" w:cs="Calibri"/>
+          <w:sz w:val="28"/>
+        </w:rPr>
+      </w:pPr>
+      <w:r>
+        <w:rPr>
+          <w:rFonts w:ascii="Calibri" w:eastAsia="Yu Gothic" w:hAnsi="Calibri" w:cs="Calibri"/>
+          <w:sz w:val="28"/>
+        </w:rPr>
+        <w:lastRenderedPageBreak/>
         <w:t>Working</w:t>
       </w:r>
       <w:r>
         <w:rPr>
-          <w:rFonts w:ascii="Segoe UI" w:eastAsia="Yu Gothic" w:hAnsi="Segoe UI" w:cs="Segoe UI"/>
+          <w:rFonts w:ascii="Calibri" w:eastAsia="Yu Gothic" w:hAnsi="Calibri" w:cs="Calibri"/>
+          <w:sz w:val="28"/>
         </w:rPr>
         <w:t xml:space="preserve"> Experience</w:t>
       </w:r>
@@ -867,7 +1280,7 @@
     <w:p>
       <w:pPr>
         <w:rPr>
-          <w:rFonts w:ascii="Segoe UI" w:eastAsia="Yu Gothic" w:hAnsi="Segoe UI" w:cs="Segoe UI"/>
+          <w:rFonts w:ascii="Calibri" w:eastAsia="Yu Gothic" w:hAnsi="Calibri" w:cs="Calibri"/>
         </w:rPr>
       </w:pPr>
     </w:p>
@@ -877,28 +1290,19 @@
           <w:tab w:val="right" w:pos="8640"/>
         </w:tabs>
         <w:rPr>
-          <w:rFonts w:ascii="Segoe UI" w:eastAsia="Yu Gothic" w:hAnsi="Segoe UI" w:cs="Segoe UI"/>
-        </w:rPr>
-      </w:pPr>
-      <w:proofErr w:type="spellStart"/>
-      <w:r>
-        <w:rPr>
-          <w:rFonts w:ascii="Segoe UI" w:eastAsia="Yu Gothic" w:hAnsi="Segoe UI" w:cs="Segoe UI"/>
+          <w:rFonts w:ascii="Calibri" w:eastAsia="Yu Gothic" w:hAnsi="Calibri" w:cs="Calibri"/>
+        </w:rPr>
+      </w:pPr>
+      <w:r>
+        <w:rPr>
+          <w:rFonts w:ascii="Calibri" w:eastAsia="Yu Gothic" w:hAnsi="Calibri" w:cs="Calibri"/>
           <w:b/>
         </w:rPr>
-        <w:t>Renesas</w:t>
-      </w:r>
-      <w:proofErr w:type="spellEnd"/>
-      <w:r>
-        <w:rPr>
-          <w:rFonts w:ascii="Segoe UI" w:eastAsia="Yu Gothic" w:hAnsi="Segoe UI" w:cs="Segoe UI"/>
-          <w:b/>
-        </w:rPr>
-        <w:t xml:space="preserve"> Design Vietnam Co. Ltd</w:t>
-      </w:r>
-      <w:r>
-        <w:rPr>
-          <w:rFonts w:ascii="Segoe UI" w:eastAsia="Yu Gothic" w:hAnsi="Segoe UI" w:cs="Segoe UI"/>
+        <w:t>Renesas Design Vietnam Co. Ltd</w:t>
+      </w:r>
+      <w:r>
+        <w:rPr>
+          <w:rFonts w:ascii="Calibri" w:eastAsia="Yu Gothic" w:hAnsi="Calibri" w:cs="Calibri"/>
         </w:rPr>
         <w:tab/>
         <w:t>2015 to 2018</w:t>
@@ -910,33 +1314,33 @@
           <w:tab w:val="right" w:pos="8640"/>
         </w:tabs>
         <w:rPr>
-          <w:rFonts w:ascii="Segoe UI" w:eastAsia="Yu Gothic" w:hAnsi="Segoe UI" w:cs="Segoe UI"/>
-        </w:rPr>
-      </w:pPr>
-      <w:r>
-        <w:rPr>
-          <w:rFonts w:ascii="Segoe UI" w:eastAsia="Yu Gothic" w:hAnsi="Segoe UI" w:cs="Segoe UI"/>
+          <w:rFonts w:ascii="Calibri" w:eastAsia="Yu Gothic" w:hAnsi="Calibri" w:cs="Calibri"/>
+        </w:rPr>
+      </w:pPr>
+      <w:r>
+        <w:rPr>
+          <w:rFonts w:ascii="Calibri" w:eastAsia="Yu Gothic" w:hAnsi="Calibri" w:cs="Calibri"/>
           <w:u w:val="single"/>
         </w:rPr>
         <w:t xml:space="preserve">Project Leader of </w:t>
       </w:r>
       <w:r>
         <w:rPr>
-          <w:rFonts w:ascii="Segoe UI" w:eastAsia="Yu Gothic" w:hAnsi="Segoe UI" w:cs="Segoe UI"/>
+          <w:rFonts w:ascii="Calibri" w:eastAsia="Yu Gothic" w:hAnsi="Calibri" w:cs="Calibri"/>
           <w:u w:val="single"/>
         </w:rPr>
         <w:t xml:space="preserve">MBD </w:t>
       </w:r>
       <w:r>
         <w:rPr>
-          <w:rFonts w:ascii="Segoe UI" w:eastAsia="Yu Gothic" w:hAnsi="Segoe UI" w:cs="Segoe UI"/>
+          <w:rFonts w:ascii="Calibri" w:eastAsia="Yu Gothic" w:hAnsi="Calibri" w:cs="Calibri"/>
           <w:u w:val="single"/>
         </w:rPr>
         <w:t>project</w:t>
       </w:r>
       <w:r>
         <w:rPr>
-          <w:rFonts w:ascii="Segoe UI" w:eastAsia="Yu Gothic" w:hAnsi="Segoe UI" w:cs="Segoe UI"/>
+          <w:rFonts w:ascii="Calibri" w:eastAsia="Yu Gothic" w:hAnsi="Calibri" w:cs="Calibri"/>
         </w:rPr>
         <w:tab/>
         <w:t>2017 to 2018</w:t>
@@ -949,25 +1353,26 @@
           <w:ilvl w:val="0"/>
           <w:numId w:val="11"/>
         </w:numPr>
-        <w:rPr>
-          <w:rFonts w:ascii="Segoe UI" w:eastAsia="Yu Gothic" w:hAnsi="Segoe UI" w:cs="Segoe UI"/>
-        </w:rPr>
-      </w:pPr>
-      <w:r>
-        <w:rPr>
-          <w:rFonts w:ascii="Segoe UI" w:eastAsia="Yu Gothic" w:hAnsi="Segoe UI" w:cs="Segoe UI"/>
+        <w:jc w:val="both"/>
+        <w:rPr>
+          <w:rFonts w:ascii="Calibri" w:eastAsia="Yu Gothic" w:hAnsi="Calibri" w:cs="Calibri"/>
+        </w:rPr>
+      </w:pPr>
+      <w:r>
+        <w:rPr>
+          <w:rFonts w:ascii="Calibri" w:eastAsia="Yu Gothic" w:hAnsi="Calibri" w:cs="Calibri"/>
         </w:rPr>
         <w:t xml:space="preserve">Lead a project with </w:t>
       </w:r>
       <w:r>
         <w:rPr>
-          <w:rFonts w:ascii="Segoe UI" w:eastAsia="Yu Gothic" w:hAnsi="Segoe UI" w:cs="Segoe UI"/>
+          <w:rFonts w:ascii="Calibri" w:eastAsia="Yu Gothic" w:hAnsi="Calibri" w:cs="Calibri"/>
         </w:rPr>
         <w:t>6</w:t>
       </w:r>
       <w:r>
         <w:rPr>
-          <w:rFonts w:ascii="Segoe UI" w:eastAsia="Yu Gothic" w:hAnsi="Segoe UI" w:cs="Segoe UI"/>
+          <w:rFonts w:ascii="Calibri" w:eastAsia="Yu Gothic" w:hAnsi="Calibri" w:cs="Calibri"/>
         </w:rPr>
         <w:t xml:space="preserve"> members and in charging of all technical works; doing plan for development schedule, monitoring QA/QC activities. Solid knowledge in conducting full SDLC under CMMI standard. Be a mentor to support new engineers.</w:t>
       </w:r>
@@ -975,7 +1380,7 @@
     <w:p>
       <w:pPr>
         <w:rPr>
-          <w:rFonts w:ascii="Segoe UI" w:eastAsia="Yu Gothic" w:hAnsi="Segoe UI" w:cs="Segoe UI"/>
+          <w:rFonts w:ascii="Calibri" w:eastAsia="Yu Gothic" w:hAnsi="Calibri" w:cs="Calibri"/>
         </w:rPr>
       </w:pPr>
     </w:p>
@@ -985,33 +1390,33 @@
           <w:tab w:val="right" w:pos="8640"/>
         </w:tabs>
         <w:rPr>
-          <w:rFonts w:ascii="Segoe UI" w:eastAsia="Yu Gothic" w:hAnsi="Segoe UI" w:cs="Segoe UI"/>
-        </w:rPr>
-      </w:pPr>
-      <w:r>
-        <w:rPr>
-          <w:rFonts w:ascii="Segoe UI" w:eastAsia="Yu Gothic" w:hAnsi="Segoe UI" w:cs="Segoe UI"/>
+          <w:rFonts w:ascii="Calibri" w:eastAsia="Yu Gothic" w:hAnsi="Calibri" w:cs="Calibri"/>
+        </w:rPr>
+      </w:pPr>
+      <w:r>
+        <w:rPr>
+          <w:rFonts w:ascii="Calibri" w:eastAsia="Yu Gothic" w:hAnsi="Calibri" w:cs="Calibri"/>
           <w:u w:val="single"/>
         </w:rPr>
         <w:t xml:space="preserve">Design Engineer of </w:t>
       </w:r>
       <w:r>
         <w:rPr>
-          <w:rFonts w:ascii="Segoe UI" w:eastAsia="Yu Gothic" w:hAnsi="Segoe UI" w:cs="Segoe UI"/>
+          <w:rFonts w:ascii="Calibri" w:eastAsia="Yu Gothic" w:hAnsi="Calibri" w:cs="Calibri"/>
           <w:u w:val="single"/>
         </w:rPr>
         <w:t xml:space="preserve">MBD </w:t>
       </w:r>
       <w:r>
         <w:rPr>
-          <w:rFonts w:ascii="Segoe UI" w:eastAsia="Yu Gothic" w:hAnsi="Segoe UI" w:cs="Segoe UI"/>
+          <w:rFonts w:ascii="Calibri" w:eastAsia="Yu Gothic" w:hAnsi="Calibri" w:cs="Calibri"/>
           <w:u w:val="single"/>
         </w:rPr>
         <w:t>project</w:t>
       </w:r>
       <w:r>
         <w:rPr>
-          <w:rFonts w:ascii="Segoe UI" w:eastAsia="Yu Gothic" w:hAnsi="Segoe UI" w:cs="Segoe UI"/>
+          <w:rFonts w:ascii="Calibri" w:eastAsia="Yu Gothic" w:hAnsi="Calibri" w:cs="Calibri"/>
         </w:rPr>
         <w:tab/>
         <w:t>2016 to 2018</w:t>
@@ -1023,31 +1428,26 @@
           <w:ilvl w:val="0"/>
           <w:numId w:val="6"/>
         </w:numPr>
-        <w:rPr>
-          <w:rFonts w:ascii="Segoe UI" w:eastAsia="Yu Gothic" w:hAnsi="Segoe UI" w:cs="Segoe UI"/>
-        </w:rPr>
-      </w:pPr>
-      <w:r>
-        <w:rPr>
-          <w:rFonts w:ascii="Segoe UI" w:eastAsia="Yu Gothic" w:hAnsi="Segoe UI" w:cs="Segoe UI"/>
+        <w:jc w:val="both"/>
+        <w:rPr>
+          <w:rFonts w:ascii="Calibri" w:eastAsia="Yu Gothic" w:hAnsi="Calibri" w:cs="Calibri"/>
+        </w:rPr>
+      </w:pPr>
+      <w:r>
+        <w:rPr>
+          <w:rFonts w:ascii="Calibri" w:eastAsia="Yu Gothic" w:hAnsi="Calibri" w:cs="Calibri"/>
         </w:rPr>
         <w:t xml:space="preserve">Apply various Design Patterns: Template, Hook, </w:t>
       </w:r>
       <w:r>
         <w:rPr>
-          <w:rFonts w:ascii="Segoe UI" w:eastAsia="Yu Gothic" w:hAnsi="Segoe UI" w:cs="Segoe UI"/>
-        </w:rPr>
-        <w:t>Singleton,</w:t>
-      </w:r>
-      <w:r>
-        <w:rPr>
-          <w:rFonts w:ascii="Segoe UI" w:eastAsia="Yu Gothic" w:hAnsi="Segoe UI" w:cs="Segoe UI"/>
-        </w:rPr>
-        <w:t xml:space="preserve"> </w:t>
-      </w:r>
-      <w:r>
-        <w:rPr>
-          <w:rFonts w:ascii="Segoe UI" w:eastAsia="Yu Gothic" w:hAnsi="Segoe UI" w:cs="Segoe UI"/>
+          <w:rFonts w:ascii="Calibri" w:eastAsia="Yu Gothic" w:hAnsi="Calibri" w:cs="Calibri"/>
+        </w:rPr>
+        <w:t xml:space="preserve">Singleton, </w:t>
+      </w:r>
+      <w:r>
+        <w:rPr>
+          <w:rFonts w:ascii="Calibri" w:eastAsia="Yu Gothic" w:hAnsi="Calibri" w:cs="Calibri"/>
         </w:rPr>
         <w:t>Strategy, etc.</w:t>
       </w:r>
@@ -1058,31 +1458,38 @@
           <w:ilvl w:val="0"/>
           <w:numId w:val="6"/>
         </w:numPr>
-        <w:rPr>
-          <w:rFonts w:ascii="Segoe UI" w:eastAsia="Yu Gothic" w:hAnsi="Segoe UI" w:cs="Segoe UI"/>
-        </w:rPr>
-      </w:pPr>
-      <w:r>
-        <w:rPr>
-          <w:rFonts w:ascii="Segoe UI" w:eastAsia="Yu Gothic" w:hAnsi="Segoe UI" w:cs="Segoe UI"/>
-        </w:rPr>
-        <w:t>Frequently used t</w:t>
-      </w:r>
-      <w:r>
-        <w:rPr>
-          <w:rFonts w:ascii="Segoe UI" w:eastAsia="Yu Gothic" w:hAnsi="Segoe UI" w:cs="Segoe UI"/>
+        <w:jc w:val="both"/>
+        <w:rPr>
+          <w:rFonts w:ascii="Calibri" w:eastAsia="Yu Gothic" w:hAnsi="Calibri" w:cs="Calibri"/>
+        </w:rPr>
+      </w:pPr>
+      <w:r>
+        <w:rPr>
+          <w:rFonts w:ascii="Calibri" w:eastAsia="Yu Gothic" w:hAnsi="Calibri" w:cs="Calibri"/>
+        </w:rPr>
+        <w:t>U</w:t>
+      </w:r>
+      <w:r>
+        <w:rPr>
+          <w:rFonts w:ascii="Calibri" w:eastAsia="Yu Gothic" w:hAnsi="Calibri" w:cs="Calibri"/>
+        </w:rPr>
+        <w:t>sed t</w:t>
+      </w:r>
+      <w:r>
+        <w:rPr>
+          <w:rFonts w:ascii="Calibri" w:eastAsia="Yu Gothic" w:hAnsi="Calibri" w:cs="Calibri"/>
         </w:rPr>
         <w:t>ool</w:t>
       </w:r>
       <w:r>
         <w:rPr>
-          <w:rFonts w:ascii="Segoe UI" w:eastAsia="Yu Gothic" w:hAnsi="Segoe UI" w:cs="Segoe UI"/>
+          <w:rFonts w:ascii="Calibri" w:eastAsia="Yu Gothic" w:hAnsi="Calibri" w:cs="Calibri"/>
         </w:rPr>
         <w:t>s</w:t>
       </w:r>
       <w:r>
         <w:rPr>
-          <w:rFonts w:ascii="Segoe UI" w:eastAsia="Yu Gothic" w:hAnsi="Segoe UI" w:cs="Segoe UI"/>
+          <w:rFonts w:ascii="Calibri" w:eastAsia="Yu Gothic" w:hAnsi="Calibri" w:cs="Calibri"/>
         </w:rPr>
         <w:t>:</w:t>
       </w:r>
@@ -1094,18 +1501,18 @@
           <w:numId w:val="6"/>
         </w:numPr>
         <w:rPr>
-          <w:rFonts w:ascii="Segoe UI" w:eastAsia="Yu Gothic" w:hAnsi="Segoe UI" w:cs="Segoe UI"/>
-        </w:rPr>
-      </w:pPr>
-      <w:r>
-        <w:rPr>
-          <w:rFonts w:ascii="Segoe UI" w:eastAsia="Yu Gothic" w:hAnsi="Segoe UI" w:cs="Segoe UI"/>
+          <w:rFonts w:ascii="Calibri" w:eastAsia="Yu Gothic" w:hAnsi="Calibri" w:cs="Calibri"/>
+        </w:rPr>
+      </w:pPr>
+      <w:r>
+        <w:rPr>
+          <w:rFonts w:ascii="Calibri" w:eastAsia="Yu Gothic" w:hAnsi="Calibri" w:cs="Calibri"/>
         </w:rPr>
         <w:t>Enterprise</w:t>
       </w:r>
       <w:r>
         <w:rPr>
-          <w:rFonts w:ascii="Segoe UI" w:eastAsia="Yu Gothic" w:hAnsi="Segoe UI" w:cs="Segoe UI"/>
+          <w:rFonts w:ascii="Calibri" w:eastAsia="Yu Gothic" w:hAnsi="Calibri" w:cs="Calibri"/>
         </w:rPr>
         <w:t xml:space="preserve"> Architect</w:t>
       </w:r>
@@ -1117,12 +1524,12 @@
           <w:numId w:val="6"/>
         </w:numPr>
         <w:rPr>
-          <w:rFonts w:ascii="Segoe UI" w:eastAsia="Yu Gothic" w:hAnsi="Segoe UI" w:cs="Segoe UI"/>
-        </w:rPr>
-      </w:pPr>
-      <w:r>
-        <w:rPr>
-          <w:rFonts w:ascii="Segoe UI" w:eastAsia="Yu Gothic" w:hAnsi="Segoe UI" w:cs="Segoe UI"/>
+          <w:rFonts w:ascii="Calibri" w:eastAsia="Yu Gothic" w:hAnsi="Calibri" w:cs="Calibri"/>
+        </w:rPr>
+      </w:pPr>
+      <w:r>
+        <w:rPr>
+          <w:rFonts w:ascii="Calibri" w:eastAsia="Yu Gothic" w:hAnsi="Calibri" w:cs="Calibri"/>
         </w:rPr>
         <w:t>Star UML</w:t>
       </w:r>
@@ -1134,12 +1541,12 @@
           <w:numId w:val="6"/>
         </w:numPr>
         <w:rPr>
-          <w:rFonts w:ascii="Segoe UI" w:eastAsia="Yu Gothic" w:hAnsi="Segoe UI" w:cs="Segoe UI"/>
-        </w:rPr>
-      </w:pPr>
-      <w:r>
-        <w:rPr>
-          <w:rFonts w:ascii="Segoe UI" w:eastAsia="Yu Gothic" w:hAnsi="Segoe UI" w:cs="Segoe UI"/>
+          <w:rFonts w:ascii="Calibri" w:eastAsia="Yu Gothic" w:hAnsi="Calibri" w:cs="Calibri"/>
+        </w:rPr>
+      </w:pPr>
+      <w:r>
+        <w:rPr>
+          <w:rFonts w:ascii="Calibri" w:eastAsia="Yu Gothic" w:hAnsi="Calibri" w:cs="Calibri"/>
         </w:rPr>
         <w:t>Microsoft Visio</w:t>
       </w:r>
@@ -1147,7 +1554,7 @@
     <w:p>
       <w:pPr>
         <w:rPr>
-          <w:rFonts w:ascii="Segoe UI" w:eastAsia="Yu Gothic" w:hAnsi="Segoe UI" w:cs="Segoe UI"/>
+          <w:rFonts w:ascii="Calibri" w:eastAsia="Yu Gothic" w:hAnsi="Calibri" w:cs="Calibri"/>
         </w:rPr>
       </w:pPr>
     </w:p>
@@ -1157,89 +1564,33 @@
           <w:tab w:val="right" w:pos="8640"/>
         </w:tabs>
         <w:rPr>
-          <w:rFonts w:ascii="Segoe UI" w:eastAsia="Yu Gothic" w:hAnsi="Segoe UI" w:cs="Segoe UI"/>
-        </w:rPr>
-      </w:pPr>
-      <w:r>
-        <w:rPr>
-          <w:rFonts w:ascii="Segoe UI" w:eastAsia="Yu Gothic" w:hAnsi="Segoe UI" w:cs="Segoe UI"/>
+          <w:rFonts w:ascii="Calibri" w:eastAsia="Yu Gothic" w:hAnsi="Calibri" w:cs="Calibri"/>
+        </w:rPr>
+      </w:pPr>
+      <w:r>
+        <w:rPr>
+          <w:rFonts w:ascii="Calibri" w:eastAsia="Yu Gothic" w:hAnsi="Calibri" w:cs="Calibri"/>
           <w:u w:val="single"/>
         </w:rPr>
-        <w:t>Testing Engineer of MBD project</w:t>
-      </w:r>
-      <w:r>
-        <w:rPr>
-          <w:rFonts w:ascii="Segoe UI" w:eastAsia="Yu Gothic" w:hAnsi="Segoe UI" w:cs="Segoe UI"/>
-        </w:rPr>
-        <w:tab/>
-        <w:t>2015 to 2017</w:t>
-      </w:r>
-    </w:p>
-    <w:p>
-      <w:pPr>
-        <w:numPr>
-          <w:ilvl w:val="0"/>
-          <w:numId w:val="6"/>
-        </w:numPr>
-        <w:rPr>
-          <w:rFonts w:ascii="Segoe UI" w:eastAsia="Yu Gothic" w:hAnsi="Segoe UI" w:cs="Segoe UI"/>
-        </w:rPr>
-      </w:pPr>
-      <w:r>
-        <w:rPr>
-          <w:rFonts w:ascii="Segoe UI" w:eastAsia="Yu Gothic" w:hAnsi="Segoe UI" w:cs="Segoe UI"/>
-        </w:rPr>
-        <w:t xml:space="preserve">Reduced over 70% of manual testing effort by created an automation test tool (using Python, MATLAB, C++, and </w:t>
-      </w:r>
-      <w:proofErr w:type="spellStart"/>
-      <w:r>
-        <w:rPr>
-          <w:rFonts w:ascii="Segoe UI" w:eastAsia="Yu Gothic" w:hAnsi="Segoe UI" w:cs="Segoe UI"/>
-        </w:rPr>
-        <w:t>AutoHotKey</w:t>
-      </w:r>
-      <w:proofErr w:type="spellEnd"/>
-      <w:r>
-        <w:rPr>
-          <w:rFonts w:ascii="Segoe UI" w:eastAsia="Yu Gothic" w:hAnsi="Segoe UI" w:cs="Segoe UI"/>
-        </w:rPr>
-        <w:t>). The tool gives various combinations of inputs to test final product. Outputs of the products are automatically analyzed by Python and MATLAB scripts.</w:t>
-      </w:r>
-    </w:p>
-    <w:p>
-      <w:pPr>
-        <w:tabs>
-          <w:tab w:val="right" w:pos="8640"/>
-        </w:tabs>
-        <w:rPr>
-          <w:rFonts w:ascii="Segoe UI" w:eastAsia="Yu Gothic" w:hAnsi="Segoe UI" w:cs="Segoe UI"/>
-        </w:rPr>
-      </w:pPr>
-      <w:r>
-        <w:rPr>
-          <w:rFonts w:ascii="Segoe UI" w:eastAsia="Yu Gothic" w:hAnsi="Segoe UI" w:cs="Segoe UI"/>
+        <w:t xml:space="preserve">Coding Engineer of </w:t>
+      </w:r>
+      <w:r>
+        <w:rPr>
+          <w:rFonts w:ascii="Calibri" w:eastAsia="Yu Gothic" w:hAnsi="Calibri" w:cs="Calibri"/>
           <w:u w:val="single"/>
         </w:rPr>
-        <w:lastRenderedPageBreak/>
-        <w:t xml:space="preserve">Coding Engineer of </w:t>
-      </w:r>
-      <w:r>
-        <w:rPr>
-          <w:rFonts w:ascii="Segoe UI" w:eastAsia="Yu Gothic" w:hAnsi="Segoe UI" w:cs="Segoe UI"/>
+        <w:t xml:space="preserve">MBD </w:t>
+      </w:r>
+      <w:r>
+        <w:rPr>
+          <w:rFonts w:ascii="Calibri" w:eastAsia="Yu Gothic" w:hAnsi="Calibri" w:cs="Calibri"/>
           <w:u w:val="single"/>
         </w:rPr>
-        <w:t xml:space="preserve">MBD </w:t>
-      </w:r>
-      <w:r>
-        <w:rPr>
-          <w:rFonts w:ascii="Segoe UI" w:eastAsia="Yu Gothic" w:hAnsi="Segoe UI" w:cs="Segoe UI"/>
-          <w:u w:val="single"/>
-        </w:rPr>
         <w:t>project</w:t>
       </w:r>
       <w:r>
         <w:rPr>
-          <w:rFonts w:ascii="Segoe UI" w:eastAsia="Yu Gothic" w:hAnsi="Segoe UI" w:cs="Segoe UI"/>
+          <w:rFonts w:ascii="Calibri" w:eastAsia="Yu Gothic" w:hAnsi="Calibri" w:cs="Calibri"/>
         </w:rPr>
         <w:tab/>
         <w:t>2016 to 2018</w:t>
@@ -1252,29 +1603,16 @@
           <w:ilvl w:val="0"/>
           <w:numId w:val="11"/>
         </w:numPr>
-        <w:rPr>
-          <w:rFonts w:ascii="Segoe UI" w:eastAsia="Yu Gothic" w:hAnsi="Segoe UI" w:cs="Segoe UI"/>
-        </w:rPr>
-      </w:pPr>
-      <w:r>
-        <w:rPr>
-          <w:rFonts w:ascii="Segoe UI" w:eastAsia="Yu Gothic" w:hAnsi="Segoe UI" w:cs="Segoe UI"/>
-        </w:rPr>
-        <w:t xml:space="preserve">Develop an automatic code generation environment for Multicore Model-Based Development Framework on </w:t>
-      </w:r>
-      <w:proofErr w:type="spellStart"/>
-      <w:r>
-        <w:rPr>
-          <w:rFonts w:ascii="Segoe UI" w:eastAsia="Yu Gothic" w:hAnsi="Segoe UI" w:cs="Segoe UI"/>
-        </w:rPr>
-        <w:t>Renesas’s</w:t>
-      </w:r>
-      <w:proofErr w:type="spellEnd"/>
-      <w:r>
-        <w:rPr>
-          <w:rFonts w:ascii="Segoe UI" w:eastAsia="Yu Gothic" w:hAnsi="Segoe UI" w:cs="Segoe UI"/>
-        </w:rPr>
-        <w:t xml:space="preserve"> MCUs by C/C++11, Python, and MATLAB/Simulink.</w:t>
+        <w:jc w:val="both"/>
+        <w:rPr>
+          <w:rFonts w:ascii="Calibri" w:eastAsia="Yu Gothic" w:hAnsi="Calibri" w:cs="Calibri"/>
+        </w:rPr>
+      </w:pPr>
+      <w:r>
+        <w:rPr>
+          <w:rFonts w:ascii="Calibri" w:eastAsia="Yu Gothic" w:hAnsi="Calibri" w:cs="Calibri"/>
+        </w:rPr>
+        <w:t>Develop an automatic code generation environment for Multicore Model-Based Development Framework on Renesas’s MCUs by C/C++11, Python, and MATLAB/Simulink.</w:t>
       </w:r>
     </w:p>
     <w:p>
@@ -1284,57 +1622,16 @@
           <w:ilvl w:val="0"/>
           <w:numId w:val="11"/>
         </w:numPr>
-        <w:rPr>
-          <w:rFonts w:ascii="Segoe UI" w:eastAsia="Yu Gothic" w:hAnsi="Segoe UI" w:cs="Segoe UI"/>
-        </w:rPr>
-      </w:pPr>
-      <w:r>
-        <w:rPr>
-          <w:rFonts w:ascii="Segoe UI" w:eastAsia="Yu Gothic" w:hAnsi="Segoe UI" w:cs="Segoe UI"/>
-        </w:rPr>
-        <w:t xml:space="preserve">Bring up boards without OS on various 16-bit &amp; 32-bit </w:t>
-      </w:r>
-      <w:proofErr w:type="spellStart"/>
-      <w:r>
-        <w:rPr>
-          <w:rFonts w:ascii="Segoe UI" w:eastAsia="Yu Gothic" w:hAnsi="Segoe UI" w:cs="Segoe UI"/>
-        </w:rPr>
-        <w:t>Renesas</w:t>
-      </w:r>
-      <w:proofErr w:type="spellEnd"/>
-      <w:r>
-        <w:rPr>
-          <w:rFonts w:ascii="Segoe UI" w:eastAsia="Yu Gothic" w:hAnsi="Segoe UI" w:cs="Segoe UI"/>
-        </w:rPr>
-        <w:t xml:space="preserve"> MCU devices (e.g. RH850, RL78, RX, etc.) by </w:t>
-      </w:r>
-      <w:proofErr w:type="spellStart"/>
-      <w:r>
-        <w:rPr>
-          <w:rFonts w:ascii="Segoe UI" w:eastAsia="Yu Gothic" w:hAnsi="Segoe UI" w:cs="Segoe UI"/>
-        </w:rPr>
-        <w:t>asm</w:t>
-      </w:r>
-      <w:proofErr w:type="spellEnd"/>
-      <w:r>
-        <w:rPr>
-          <w:rFonts w:ascii="Segoe UI" w:eastAsia="Yu Gothic" w:hAnsi="Segoe UI" w:cs="Segoe UI"/>
-        </w:rPr>
-        <w:t xml:space="preserve"> code. Developing resource management library for RH850 Multicore devices in many-core applications on both </w:t>
-      </w:r>
-      <w:proofErr w:type="spellStart"/>
-      <w:r>
-        <w:rPr>
-          <w:rFonts w:ascii="Segoe UI" w:eastAsia="Yu Gothic" w:hAnsi="Segoe UI" w:cs="Segoe UI"/>
-        </w:rPr>
-        <w:t>Renesas</w:t>
-      </w:r>
-      <w:proofErr w:type="spellEnd"/>
-      <w:r>
-        <w:rPr>
-          <w:rFonts w:ascii="Segoe UI" w:eastAsia="Yu Gothic" w:hAnsi="Segoe UI" w:cs="Segoe UI"/>
-        </w:rPr>
-        <w:t xml:space="preserve"> Compiler and GHS Compiler.</w:t>
+        <w:jc w:val="both"/>
+        <w:rPr>
+          <w:rFonts w:ascii="Calibri" w:eastAsia="Yu Gothic" w:hAnsi="Calibri" w:cs="Calibri"/>
+        </w:rPr>
+      </w:pPr>
+      <w:r>
+        <w:rPr>
+          <w:rFonts w:ascii="Calibri" w:eastAsia="Yu Gothic" w:hAnsi="Calibri" w:cs="Calibri"/>
+        </w:rPr>
+        <w:t>Bring up boards without OS on various 16-bit &amp; 32-bit Renesas MCU devices (e.g. RH850, RL78, RX, etc.) by asm code. Developing resource management library for RH850 Multicore devices in many-core applications on both Renesas Compiler and GHS Compiler.</w:t>
       </w:r>
     </w:p>
     <w:p>
@@ -1344,13 +1641,14 @@
           <w:ilvl w:val="0"/>
           <w:numId w:val="11"/>
         </w:numPr>
-        <w:rPr>
-          <w:rFonts w:ascii="Segoe UI" w:eastAsia="Yu Gothic" w:hAnsi="Segoe UI" w:cs="Segoe UI"/>
-        </w:rPr>
-      </w:pPr>
-      <w:r>
-        <w:rPr>
-          <w:rFonts w:ascii="Segoe UI" w:eastAsia="Yu Gothic" w:hAnsi="Segoe UI" w:cs="Segoe UI"/>
+        <w:jc w:val="both"/>
+        <w:rPr>
+          <w:rFonts w:ascii="Calibri" w:eastAsia="Yu Gothic" w:hAnsi="Calibri" w:cs="Calibri"/>
+        </w:rPr>
+      </w:pPr>
+      <w:r>
+        <w:rPr>
+          <w:rFonts w:ascii="Calibri" w:eastAsia="Yu Gothic" w:hAnsi="Calibri" w:cs="Calibri"/>
         </w:rPr>
         <w:t>Knowledge of Inter-Process Communication (Concurrency, Multi-Threading).</w:t>
       </w:r>
@@ -1362,29 +1660,16 @@
           <w:ilvl w:val="0"/>
           <w:numId w:val="11"/>
         </w:numPr>
-        <w:rPr>
-          <w:rFonts w:ascii="Segoe UI" w:eastAsia="Yu Gothic" w:hAnsi="Segoe UI" w:cs="Segoe UI"/>
-        </w:rPr>
-      </w:pPr>
-      <w:r>
-        <w:rPr>
-          <w:rFonts w:ascii="Segoe UI" w:eastAsia="Yu Gothic" w:hAnsi="Segoe UI" w:cs="Segoe UI"/>
-        </w:rPr>
-        <w:t>Manipulate many MATLAB/Simulink packages from R2015a-R2016b focusing on Model-Based Design Development field (</w:t>
-      </w:r>
-      <w:proofErr w:type="spellStart"/>
-      <w:r>
-        <w:rPr>
-          <w:rFonts w:ascii="Segoe UI" w:eastAsia="Yu Gothic" w:hAnsi="Segoe UI" w:cs="Segoe UI"/>
-        </w:rPr>
-        <w:t>Stateflow</w:t>
-      </w:r>
-      <w:proofErr w:type="spellEnd"/>
-      <w:r>
-        <w:rPr>
-          <w:rFonts w:ascii="Segoe UI" w:eastAsia="Yu Gothic" w:hAnsi="Segoe UI" w:cs="Segoe UI"/>
-        </w:rPr>
-        <w:t>, Embedded Coder, Simulink Coder, and Embedded Coder).</w:t>
+        <w:jc w:val="both"/>
+        <w:rPr>
+          <w:rFonts w:ascii="Calibri" w:eastAsia="Yu Gothic" w:hAnsi="Calibri" w:cs="Calibri"/>
+        </w:rPr>
+      </w:pPr>
+      <w:r>
+        <w:rPr>
+          <w:rFonts w:ascii="Calibri" w:eastAsia="Yu Gothic" w:hAnsi="Calibri" w:cs="Calibri"/>
+        </w:rPr>
+        <w:t>Manipulate many MATLAB/Simulink packages from R2015a-R2016b focusing on Model-Based Design Development field (Stateflow, Embedded Coder, Simulink Coder, and Embedded Coder).</w:t>
       </w:r>
     </w:p>
     <w:p>
@@ -1394,95 +1679,74 @@
           <w:ilvl w:val="0"/>
           <w:numId w:val="11"/>
         </w:numPr>
-        <w:rPr>
-          <w:rFonts w:ascii="Segoe UI" w:eastAsia="Yu Gothic" w:hAnsi="Segoe UI" w:cs="Segoe UI"/>
-        </w:rPr>
-      </w:pPr>
-      <w:r>
-        <w:rPr>
-          <w:rFonts w:ascii="Segoe UI" w:eastAsia="Yu Gothic" w:hAnsi="Segoe UI" w:cs="Segoe UI"/>
-        </w:rPr>
-        <w:t xml:space="preserve">Knowledge of creating </w:t>
-      </w:r>
-      <w:proofErr w:type="spellStart"/>
-      <w:r>
-        <w:rPr>
-          <w:rFonts w:ascii="Segoe UI" w:eastAsia="Yu Gothic" w:hAnsi="Segoe UI" w:cs="Segoe UI"/>
-        </w:rPr>
-        <w:t>Makefile</w:t>
-      </w:r>
-      <w:proofErr w:type="spellEnd"/>
-      <w:r>
-        <w:rPr>
-          <w:rFonts w:ascii="Segoe UI" w:eastAsia="Yu Gothic" w:hAnsi="Segoe UI" w:cs="Segoe UI"/>
-        </w:rPr>
-        <w:t xml:space="preserve"> </w:t>
-      </w:r>
-      <w:r>
-        <w:rPr>
-          <w:rFonts w:ascii="Segoe UI" w:eastAsia="Yu Gothic" w:hAnsi="Segoe UI" w:cs="Segoe UI"/>
+        <w:jc w:val="both"/>
+        <w:rPr>
+          <w:rFonts w:ascii="Calibri" w:eastAsia="Yu Gothic" w:hAnsi="Calibri" w:cs="Calibri"/>
+        </w:rPr>
+      </w:pPr>
+      <w:r>
+        <w:rPr>
+          <w:rFonts w:ascii="Calibri" w:eastAsia="Yu Gothic" w:hAnsi="Calibri" w:cs="Calibri"/>
+        </w:rPr>
+        <w:t xml:space="preserve">Knowledge of creating Makefile </w:t>
+      </w:r>
+      <w:r>
+        <w:rPr>
+          <w:rFonts w:ascii="Calibri" w:eastAsia="Yu Gothic" w:hAnsi="Calibri" w:cs="Calibri"/>
         </w:rPr>
         <w:t>for</w:t>
       </w:r>
       <w:r>
         <w:rPr>
-          <w:rFonts w:ascii="Segoe UI" w:eastAsia="Yu Gothic" w:hAnsi="Segoe UI" w:cs="Segoe UI"/>
+          <w:rFonts w:ascii="Calibri" w:eastAsia="Yu Gothic" w:hAnsi="Calibri" w:cs="Calibri"/>
         </w:rPr>
         <w:t xml:space="preserve"> NMAKE </w:t>
       </w:r>
       <w:r>
         <w:rPr>
-          <w:rFonts w:ascii="Segoe UI" w:eastAsia="Yu Gothic" w:hAnsi="Segoe UI" w:cs="Segoe UI"/>
+          <w:rFonts w:ascii="Calibri" w:eastAsia="Yu Gothic" w:hAnsi="Calibri" w:cs="Calibri"/>
         </w:rPr>
         <w:t>(</w:t>
       </w:r>
       <w:r>
         <w:rPr>
-          <w:rFonts w:ascii="Segoe UI" w:eastAsia="Yu Gothic" w:hAnsi="Segoe UI" w:cs="Segoe UI"/>
+          <w:rFonts w:ascii="Calibri" w:eastAsia="Yu Gothic" w:hAnsi="Calibri" w:cs="Calibri"/>
         </w:rPr>
         <w:t xml:space="preserve">for </w:t>
       </w:r>
       <w:r>
         <w:rPr>
-          <w:rFonts w:ascii="Segoe UI" w:eastAsia="Yu Gothic" w:hAnsi="Segoe UI" w:cs="Segoe UI"/>
+          <w:rFonts w:ascii="Calibri" w:eastAsia="Yu Gothic" w:hAnsi="Calibri" w:cs="Calibri"/>
         </w:rPr>
         <w:t xml:space="preserve">Visual compiler) </w:t>
       </w:r>
       <w:r>
         <w:rPr>
-          <w:rFonts w:ascii="Segoe UI" w:eastAsia="Yu Gothic" w:hAnsi="Segoe UI" w:cs="Segoe UI"/>
+          <w:rFonts w:ascii="Calibri" w:eastAsia="Yu Gothic" w:hAnsi="Calibri" w:cs="Calibri"/>
         </w:rPr>
         <w:t>and GMAKE</w:t>
       </w:r>
       <w:r>
         <w:rPr>
-          <w:rFonts w:ascii="Segoe UI" w:eastAsia="Yu Gothic" w:hAnsi="Segoe UI" w:cs="Segoe UI"/>
+          <w:rFonts w:ascii="Calibri" w:eastAsia="Yu Gothic" w:hAnsi="Calibri" w:cs="Calibri"/>
         </w:rPr>
         <w:t xml:space="preserve"> (</w:t>
       </w:r>
       <w:r>
         <w:rPr>
-          <w:rFonts w:ascii="Segoe UI" w:eastAsia="Yu Gothic" w:hAnsi="Segoe UI" w:cs="Segoe UI"/>
+          <w:rFonts w:ascii="Calibri" w:eastAsia="Yu Gothic" w:hAnsi="Calibri" w:cs="Calibri"/>
         </w:rPr>
         <w:t xml:space="preserve">for </w:t>
       </w:r>
-      <w:proofErr w:type="spellStart"/>
-      <w:r>
-        <w:rPr>
-          <w:rFonts w:ascii="Segoe UI" w:eastAsia="Yu Gothic" w:hAnsi="Segoe UI" w:cs="Segoe UI"/>
-        </w:rPr>
-        <w:t>MinGW</w:t>
-      </w:r>
-      <w:proofErr w:type="spellEnd"/>
-      <w:r>
-        <w:rPr>
-          <w:rFonts w:ascii="Segoe UI" w:eastAsia="Yu Gothic" w:hAnsi="Segoe UI" w:cs="Segoe UI"/>
-        </w:rPr>
-        <w:t xml:space="preserve"> compiler)</w:t>
-      </w:r>
-      <w:r>
-        <w:rPr>
-          <w:rFonts w:ascii="Segoe UI" w:eastAsia="Yu Gothic" w:hAnsi="Segoe UI" w:cs="Segoe UI"/>
+      <w:r>
+        <w:rPr>
+          <w:rFonts w:ascii="Calibri" w:eastAsia="Yu Gothic" w:hAnsi="Calibri" w:cs="Calibri"/>
+        </w:rPr>
+        <w:t>MinGW compiler)</w:t>
+      </w:r>
+      <w:r>
+        <w:rPr>
+          <w:rFonts w:ascii="Calibri" w:eastAsia="Yu Gothic" w:hAnsi="Calibri" w:cs="Calibri"/>
         </w:rPr>
         <w:t>.</w:t>
       </w:r>
@@ -1494,21 +1758,34 @@
           <w:ilvl w:val="0"/>
           <w:numId w:val="11"/>
         </w:numPr>
-        <w:rPr>
-          <w:rFonts w:ascii="Segoe UI" w:eastAsia="Yu Gothic" w:hAnsi="Segoe UI" w:cs="Segoe UI"/>
-        </w:rPr>
-      </w:pPr>
-      <w:r>
-        <w:rPr>
-          <w:rFonts w:ascii="Segoe UI" w:eastAsia="Yu Gothic" w:hAnsi="Segoe UI" w:cs="Segoe UI"/>
-        </w:rPr>
-        <w:t xml:space="preserve">Frequently used </w:t>
-      </w:r>
-      <w:r>
-        <w:rPr>
-          <w:rFonts w:ascii="Segoe UI" w:eastAsia="Yu Gothic" w:hAnsi="Segoe UI" w:cs="Segoe UI"/>
-        </w:rPr>
-        <w:t xml:space="preserve">Tools: </w:t>
+        <w:jc w:val="both"/>
+        <w:rPr>
+          <w:rFonts w:ascii="Calibri" w:eastAsia="Yu Gothic" w:hAnsi="Calibri" w:cs="Calibri"/>
+        </w:rPr>
+      </w:pPr>
+      <w:r>
+        <w:rPr>
+          <w:rFonts w:ascii="Calibri" w:eastAsia="Yu Gothic" w:hAnsi="Calibri" w:cs="Calibri"/>
+        </w:rPr>
+        <w:t>U</w:t>
+      </w:r>
+      <w:r>
+        <w:rPr>
+          <w:rFonts w:ascii="Calibri" w:eastAsia="Yu Gothic" w:hAnsi="Calibri" w:cs="Calibri"/>
+        </w:rPr>
+        <w:t xml:space="preserve">sed </w:t>
+      </w:r>
+      <w:r>
+        <w:rPr>
+          <w:rFonts w:ascii="Calibri" w:eastAsia="Yu Gothic" w:hAnsi="Calibri" w:cs="Calibri"/>
+        </w:rPr>
+        <w:t>t</w:t>
+      </w:r>
+      <w:r>
+        <w:rPr>
+          <w:rFonts w:ascii="Calibri" w:eastAsia="Yu Gothic" w:hAnsi="Calibri" w:cs="Calibri"/>
+        </w:rPr>
+        <w:t xml:space="preserve">ools: </w:t>
       </w:r>
     </w:p>
     <w:p>
@@ -1518,13 +1795,17 @@
           <w:ilvl w:val="1"/>
           <w:numId w:val="11"/>
         </w:numPr>
-        <w:rPr>
-          <w:rFonts w:ascii="Segoe UI" w:eastAsia="Yu Gothic" w:hAnsi="Segoe UI" w:cs="Segoe UI"/>
-        </w:rPr>
-      </w:pPr>
-      <w:r>
-        <w:rPr>
-          <w:rFonts w:ascii="Segoe UI" w:eastAsia="Yu Gothic" w:hAnsi="Segoe UI" w:cs="Segoe UI"/>
+        <w:tabs>
+          <w:tab w:val="left" w:pos="3780"/>
+        </w:tabs>
+        <w:jc w:val="both"/>
+        <w:rPr>
+          <w:rFonts w:ascii="Calibri" w:eastAsia="Yu Gothic" w:hAnsi="Calibri" w:cs="Calibri"/>
+        </w:rPr>
+      </w:pPr>
+      <w:r>
+        <w:rPr>
+          <w:rFonts w:ascii="Calibri" w:eastAsia="Yu Gothic" w:hAnsi="Calibri" w:cs="Calibri"/>
           <w:i/>
           <w:u w:val="single"/>
         </w:rPr>
@@ -1532,52 +1813,32 @@
       </w:r>
       <w:r>
         <w:rPr>
-          <w:rFonts w:ascii="Segoe UI" w:eastAsia="Yu Gothic" w:hAnsi="Segoe UI" w:cs="Segoe UI"/>
+          <w:rFonts w:ascii="Calibri" w:eastAsia="Yu Gothic" w:hAnsi="Calibri" w:cs="Calibri"/>
           <w:i/>
         </w:rPr>
         <w:t>:</w:t>
       </w:r>
       <w:r>
         <w:rPr>
-          <w:rFonts w:ascii="Segoe UI" w:eastAsia="Yu Gothic" w:hAnsi="Segoe UI" w:cs="Segoe UI"/>
+          <w:rFonts w:ascii="Calibri" w:eastAsia="Yu Gothic" w:hAnsi="Calibri" w:cs="Calibri"/>
         </w:rPr>
         <w:t xml:space="preserve"> </w:t>
       </w:r>
       <w:r>
         <w:rPr>
-          <w:rFonts w:ascii="Segoe UI" w:eastAsia="Yu Gothic" w:hAnsi="Segoe UI" w:cs="Segoe UI"/>
-        </w:rPr>
-        <w:t xml:space="preserve">Tortoise </w:t>
-      </w:r>
-      <w:r>
-        <w:rPr>
-          <w:rFonts w:ascii="Segoe UI" w:eastAsia="Yu Gothic" w:hAnsi="Segoe UI" w:cs="Segoe UI"/>
-        </w:rPr>
-        <w:t>Hg</w:t>
-      </w:r>
-      <w:r>
-        <w:rPr>
-          <w:rFonts w:ascii="Segoe UI" w:eastAsia="Yu Gothic" w:hAnsi="Segoe UI" w:cs="Segoe UI"/>
-        </w:rPr>
-        <w:t xml:space="preserve">, </w:t>
-      </w:r>
-      <w:r>
-        <w:rPr>
-          <w:rFonts w:ascii="Segoe UI" w:eastAsia="Yu Gothic" w:hAnsi="Segoe UI" w:cs="Segoe UI"/>
-        </w:rPr>
-        <w:t xml:space="preserve">Tortoise </w:t>
-      </w:r>
-      <w:proofErr w:type="spellStart"/>
-      <w:r>
-        <w:rPr>
-          <w:rFonts w:ascii="Segoe UI" w:eastAsia="Yu Gothic" w:hAnsi="Segoe UI" w:cs="Segoe UI"/>
+          <w:rFonts w:ascii="Calibri" w:eastAsia="Yu Gothic" w:hAnsi="Calibri" w:cs="Calibri"/>
+        </w:rPr>
+        <w:t xml:space="preserve">Tortoise Hg, Tortoise </w:t>
+      </w:r>
+      <w:r>
+        <w:rPr>
+          <w:rFonts w:ascii="Calibri" w:eastAsia="Yu Gothic" w:hAnsi="Calibri" w:cs="Calibri"/>
         </w:rPr>
         <w:t>Git</w:t>
       </w:r>
-      <w:proofErr w:type="spellEnd"/>
-      <w:r>
-        <w:rPr>
-          <w:rFonts w:ascii="Segoe UI" w:eastAsia="Yu Gothic" w:hAnsi="Segoe UI" w:cs="Segoe UI"/>
+      <w:r>
+        <w:rPr>
+          <w:rFonts w:ascii="Calibri" w:eastAsia="Yu Gothic" w:hAnsi="Calibri" w:cs="Calibri"/>
         </w:rPr>
         <w:t>, Tortoise SVN</w:t>
       </w:r>
@@ -1589,13 +1850,17 @@
           <w:ilvl w:val="1"/>
           <w:numId w:val="11"/>
         </w:numPr>
-        <w:rPr>
-          <w:rFonts w:ascii="Segoe UI" w:eastAsia="Yu Gothic" w:hAnsi="Segoe UI" w:cs="Segoe UI"/>
-        </w:rPr>
-      </w:pPr>
-      <w:r>
-        <w:rPr>
-          <w:rFonts w:ascii="Segoe UI" w:eastAsia="Yu Gothic" w:hAnsi="Segoe UI" w:cs="Segoe UI"/>
+        <w:tabs>
+          <w:tab w:val="left" w:pos="3780"/>
+        </w:tabs>
+        <w:jc w:val="both"/>
+        <w:rPr>
+          <w:rFonts w:ascii="Calibri" w:eastAsia="Yu Gothic" w:hAnsi="Calibri" w:cs="Calibri"/>
+        </w:rPr>
+      </w:pPr>
+      <w:r>
+        <w:rPr>
+          <w:rFonts w:ascii="Calibri" w:eastAsia="Yu Gothic" w:hAnsi="Calibri" w:cs="Calibri"/>
           <w:i/>
           <w:u w:val="single"/>
         </w:rPr>
@@ -1603,14 +1868,14 @@
       </w:r>
       <w:r>
         <w:rPr>
-          <w:rFonts w:ascii="Segoe UI" w:eastAsia="Yu Gothic" w:hAnsi="Segoe UI" w:cs="Segoe UI"/>
+          <w:rFonts w:ascii="Calibri" w:eastAsia="Yu Gothic" w:hAnsi="Calibri" w:cs="Calibri"/>
           <w:i/>
         </w:rPr>
         <w:t>:</w:t>
       </w:r>
       <w:r>
         <w:rPr>
-          <w:rFonts w:ascii="Segoe UI" w:eastAsia="Yu Gothic" w:hAnsi="Segoe UI" w:cs="Segoe UI"/>
+          <w:rFonts w:ascii="Calibri" w:eastAsia="Yu Gothic" w:hAnsi="Calibri" w:cs="Calibri"/>
         </w:rPr>
         <w:t xml:space="preserve"> Visual Studio, MATLAB</w:t>
       </w:r>
@@ -1622,13 +1887,17 @@
           <w:ilvl w:val="1"/>
           <w:numId w:val="11"/>
         </w:numPr>
-        <w:rPr>
-          <w:rFonts w:ascii="Segoe UI" w:eastAsia="Yu Gothic" w:hAnsi="Segoe UI" w:cs="Segoe UI"/>
-        </w:rPr>
-      </w:pPr>
-      <w:r>
-        <w:rPr>
-          <w:rFonts w:ascii="Segoe UI" w:eastAsia="Yu Gothic" w:hAnsi="Segoe UI" w:cs="Segoe UI"/>
+        <w:tabs>
+          <w:tab w:val="left" w:pos="3780"/>
+        </w:tabs>
+        <w:jc w:val="both"/>
+        <w:rPr>
+          <w:rFonts w:ascii="Calibri" w:eastAsia="Yu Gothic" w:hAnsi="Calibri" w:cs="Calibri"/>
+        </w:rPr>
+      </w:pPr>
+      <w:r>
+        <w:rPr>
+          <w:rFonts w:ascii="Calibri" w:eastAsia="Yu Gothic" w:hAnsi="Calibri" w:cs="Calibri"/>
           <w:i/>
           <w:u w:val="single"/>
         </w:rPr>
@@ -1636,7 +1905,7 @@
       </w:r>
       <w:r>
         <w:rPr>
-          <w:rFonts w:ascii="Segoe UI" w:eastAsia="Yu Gothic" w:hAnsi="Segoe UI" w:cs="Segoe UI"/>
+          <w:rFonts w:ascii="Calibri" w:eastAsia="Yu Gothic" w:hAnsi="Calibri" w:cs="Calibri"/>
           <w:i/>
           <w:u w:val="single"/>
         </w:rPr>
@@ -1644,60 +1913,26 @@
       </w:r>
       <w:r>
         <w:rPr>
-          <w:rFonts w:ascii="Segoe UI" w:eastAsia="Yu Gothic" w:hAnsi="Segoe UI" w:cs="Segoe UI"/>
+          <w:rFonts w:ascii="Calibri" w:eastAsia="Yu Gothic" w:hAnsi="Calibri" w:cs="Calibri"/>
           <w:i/>
         </w:rPr>
         <w:t>:</w:t>
       </w:r>
       <w:r>
         <w:rPr>
-          <w:rFonts w:ascii="Segoe UI" w:eastAsia="Yu Gothic" w:hAnsi="Segoe UI" w:cs="Segoe UI"/>
-        </w:rPr>
-        <w:t xml:space="preserve"> </w:t>
-      </w:r>
-      <w:proofErr w:type="spellStart"/>
-      <w:r>
-        <w:rPr>
-          <w:rFonts w:ascii="Segoe UI" w:eastAsia="Yu Gothic" w:hAnsi="Segoe UI" w:cs="Segoe UI"/>
-        </w:rPr>
-        <w:t>CppLink</w:t>
-      </w:r>
-      <w:proofErr w:type="spellEnd"/>
-      <w:r>
-        <w:rPr>
-          <w:rFonts w:ascii="Segoe UI" w:eastAsia="Yu Gothic" w:hAnsi="Segoe UI" w:cs="Segoe UI"/>
-        </w:rPr>
-        <w:t xml:space="preserve">, </w:t>
-      </w:r>
-      <w:proofErr w:type="spellStart"/>
-      <w:r>
-        <w:rPr>
-          <w:rFonts w:ascii="Segoe UI" w:eastAsia="Yu Gothic" w:hAnsi="Segoe UI" w:cs="Segoe UI"/>
-        </w:rPr>
-        <w:t>CppCheck</w:t>
-      </w:r>
-      <w:proofErr w:type="spellEnd"/>
-      <w:r>
-        <w:rPr>
-          <w:rFonts w:ascii="Segoe UI" w:eastAsia="Yu Gothic" w:hAnsi="Segoe UI" w:cs="Segoe UI"/>
-        </w:rPr>
-        <w:t>,</w:t>
-      </w:r>
-      <w:r>
-        <w:rPr>
-          <w:rFonts w:ascii="Segoe UI" w:eastAsia="Yu Gothic" w:hAnsi="Segoe UI" w:cs="Segoe UI"/>
-        </w:rPr>
-        <w:t xml:space="preserve"> </w:t>
-      </w:r>
-      <w:r>
-        <w:rPr>
-          <w:rFonts w:ascii="Segoe UI" w:eastAsia="Yu Gothic" w:hAnsi="Segoe UI" w:cs="Segoe UI"/>
+          <w:rFonts w:ascii="Calibri" w:eastAsia="Yu Gothic" w:hAnsi="Calibri" w:cs="Calibri"/>
+        </w:rPr>
+        <w:t xml:space="preserve"> CppLink, CppCheck, </w:t>
+      </w:r>
+      <w:r>
+        <w:rPr>
+          <w:rFonts w:ascii="Calibri" w:eastAsia="Yu Gothic" w:hAnsi="Calibri" w:cs="Calibri"/>
         </w:rPr>
         <w:t xml:space="preserve">MATLAB Code </w:t>
       </w:r>
       <w:r>
         <w:rPr>
-          <w:rFonts w:ascii="Segoe UI" w:eastAsia="Yu Gothic" w:hAnsi="Segoe UI" w:cs="Segoe UI"/>
+          <w:rFonts w:ascii="Calibri" w:eastAsia="Yu Gothic" w:hAnsi="Calibri" w:cs="Calibri"/>
         </w:rPr>
         <w:t>Analysis</w:t>
       </w:r>
@@ -1709,13 +1944,17 @@
           <w:ilvl w:val="1"/>
           <w:numId w:val="11"/>
         </w:numPr>
-        <w:rPr>
-          <w:rFonts w:ascii="Segoe UI" w:eastAsia="Yu Gothic" w:hAnsi="Segoe UI" w:cs="Segoe UI"/>
-        </w:rPr>
-      </w:pPr>
-      <w:r>
-        <w:rPr>
-          <w:rFonts w:ascii="Segoe UI" w:eastAsia="Yu Gothic" w:hAnsi="Segoe UI" w:cs="Segoe UI"/>
+        <w:tabs>
+          <w:tab w:val="left" w:pos="3780"/>
+        </w:tabs>
+        <w:jc w:val="both"/>
+        <w:rPr>
+          <w:rFonts w:ascii="Calibri" w:eastAsia="Yu Gothic" w:hAnsi="Calibri" w:cs="Calibri"/>
+        </w:rPr>
+      </w:pPr>
+      <w:r>
+        <w:rPr>
+          <w:rFonts w:ascii="Calibri" w:eastAsia="Yu Gothic" w:hAnsi="Calibri" w:cs="Calibri"/>
           <w:i/>
           <w:u w:val="single"/>
         </w:rPr>
@@ -1723,28 +1962,16 @@
       </w:r>
       <w:r>
         <w:rPr>
-          <w:rFonts w:ascii="Segoe UI" w:eastAsia="Yu Gothic" w:hAnsi="Segoe UI" w:cs="Segoe UI"/>
+          <w:rFonts w:ascii="Calibri" w:eastAsia="Yu Gothic" w:hAnsi="Calibri" w:cs="Calibri"/>
           <w:i/>
         </w:rPr>
         <w:t>:</w:t>
       </w:r>
       <w:r>
         <w:rPr>
-          <w:rFonts w:ascii="Segoe UI" w:eastAsia="Yu Gothic" w:hAnsi="Segoe UI" w:cs="Segoe UI"/>
-        </w:rPr>
-        <w:t xml:space="preserve"> Visual Studio Enterprise (</w:t>
-      </w:r>
-      <w:r>
-        <w:rPr>
-          <w:rFonts w:ascii="Segoe UI" w:eastAsia="Yu Gothic" w:hAnsi="Segoe UI" w:cs="Segoe UI"/>
-        </w:rPr>
-        <w:t xml:space="preserve">Team </w:t>
-      </w:r>
-      <w:r>
-        <w:rPr>
-          <w:rFonts w:ascii="Segoe UI" w:eastAsia="Yu Gothic" w:hAnsi="Segoe UI" w:cs="Segoe UI"/>
-        </w:rPr>
-        <w:t>tool)</w:t>
+          <w:rFonts w:ascii="Calibri" w:eastAsia="Yu Gothic" w:hAnsi="Calibri" w:cs="Calibri"/>
+        </w:rPr>
+        <w:t xml:space="preserve"> Visual Studio Enterprise (Team tool)</w:t>
       </w:r>
     </w:p>
     <w:p>
@@ -1754,13 +1981,17 @@
           <w:ilvl w:val="1"/>
           <w:numId w:val="11"/>
         </w:numPr>
-        <w:rPr>
-          <w:rFonts w:ascii="Segoe UI" w:eastAsia="Yu Gothic" w:hAnsi="Segoe UI" w:cs="Segoe UI"/>
-        </w:rPr>
-      </w:pPr>
-      <w:r>
-        <w:rPr>
-          <w:rFonts w:ascii="Segoe UI" w:eastAsia="Yu Gothic" w:hAnsi="Segoe UI" w:cs="Segoe UI"/>
+        <w:tabs>
+          <w:tab w:val="left" w:pos="3780"/>
+        </w:tabs>
+        <w:jc w:val="both"/>
+        <w:rPr>
+          <w:rFonts w:ascii="Calibri" w:eastAsia="Yu Gothic" w:hAnsi="Calibri" w:cs="Calibri"/>
+        </w:rPr>
+      </w:pPr>
+      <w:r>
+        <w:rPr>
+          <w:rFonts w:ascii="Calibri" w:eastAsia="Yu Gothic" w:hAnsi="Calibri" w:cs="Calibri"/>
           <w:i/>
           <w:u w:val="single"/>
         </w:rPr>
@@ -1768,186 +1999,218 @@
       </w:r>
       <w:r>
         <w:rPr>
-          <w:rFonts w:ascii="Segoe UI" w:eastAsia="Yu Gothic" w:hAnsi="Segoe UI" w:cs="Segoe UI"/>
+          <w:rFonts w:ascii="Calibri" w:eastAsia="Yu Gothic" w:hAnsi="Calibri" w:cs="Calibri"/>
           <w:i/>
         </w:rPr>
         <w:t>:</w:t>
       </w:r>
       <w:r>
         <w:rPr>
-          <w:rFonts w:ascii="Segoe UI" w:eastAsia="Yu Gothic" w:hAnsi="Segoe UI" w:cs="Segoe UI"/>
+          <w:rFonts w:ascii="Calibri" w:eastAsia="Yu Gothic" w:hAnsi="Calibri" w:cs="Calibri"/>
+        </w:rPr>
+        <w:t xml:space="preserve"> WinMerge</w:t>
+      </w:r>
+      <w:r>
+        <w:rPr>
+          <w:rFonts w:ascii="Calibri" w:eastAsia="Yu Gothic" w:hAnsi="Calibri" w:cs="Calibri"/>
+        </w:rPr>
+        <w:t xml:space="preserve"> (compare code)</w:t>
+      </w:r>
+      <w:r>
+        <w:rPr>
+          <w:rFonts w:ascii="Calibri" w:eastAsia="Yu Gothic" w:hAnsi="Calibri" w:cs="Calibri"/>
+        </w:rPr>
+        <w:t>, GrepWin</w:t>
+      </w:r>
+      <w:r>
+        <w:rPr>
+          <w:rFonts w:ascii="Calibri" w:eastAsia="Yu Gothic" w:hAnsi="Calibri" w:cs="Calibri"/>
+        </w:rPr>
+        <w:t xml:space="preserve"> (search</w:t>
+      </w:r>
+      <w:r>
+        <w:rPr>
+          <w:rFonts w:ascii="Calibri" w:eastAsia="Yu Gothic" w:hAnsi="Calibri" w:cs="Calibri"/>
+        </w:rPr>
+        <w:t xml:space="preserve"> with </w:t>
+      </w:r>
+      <w:r>
+        <w:rPr>
+          <w:rFonts w:ascii="Calibri" w:eastAsia="Yu Gothic" w:hAnsi="Calibri" w:cs="Calibri"/>
+        </w:rPr>
+        <w:t>R</w:t>
+      </w:r>
+      <w:r>
+        <w:rPr>
+          <w:rFonts w:ascii="Calibri" w:eastAsia="Yu Gothic" w:hAnsi="Calibri" w:cs="Calibri"/>
+        </w:rPr>
+        <w:t>eg</w:t>
+      </w:r>
+      <w:r>
+        <w:rPr>
+          <w:rFonts w:ascii="Calibri" w:eastAsia="Yu Gothic" w:hAnsi="Calibri" w:cs="Calibri"/>
+        </w:rPr>
+        <w:t>E</w:t>
+      </w:r>
+      <w:r>
+        <w:rPr>
+          <w:rFonts w:ascii="Calibri" w:eastAsia="Yu Gothic" w:hAnsi="Calibri" w:cs="Calibri"/>
+        </w:rPr>
+        <w:t>x</w:t>
+      </w:r>
+      <w:r>
+        <w:rPr>
+          <w:rFonts w:ascii="Calibri" w:eastAsia="Yu Gothic" w:hAnsi="Calibri" w:cs="Calibri"/>
+        </w:rPr>
+        <w:t>)</w:t>
+      </w:r>
+      <w:r>
+        <w:rPr>
+          <w:rFonts w:ascii="Calibri" w:eastAsia="Yu Gothic" w:hAnsi="Calibri" w:cs="Calibri"/>
+        </w:rPr>
+        <w:t>,</w:t>
+      </w:r>
+      <w:r>
+        <w:rPr>
+          <w:rFonts w:ascii="Calibri" w:eastAsia="Yu Gothic" w:hAnsi="Calibri" w:cs="Calibri"/>
         </w:rPr>
         <w:t xml:space="preserve"> </w:t>
       </w:r>
-      <w:proofErr w:type="spellStart"/>
-      <w:r>
-        <w:rPr>
-          <w:rFonts w:ascii="Segoe UI" w:eastAsia="Yu Gothic" w:hAnsi="Segoe UI" w:cs="Segoe UI"/>
-        </w:rPr>
-        <w:t>WinMerge</w:t>
-      </w:r>
-      <w:proofErr w:type="spellEnd"/>
-      <w:r>
-        <w:rPr>
-          <w:rFonts w:ascii="Segoe UI" w:eastAsia="Yu Gothic" w:hAnsi="Segoe UI" w:cs="Segoe UI"/>
-        </w:rPr>
-        <w:t xml:space="preserve"> (compare code)</w:t>
-      </w:r>
-      <w:r>
-        <w:rPr>
-          <w:rFonts w:ascii="Segoe UI" w:eastAsia="Yu Gothic" w:hAnsi="Segoe UI" w:cs="Segoe UI"/>
-        </w:rPr>
-        <w:t xml:space="preserve">, </w:t>
-      </w:r>
-      <w:proofErr w:type="spellStart"/>
-      <w:r>
-        <w:rPr>
-          <w:rFonts w:ascii="Segoe UI" w:eastAsia="Yu Gothic" w:hAnsi="Segoe UI" w:cs="Segoe UI"/>
-        </w:rPr>
-        <w:t>GrepWin</w:t>
-      </w:r>
-      <w:proofErr w:type="spellEnd"/>
-      <w:r>
-        <w:rPr>
-          <w:rFonts w:ascii="Segoe UI" w:eastAsia="Yu Gothic" w:hAnsi="Segoe UI" w:cs="Segoe UI"/>
-        </w:rPr>
-        <w:t xml:space="preserve"> (search</w:t>
-      </w:r>
-      <w:r>
-        <w:rPr>
-          <w:rFonts w:ascii="Segoe UI" w:eastAsia="Yu Gothic" w:hAnsi="Segoe UI" w:cs="Segoe UI"/>
-        </w:rPr>
-        <w:t xml:space="preserve"> with </w:t>
-      </w:r>
-      <w:proofErr w:type="spellStart"/>
-      <w:r>
-        <w:rPr>
-          <w:rFonts w:ascii="Segoe UI" w:eastAsia="Yu Gothic" w:hAnsi="Segoe UI" w:cs="Segoe UI"/>
-        </w:rPr>
-        <w:t>R</w:t>
-      </w:r>
-      <w:r>
-        <w:rPr>
-          <w:rFonts w:ascii="Segoe UI" w:eastAsia="Yu Gothic" w:hAnsi="Segoe UI" w:cs="Segoe UI"/>
-        </w:rPr>
-        <w:t>eg</w:t>
-      </w:r>
-      <w:r>
-        <w:rPr>
-          <w:rFonts w:ascii="Segoe UI" w:eastAsia="Yu Gothic" w:hAnsi="Segoe UI" w:cs="Segoe UI"/>
-        </w:rPr>
-        <w:t>E</w:t>
-      </w:r>
-      <w:r>
-        <w:rPr>
-          <w:rFonts w:ascii="Segoe UI" w:eastAsia="Yu Gothic" w:hAnsi="Segoe UI" w:cs="Segoe UI"/>
-        </w:rPr>
-        <w:t>x</w:t>
-      </w:r>
-      <w:proofErr w:type="spellEnd"/>
-      <w:r>
-        <w:rPr>
-          <w:rFonts w:ascii="Segoe UI" w:eastAsia="Yu Gothic" w:hAnsi="Segoe UI" w:cs="Segoe UI"/>
+      <w:r>
+        <w:rPr>
+          <w:rFonts w:ascii="Calibri" w:eastAsia="Yu Gothic" w:hAnsi="Calibri" w:cs="Calibri"/>
+        </w:rPr>
+        <w:t>Kazoeciao (</w:t>
+      </w:r>
+      <w:r>
+        <w:rPr>
+          <w:rFonts w:ascii="Calibri" w:eastAsia="Yu Gothic" w:hAnsi="Calibri" w:cs="Calibri"/>
+        </w:rPr>
+        <w:t xml:space="preserve">code </w:t>
+      </w:r>
+      <w:r>
+        <w:rPr>
+          <w:rFonts w:ascii="Calibri" w:eastAsia="Yu Gothic" w:hAnsi="Calibri" w:cs="Calibri"/>
+        </w:rPr>
+        <w:t xml:space="preserve">counting), </w:t>
+      </w:r>
+      <w:r>
+        <w:rPr>
+          <w:rFonts w:ascii="Calibri" w:eastAsia="Yu Gothic" w:hAnsi="Calibri" w:cs="Calibri"/>
+        </w:rPr>
+        <w:t>and self-made tools using Python</w:t>
+      </w:r>
+      <w:r>
+        <w:rPr>
+          <w:rFonts w:ascii="Calibri" w:eastAsia="Yu Gothic" w:hAnsi="Calibri" w:cs="Calibri"/>
+        </w:rPr>
+        <w:t xml:space="preserve"> (automating </w:t>
+      </w:r>
+      <w:r>
+        <w:rPr>
+          <w:rFonts w:ascii="Calibri" w:eastAsia="Yu Gothic" w:hAnsi="Calibri" w:cs="Calibri"/>
+        </w:rPr>
+        <w:t xml:space="preserve">GUI </w:t>
+      </w:r>
+      <w:r>
+        <w:rPr>
+          <w:rFonts w:ascii="Calibri" w:eastAsia="Yu Gothic" w:hAnsi="Calibri" w:cs="Calibri"/>
+        </w:rPr>
+        <w:t xml:space="preserve">tasks, data </w:t>
+      </w:r>
+      <w:r>
+        <w:rPr>
+          <w:rFonts w:ascii="Calibri" w:eastAsia="Yu Gothic" w:hAnsi="Calibri" w:cs="Calibri"/>
+        </w:rPr>
+        <w:t>collecting</w:t>
+      </w:r>
+      <w:r>
+        <w:rPr>
+          <w:rFonts w:ascii="Calibri" w:eastAsia="Yu Gothic" w:hAnsi="Calibri" w:cs="Calibri"/>
         </w:rPr>
         <w:t>)</w:t>
       </w:r>
-      <w:r>
-        <w:rPr>
-          <w:rFonts w:ascii="Segoe UI" w:eastAsia="Yu Gothic" w:hAnsi="Segoe UI" w:cs="Segoe UI"/>
-        </w:rPr>
-        <w:t>,</w:t>
-      </w:r>
-      <w:r>
-        <w:rPr>
-          <w:rFonts w:ascii="Segoe UI" w:eastAsia="Yu Gothic" w:hAnsi="Segoe UI" w:cs="Segoe UI"/>
-        </w:rPr>
-        <w:t xml:space="preserve"> </w:t>
-      </w:r>
-      <w:proofErr w:type="spellStart"/>
-      <w:r>
-        <w:rPr>
-          <w:rFonts w:ascii="Segoe UI" w:eastAsia="Yu Gothic" w:hAnsi="Segoe UI" w:cs="Segoe UI"/>
-        </w:rPr>
-        <w:t>Kazoeciao</w:t>
-      </w:r>
-      <w:proofErr w:type="spellEnd"/>
-      <w:r>
-        <w:rPr>
-          <w:rFonts w:ascii="Segoe UI" w:eastAsia="Yu Gothic" w:hAnsi="Segoe UI" w:cs="Segoe UI"/>
-        </w:rPr>
-        <w:t xml:space="preserve"> (</w:t>
-      </w:r>
-      <w:r>
-        <w:rPr>
-          <w:rFonts w:ascii="Segoe UI" w:eastAsia="Yu Gothic" w:hAnsi="Segoe UI" w:cs="Segoe UI"/>
-        </w:rPr>
-        <w:t xml:space="preserve">code </w:t>
-      </w:r>
-      <w:r>
-        <w:rPr>
-          <w:rFonts w:ascii="Segoe UI" w:eastAsia="Yu Gothic" w:hAnsi="Segoe UI" w:cs="Segoe UI"/>
-        </w:rPr>
-        <w:t>counting),</w:t>
-      </w:r>
-      <w:r>
-        <w:rPr>
-          <w:rFonts w:ascii="Segoe UI" w:eastAsia="Yu Gothic" w:hAnsi="Segoe UI" w:cs="Segoe UI"/>
-        </w:rPr>
-        <w:t xml:space="preserve"> </w:t>
-      </w:r>
-      <w:r>
-        <w:rPr>
-          <w:rFonts w:ascii="Segoe UI" w:eastAsia="Yu Gothic" w:hAnsi="Segoe UI" w:cs="Segoe UI"/>
-        </w:rPr>
-        <w:t>and self-made tools using Python</w:t>
-      </w:r>
-      <w:r>
-        <w:rPr>
-          <w:rFonts w:ascii="Segoe UI" w:eastAsia="Yu Gothic" w:hAnsi="Segoe UI" w:cs="Segoe UI"/>
-        </w:rPr>
-        <w:t xml:space="preserve"> (</w:t>
-      </w:r>
-      <w:r>
-        <w:rPr>
-          <w:rFonts w:ascii="Segoe UI" w:eastAsia="Yu Gothic" w:hAnsi="Segoe UI" w:cs="Segoe UI"/>
-        </w:rPr>
-        <w:t>automating</w:t>
-      </w:r>
-      <w:r>
-        <w:rPr>
-          <w:rFonts w:ascii="Segoe UI" w:eastAsia="Yu Gothic" w:hAnsi="Segoe UI" w:cs="Segoe UI"/>
-        </w:rPr>
-        <w:t xml:space="preserve"> </w:t>
-      </w:r>
-      <w:r>
-        <w:rPr>
-          <w:rFonts w:ascii="Segoe UI" w:eastAsia="Yu Gothic" w:hAnsi="Segoe UI" w:cs="Segoe UI"/>
-        </w:rPr>
-        <w:t xml:space="preserve">GUI </w:t>
-      </w:r>
-      <w:r>
-        <w:rPr>
-          <w:rFonts w:ascii="Segoe UI" w:eastAsia="Yu Gothic" w:hAnsi="Segoe UI" w:cs="Segoe UI"/>
-        </w:rPr>
-        <w:t xml:space="preserve">tasks, data </w:t>
-      </w:r>
-      <w:r>
-        <w:rPr>
-          <w:rFonts w:ascii="Segoe UI" w:eastAsia="Yu Gothic" w:hAnsi="Segoe UI" w:cs="Segoe UI"/>
-        </w:rPr>
-        <w:t>collecting</w:t>
-      </w:r>
-      <w:r>
-        <w:rPr>
-          <w:rFonts w:ascii="Segoe UI" w:eastAsia="Yu Gothic" w:hAnsi="Segoe UI" w:cs="Segoe UI"/>
-        </w:rPr>
-        <w:t>)</w:t>
-      </w:r>
-    </w:p>
-    <w:p>
-      <w:pPr>
-        <w:rPr>
-          <w:rFonts w:ascii="Segoe UI" w:eastAsia="Yu Gothic" w:hAnsi="Segoe UI" w:cs="Segoe UI"/>
+    </w:p>
+    <w:p>
+      <w:pPr>
+        <w:tabs>
+          <w:tab w:val="right" w:pos="8640"/>
+        </w:tabs>
+        <w:rPr>
+          <w:rFonts w:ascii="Calibri" w:eastAsia="Yu Gothic" w:hAnsi="Calibri" w:cs="Calibri"/>
+          <w:u w:val="single"/>
+        </w:rPr>
+      </w:pPr>
+    </w:p>
+    <w:p>
+      <w:pPr>
+        <w:tabs>
+          <w:tab w:val="right" w:pos="8640"/>
+        </w:tabs>
+        <w:rPr>
+          <w:rFonts w:ascii="Calibri" w:eastAsia="Yu Gothic" w:hAnsi="Calibri" w:cs="Calibri"/>
+        </w:rPr>
+      </w:pPr>
+      <w:r>
+        <w:rPr>
+          <w:rFonts w:ascii="Calibri" w:eastAsia="Yu Gothic" w:hAnsi="Calibri" w:cs="Calibri"/>
+          <w:u w:val="single"/>
+        </w:rPr>
+        <w:t>Testing Engineer of MBD project</w:t>
+      </w:r>
+      <w:r>
+        <w:rPr>
+          <w:rFonts w:ascii="Calibri" w:eastAsia="Yu Gothic" w:hAnsi="Calibri" w:cs="Calibri"/>
+        </w:rPr>
+        <w:tab/>
+        <w:t>2015 to 2018</w:t>
+      </w:r>
+    </w:p>
+    <w:p>
+      <w:pPr>
+        <w:numPr>
+          <w:ilvl w:val="0"/>
+          <w:numId w:val="6"/>
+        </w:numPr>
+        <w:jc w:val="both"/>
+        <w:rPr>
+          <w:rFonts w:ascii="Calibri" w:eastAsia="Yu Gothic" w:hAnsi="Calibri" w:cs="Calibri"/>
+        </w:rPr>
+      </w:pPr>
+      <w:r>
+        <w:rPr>
+          <w:rFonts w:ascii="Calibri" w:eastAsia="Yu Gothic" w:hAnsi="Calibri" w:cs="Calibri"/>
+        </w:rPr>
+        <w:t xml:space="preserve">Reduced over 70% of manual testing effort </w:t>
+      </w:r>
+      <w:r>
+        <w:rPr>
+          <w:rFonts w:ascii="Calibri" w:eastAsia="Yu Gothic" w:hAnsi="Calibri" w:cs="Calibri"/>
+        </w:rPr>
+        <w:t xml:space="preserve">in MBD project </w:t>
+      </w:r>
+      <w:r>
+        <w:rPr>
+          <w:rFonts w:ascii="Calibri" w:eastAsia="Yu Gothic" w:hAnsi="Calibri" w:cs="Calibri"/>
+        </w:rPr>
+        <w:t xml:space="preserve">by created an automation test tool (using Python, MATLAB, C++, and AutoHotKey). The tool gives various combinations of inputs to test final product. Outputs of the products are automatically analyzed by Python and </w:t>
+      </w:r>
+      <w:r>
+        <w:rPr>
+          <w:rFonts w:ascii="Calibri" w:eastAsia="Yu Gothic" w:hAnsi="Calibri" w:cs="Calibri"/>
+        </w:rPr>
+        <w:t>MATLAB scripts.</w:t>
+      </w:r>
+    </w:p>
+    <w:p>
+      <w:pPr>
+        <w:rPr>
+          <w:rFonts w:ascii="Calibri" w:eastAsia="Yu Gothic" w:hAnsi="Calibri" w:cs="Calibri"/>
+          <w:b/>
+          <w:bCs/>
+          <w:smallCaps/>
+          <w:kern w:val="32"/>
+          <w:szCs w:val="32"/>
         </w:rPr>
       </w:pPr>
     </w:p>
@@ -1955,12 +2218,14 @@
       <w:pPr>
         <w:pStyle w:val="Heading1"/>
         <w:rPr>
-          <w:rFonts w:ascii="Segoe UI" w:eastAsia="Yu Gothic" w:hAnsi="Segoe UI" w:cs="Segoe UI"/>
-        </w:rPr>
-      </w:pPr>
-      <w:r>
-        <w:rPr>
-          <w:rFonts w:ascii="Segoe UI" w:eastAsia="Yu Gothic" w:hAnsi="Segoe UI" w:cs="Segoe UI"/>
+          <w:rFonts w:ascii="Calibri" w:eastAsia="Yu Gothic" w:hAnsi="Calibri" w:cs="Calibri"/>
+          <w:sz w:val="28"/>
+        </w:rPr>
+      </w:pPr>
+      <w:r>
+        <w:rPr>
+          <w:rFonts w:ascii="Calibri" w:eastAsia="Yu Gothic" w:hAnsi="Calibri" w:cs="Calibri"/>
+          <w:sz w:val="28"/>
         </w:rPr>
         <w:t>Professional Training</w:t>
       </w:r>
@@ -1968,7 +2233,7 @@
     <w:p>
       <w:pPr>
         <w:rPr>
-          <w:rFonts w:ascii="Segoe UI" w:eastAsia="Yu Gothic" w:hAnsi="Segoe UI" w:cs="Segoe UI"/>
+          <w:rFonts w:ascii="Calibri" w:eastAsia="Yu Gothic" w:hAnsi="Calibri" w:cs="Calibri"/>
           <w:b/>
         </w:rPr>
       </w:pPr>
@@ -1976,25 +2241,16 @@
     <w:p>
       <w:pPr>
         <w:rPr>
-          <w:rFonts w:ascii="Segoe UI" w:eastAsia="Yu Gothic" w:hAnsi="Segoe UI" w:cs="Segoe UI"/>
+          <w:rFonts w:ascii="Calibri" w:eastAsia="Yu Gothic" w:hAnsi="Calibri" w:cs="Calibri"/>
           <w:b/>
         </w:rPr>
       </w:pPr>
-      <w:proofErr w:type="spellStart"/>
-      <w:r>
-        <w:rPr>
-          <w:rFonts w:ascii="Segoe UI" w:eastAsia="Yu Gothic" w:hAnsi="Segoe UI" w:cs="Segoe UI"/>
+      <w:r>
+        <w:rPr>
+          <w:rFonts w:ascii="Calibri" w:eastAsia="Yu Gothic" w:hAnsi="Calibri" w:cs="Calibri"/>
           <w:b/>
         </w:rPr>
-        <w:t>Renesas</w:t>
-      </w:r>
-      <w:proofErr w:type="spellEnd"/>
-      <w:r>
-        <w:rPr>
-          <w:rFonts w:ascii="Segoe UI" w:eastAsia="Yu Gothic" w:hAnsi="Segoe UI" w:cs="Segoe UI"/>
-          <w:b/>
-        </w:rPr>
-        <w:t xml:space="preserve"> Design Vietnam Co. Ltd.</w:t>
+        <w:t>Renesas Design Vietnam Co. Ltd.</w:t>
       </w:r>
     </w:p>
     <w:p>
@@ -2005,12 +2261,12 @@
           <w:numId w:val="6"/>
         </w:numPr>
         <w:rPr>
-          <w:rFonts w:ascii="Segoe UI" w:eastAsia="Yu Gothic" w:hAnsi="Segoe UI" w:cs="Segoe UI"/>
-        </w:rPr>
-      </w:pPr>
-      <w:r>
-        <w:rPr>
-          <w:rFonts w:ascii="Segoe UI" w:eastAsia="Yu Gothic" w:hAnsi="Segoe UI" w:cs="Segoe UI"/>
+          <w:rFonts w:ascii="Calibri" w:eastAsia="Yu Gothic" w:hAnsi="Calibri" w:cs="Calibri"/>
+        </w:rPr>
+      </w:pPr>
+      <w:r>
+        <w:rPr>
+          <w:rFonts w:ascii="Calibri" w:eastAsia="Yu Gothic" w:hAnsi="Calibri" w:cs="Calibri"/>
         </w:rPr>
         <w:t>Project Planning</w:t>
       </w:r>
@@ -2023,12 +2279,12 @@
           <w:numId w:val="6"/>
         </w:numPr>
         <w:rPr>
-          <w:rFonts w:ascii="Segoe UI" w:eastAsia="Yu Gothic" w:hAnsi="Segoe UI" w:cs="Segoe UI"/>
-        </w:rPr>
-      </w:pPr>
-      <w:r>
-        <w:rPr>
-          <w:rFonts w:ascii="Segoe UI" w:eastAsia="Yu Gothic" w:hAnsi="Segoe UI" w:cs="Segoe UI"/>
+          <w:rFonts w:ascii="Calibri" w:eastAsia="Yu Gothic" w:hAnsi="Calibri" w:cs="Calibri"/>
+        </w:rPr>
+      </w:pPr>
+      <w:r>
+        <w:rPr>
+          <w:rFonts w:ascii="Calibri" w:eastAsia="Yu Gothic" w:hAnsi="Calibri" w:cs="Calibri"/>
         </w:rPr>
         <w:t>Design for Test</w:t>
       </w:r>
@@ -2041,12 +2297,12 @@
           <w:numId w:val="6"/>
         </w:numPr>
         <w:rPr>
-          <w:rFonts w:ascii="Segoe UI" w:eastAsia="Yu Gothic" w:hAnsi="Segoe UI" w:cs="Segoe UI"/>
-        </w:rPr>
-      </w:pPr>
-      <w:r>
-        <w:rPr>
-          <w:rFonts w:ascii="Segoe UI" w:eastAsia="Yu Gothic" w:hAnsi="Segoe UI" w:cs="Segoe UI"/>
+          <w:rFonts w:ascii="Calibri" w:eastAsia="Yu Gothic" w:hAnsi="Calibri" w:cs="Calibri"/>
+        </w:rPr>
+      </w:pPr>
+      <w:r>
+        <w:rPr>
+          <w:rFonts w:ascii="Calibri" w:eastAsia="Yu Gothic" w:hAnsi="Calibri" w:cs="Calibri"/>
         </w:rPr>
         <w:t>Root cause analysis using “5 Why”</w:t>
       </w:r>
@@ -2059,12 +2315,12 @@
           <w:numId w:val="6"/>
         </w:numPr>
         <w:rPr>
-          <w:rFonts w:ascii="Segoe UI" w:eastAsia="Yu Gothic" w:hAnsi="Segoe UI" w:cs="Segoe UI"/>
-        </w:rPr>
-      </w:pPr>
-      <w:r>
-        <w:rPr>
-          <w:rFonts w:ascii="Segoe UI" w:eastAsia="Yu Gothic" w:hAnsi="Segoe UI" w:cs="Segoe UI"/>
+          <w:rFonts w:ascii="Calibri" w:eastAsia="Yu Gothic" w:hAnsi="Calibri" w:cs="Calibri"/>
+        </w:rPr>
+      </w:pPr>
+      <w:r>
+        <w:rPr>
+          <w:rFonts w:ascii="Calibri" w:eastAsia="Yu Gothic" w:hAnsi="Calibri" w:cs="Calibri"/>
         </w:rPr>
         <w:t>Qualitative data analysis</w:t>
       </w:r>
@@ -2077,12 +2333,12 @@
           <w:numId w:val="6"/>
         </w:numPr>
         <w:rPr>
-          <w:rFonts w:ascii="Segoe UI" w:eastAsia="Yu Gothic" w:hAnsi="Segoe UI" w:cs="Segoe UI"/>
-        </w:rPr>
-      </w:pPr>
-      <w:r>
-        <w:rPr>
-          <w:rFonts w:ascii="Segoe UI" w:eastAsia="Yu Gothic" w:hAnsi="Segoe UI" w:cs="Segoe UI"/>
+          <w:rFonts w:ascii="Calibri" w:eastAsia="Yu Gothic" w:hAnsi="Calibri" w:cs="Calibri"/>
+        </w:rPr>
+      </w:pPr>
+      <w:r>
+        <w:rPr>
+          <w:rFonts w:ascii="Calibri" w:eastAsia="Yu Gothic" w:hAnsi="Calibri" w:cs="Calibri"/>
         </w:rPr>
         <w:t>Requirement traceability</w:t>
       </w:r>
@@ -2090,27 +2346,27 @@
     <w:p>
       <w:pPr>
         <w:rPr>
-          <w:rFonts w:ascii="Segoe UI" w:eastAsia="Yu Gothic" w:hAnsi="Segoe UI" w:cs="Segoe UI"/>
-          <w:color w:val="FF0000"/>
-        </w:rPr>
-      </w:pPr>
-    </w:p>
-    <w:p>
-      <w:pPr>
-        <w:rPr>
-          <w:rFonts w:ascii="Segoe UI" w:eastAsia="Yu Gothic" w:hAnsi="Segoe UI" w:cs="Segoe UI"/>
-        </w:rPr>
-      </w:pPr>
-      <w:r>
-        <w:rPr>
-          <w:rFonts w:ascii="Segoe UI" w:eastAsia="Yu Gothic" w:hAnsi="Segoe UI" w:cs="Segoe UI"/>
+          <w:rFonts w:ascii="Calibri" w:eastAsia="Yu Gothic" w:hAnsi="Calibri" w:cs="Calibri"/>
           <w:b/>
         </w:rPr>
+      </w:pPr>
+    </w:p>
+    <w:p>
+      <w:pPr>
+        <w:rPr>
+          <w:rFonts w:ascii="Calibri" w:eastAsia="Yu Gothic" w:hAnsi="Calibri" w:cs="Calibri"/>
+        </w:rPr>
+      </w:pPr>
+      <w:r>
+        <w:rPr>
+          <w:rFonts w:ascii="Calibri" w:eastAsia="Yu Gothic" w:hAnsi="Calibri" w:cs="Calibri"/>
+          <w:b/>
+        </w:rPr>
         <w:t>SOLOLEARN</w:t>
       </w:r>
       <w:r>
         <w:rPr>
-          <w:rFonts w:ascii="Segoe UI" w:eastAsia="Yu Gothic" w:hAnsi="Segoe UI" w:cs="Segoe UI"/>
+          <w:rFonts w:ascii="Calibri" w:eastAsia="Yu Gothic" w:hAnsi="Calibri" w:cs="Calibri"/>
           <w:b/>
         </w:rPr>
         <w:t xml:space="preserve"> Inc.</w:t>
@@ -2118,117 +2374,158 @@
     </w:p>
     <w:p>
       <w:pPr>
-        <w:rPr>
-          <w:rFonts w:ascii="Segoe UI" w:eastAsia="Yu Gothic" w:hAnsi="Segoe UI" w:cs="Segoe UI"/>
-        </w:rPr>
-      </w:pPr>
-      <w:r>
-        <w:rPr>
-          <w:rFonts w:ascii="Segoe UI" w:eastAsia="Yu Gothic" w:hAnsi="Segoe UI" w:cs="Segoe UI"/>
-        </w:rPr>
-        <w:t>S</w:t>
-      </w:r>
-      <w:r>
-        <w:rPr>
-          <w:rFonts w:ascii="Segoe UI" w:eastAsia="Yu Gothic" w:hAnsi="Segoe UI" w:cs="Segoe UI"/>
-        </w:rPr>
-        <w:t>OLOLEARN</w:t>
-      </w:r>
-      <w:r>
-        <w:rPr>
-          <w:rFonts w:ascii="Segoe UI" w:eastAsia="Yu Gothic" w:hAnsi="Segoe UI" w:cs="Segoe UI"/>
+        <w:jc w:val="both"/>
+        <w:rPr>
+          <w:rFonts w:ascii="Calibri" w:eastAsia="Yu Gothic" w:hAnsi="Calibri" w:cs="Calibri"/>
+        </w:rPr>
+      </w:pPr>
+      <w:r>
+        <w:rPr>
+          <w:rFonts w:ascii="Calibri" w:eastAsia="Yu Gothic" w:hAnsi="Calibri" w:cs="Calibri"/>
+        </w:rPr>
+        <w:t>SOLOLEARN Inc.</w:t>
+      </w:r>
+      <w:r>
+        <w:rPr>
+          <w:rFonts w:ascii="Calibri" w:eastAsia="Yu Gothic" w:hAnsi="Calibri" w:cs="Calibri"/>
         </w:rPr>
         <w:t xml:space="preserve"> </w:t>
       </w:r>
       <w:r>
         <w:rPr>
-          <w:rFonts w:ascii="Segoe UI" w:eastAsia="Yu Gothic" w:hAnsi="Segoe UI" w:cs="Segoe UI"/>
-        </w:rPr>
-        <w:t xml:space="preserve">(www.sololearn.com) </w:t>
-      </w:r>
-      <w:r>
-        <w:rPr>
-          <w:rFonts w:ascii="Segoe UI" w:eastAsia="Yu Gothic" w:hAnsi="Segoe UI" w:cs="Segoe UI"/>
-        </w:rPr>
-        <w:t>is a</w:t>
-      </w:r>
-      <w:r>
-        <w:rPr>
-          <w:rFonts w:ascii="Segoe UI" w:eastAsia="Yu Gothic" w:hAnsi="Segoe UI" w:cs="Segoe UI"/>
+          <w:rFonts w:ascii="Calibri" w:eastAsia="Yu Gothic" w:hAnsi="Calibri" w:cs="Calibri"/>
+        </w:rPr>
+        <w:t>provides</w:t>
+      </w:r>
+      <w:r>
+        <w:rPr>
+          <w:rFonts w:ascii="Calibri" w:eastAsia="Yu Gothic" w:hAnsi="Calibri" w:cs="Calibri"/>
+        </w:rPr>
+        <w:t xml:space="preserve"> a</w:t>
+      </w:r>
+      <w:r>
+        <w:rPr>
+          <w:rFonts w:ascii="Calibri" w:eastAsia="Yu Gothic" w:hAnsi="Calibri" w:cs="Calibri"/>
         </w:rPr>
         <w:t>n</w:t>
       </w:r>
       <w:r>
         <w:rPr>
-          <w:rFonts w:ascii="Segoe UI" w:eastAsia="Yu Gothic" w:hAnsi="Segoe UI" w:cs="Segoe UI"/>
+          <w:rFonts w:ascii="Calibri" w:eastAsia="Yu Gothic" w:hAnsi="Calibri" w:cs="Calibri"/>
         </w:rPr>
         <w:t xml:space="preserve"> </w:t>
       </w:r>
       <w:r>
         <w:rPr>
-          <w:rFonts w:ascii="Segoe UI" w:eastAsia="Yu Gothic" w:hAnsi="Segoe UI" w:cs="Segoe UI"/>
+          <w:rFonts w:ascii="Calibri" w:eastAsia="Yu Gothic" w:hAnsi="Calibri" w:cs="Calibri"/>
         </w:rPr>
         <w:t>online</w:t>
       </w:r>
       <w:r>
         <w:rPr>
-          <w:rFonts w:ascii="Segoe UI" w:eastAsia="Yu Gothic" w:hAnsi="Segoe UI" w:cs="Segoe UI"/>
+          <w:rFonts w:ascii="Calibri" w:eastAsia="Yu Gothic" w:hAnsi="Calibri" w:cs="Calibri"/>
         </w:rPr>
         <w:t xml:space="preserve"> </w:t>
       </w:r>
       <w:r>
         <w:rPr>
-          <w:rFonts w:ascii="Segoe UI" w:eastAsia="Yu Gothic" w:hAnsi="Segoe UI" w:cs="Segoe UI"/>
+          <w:rFonts w:ascii="Calibri" w:eastAsia="Yu Gothic" w:hAnsi="Calibri" w:cs="Calibri"/>
         </w:rPr>
         <w:t xml:space="preserve">programming </w:t>
       </w:r>
       <w:r>
         <w:rPr>
-          <w:rFonts w:ascii="Segoe UI" w:eastAsia="Yu Gothic" w:hAnsi="Segoe UI" w:cs="Segoe UI"/>
+          <w:rFonts w:ascii="Calibri" w:eastAsia="Yu Gothic" w:hAnsi="Calibri" w:cs="Calibri"/>
         </w:rPr>
         <w:t>training platform</w:t>
       </w:r>
       <w:r>
         <w:rPr>
-          <w:rFonts w:ascii="Segoe UI" w:eastAsia="Yu Gothic" w:hAnsi="Segoe UI" w:cs="Segoe UI"/>
-        </w:rPr>
-        <w:t xml:space="preserve">. It was </w:t>
-      </w:r>
-      <w:r>
-        <w:rPr>
-          <w:rFonts w:ascii="Segoe UI" w:eastAsia="Yu Gothic" w:hAnsi="Segoe UI" w:cs="Segoe UI"/>
+          <w:rFonts w:ascii="Calibri" w:eastAsia="Yu Gothic" w:hAnsi="Calibri" w:cs="Calibri"/>
+        </w:rPr>
+        <w:t xml:space="preserve"> </w:t>
+      </w:r>
+      <w:r>
+        <w:rPr>
+          <w:rFonts w:ascii="Calibri" w:eastAsia="Yu Gothic" w:hAnsi="Calibri" w:cs="Calibri"/>
+        </w:rPr>
+        <w:t>(www.sololearn.com)</w:t>
+      </w:r>
+      <w:r>
+        <w:rPr>
+          <w:rFonts w:ascii="Calibri" w:eastAsia="Yu Gothic" w:hAnsi="Calibri" w:cs="Calibri"/>
+        </w:rPr>
+        <w:t xml:space="preserve">. </w:t>
+      </w:r>
+      <w:r>
+        <w:rPr>
+          <w:rFonts w:ascii="Calibri" w:eastAsia="Yu Gothic" w:hAnsi="Calibri" w:cs="Calibri"/>
+        </w:rPr>
+        <w:br/>
+      </w:r>
+      <w:r>
+        <w:rPr>
+          <w:rFonts w:ascii="Calibri" w:eastAsia="Yu Gothic" w:hAnsi="Calibri" w:cs="Calibri"/>
+        </w:rPr>
+        <w:t xml:space="preserve">It was </w:t>
+      </w:r>
+      <w:r>
+        <w:rPr>
+          <w:rFonts w:ascii="Calibri" w:eastAsia="Yu Gothic" w:hAnsi="Calibri" w:cs="Calibri"/>
         </w:rPr>
         <w:t xml:space="preserve">subscribed </w:t>
       </w:r>
       <w:r>
         <w:rPr>
-          <w:rFonts w:ascii="Segoe UI" w:eastAsia="Yu Gothic" w:hAnsi="Segoe UI" w:cs="Segoe UI"/>
+          <w:rFonts w:ascii="Calibri" w:eastAsia="Yu Gothic" w:hAnsi="Calibri" w:cs="Calibri"/>
         </w:rPr>
         <w:t>by over 24 million learners over the world</w:t>
       </w:r>
       <w:r>
         <w:rPr>
-          <w:rFonts w:ascii="Segoe UI" w:eastAsia="Yu Gothic" w:hAnsi="Segoe UI" w:cs="Segoe UI"/>
+          <w:rFonts w:ascii="Calibri" w:eastAsia="Yu Gothic" w:hAnsi="Calibri" w:cs="Calibri"/>
         </w:rPr>
         <w:t>.</w:t>
       </w:r>
-      <w:r>
-        <w:rPr>
-          <w:rFonts w:ascii="Segoe UI" w:eastAsia="Yu Gothic" w:hAnsi="Segoe UI" w:cs="Segoe UI"/>
-        </w:rPr>
-        <w:t xml:space="preserve"> I practice </w:t>
-      </w:r>
-      <w:r>
-        <w:rPr>
-          <w:rFonts w:ascii="Segoe UI" w:eastAsia="Yu Gothic" w:hAnsi="Segoe UI" w:cs="Segoe UI"/>
-        </w:rPr>
-        <w:t>my skills in there</w:t>
-      </w:r>
-      <w:r>
-        <w:rPr>
-          <w:rFonts w:ascii="Segoe UI" w:eastAsia="Yu Gothic" w:hAnsi="Segoe UI" w:cs="Segoe UI"/>
-        </w:rPr>
-        <w:t>.</w:t>
+    </w:p>
+    <w:p>
+      <w:pPr>
+        <w:jc w:val="both"/>
+        <w:rPr>
+          <w:rFonts w:ascii="Calibri" w:eastAsia="Yu Gothic" w:hAnsi="Calibri" w:cs="Calibri"/>
+        </w:rPr>
+      </w:pPr>
+    </w:p>
+    <w:p>
+      <w:pPr>
+        <w:jc w:val="both"/>
+        <w:rPr>
+          <w:rFonts w:ascii="Calibri" w:eastAsia="Yu Gothic" w:hAnsi="Calibri" w:cs="Calibri"/>
+        </w:rPr>
+      </w:pPr>
+      <w:r>
+        <w:rPr>
+          <w:rFonts w:ascii="Calibri" w:eastAsia="Yu Gothic" w:hAnsi="Calibri" w:cs="Calibri"/>
+        </w:rPr>
+        <w:t xml:space="preserve">* This is where I </w:t>
+      </w:r>
+      <w:r>
+        <w:rPr>
+          <w:rFonts w:ascii="Calibri" w:eastAsia="Yu Gothic" w:hAnsi="Calibri" w:cs="Calibri"/>
+        </w:rPr>
+        <w:t xml:space="preserve">practice </w:t>
+      </w:r>
+      <w:r>
+        <w:rPr>
+          <w:rFonts w:ascii="Calibri" w:eastAsia="Yu Gothic" w:hAnsi="Calibri" w:cs="Calibri"/>
+        </w:rPr>
+        <w:t xml:space="preserve">and learning new </w:t>
+      </w:r>
+      <w:r>
+        <w:rPr>
+          <w:rFonts w:ascii="Calibri" w:eastAsia="Yu Gothic" w:hAnsi="Calibri" w:cs="Calibri"/>
+        </w:rPr>
+        <w:t>skills</w:t>
       </w:r>
     </w:p>
     <w:p>
@@ -2239,30 +2536,30 @@
           <w:numId w:val="13"/>
         </w:numPr>
         <w:rPr>
-          <w:rFonts w:ascii="Segoe UI" w:eastAsia="Yu Gothic" w:hAnsi="Segoe UI" w:cs="Segoe UI"/>
-        </w:rPr>
-      </w:pPr>
-      <w:r>
-        <w:rPr>
-          <w:rFonts w:ascii="Segoe UI" w:eastAsia="Yu Gothic" w:hAnsi="Segoe UI" w:cs="Segoe UI"/>
+          <w:rFonts w:ascii="Calibri" w:eastAsia="Yu Gothic" w:hAnsi="Calibri" w:cs="Calibri"/>
+        </w:rPr>
+      </w:pPr>
+      <w:r>
+        <w:rPr>
+          <w:rFonts w:ascii="Calibri" w:eastAsia="Yu Gothic" w:hAnsi="Calibri" w:cs="Calibri"/>
         </w:rPr>
         <w:t>A</w:t>
       </w:r>
       <w:r>
         <w:rPr>
-          <w:rFonts w:ascii="Segoe UI" w:eastAsia="Yu Gothic" w:hAnsi="Segoe UI" w:cs="Segoe UI"/>
+          <w:rFonts w:ascii="Calibri" w:eastAsia="Yu Gothic" w:hAnsi="Calibri" w:cs="Calibri"/>
         </w:rPr>
         <w:t>chieved the following certifications</w:t>
       </w:r>
       <w:r>
         <w:rPr>
-          <w:rFonts w:ascii="Segoe UI" w:eastAsia="Yu Gothic" w:hAnsi="Segoe UI" w:cs="Segoe UI"/>
+          <w:rFonts w:ascii="Calibri" w:eastAsia="Yu Gothic" w:hAnsi="Calibri" w:cs="Calibri"/>
         </w:rPr>
         <w:t>:</w:t>
       </w:r>
       <w:r>
         <w:rPr>
-          <w:rFonts w:ascii="Segoe UI" w:eastAsia="Yu Gothic" w:hAnsi="Segoe UI" w:cs="Segoe UI"/>
+          <w:rFonts w:ascii="Calibri" w:eastAsia="Yu Gothic" w:hAnsi="Calibri" w:cs="Calibri"/>
         </w:rPr>
         <w:t xml:space="preserve"> </w:t>
       </w:r>
@@ -2275,26 +2572,20 @@
           <w:numId w:val="12"/>
         </w:numPr>
         <w:rPr>
-          <w:rFonts w:ascii="Segoe UI" w:eastAsia="Yu Gothic" w:hAnsi="Segoe UI" w:cs="Segoe UI"/>
-        </w:rPr>
-      </w:pPr>
-      <w:r>
-        <w:rPr>
-          <w:rFonts w:ascii="Segoe UI" w:eastAsia="Yu Gothic" w:hAnsi="Segoe UI" w:cs="Segoe UI"/>
+          <w:rFonts w:ascii="Calibri" w:eastAsia="Yu Gothic" w:hAnsi="Calibri" w:cs="Calibri"/>
+        </w:rPr>
+      </w:pPr>
+      <w:r>
+        <w:rPr>
+          <w:rFonts w:ascii="Calibri" w:eastAsia="Yu Gothic" w:hAnsi="Calibri" w:cs="Calibri"/>
         </w:rPr>
         <w:t>C++</w:t>
       </w:r>
       <w:r>
         <w:rPr>
-          <w:rFonts w:ascii="Segoe UI" w:eastAsia="Yu Gothic" w:hAnsi="Segoe UI" w:cs="Segoe UI"/>
-        </w:rPr>
-        <w:t xml:space="preserve">, </w:t>
-      </w:r>
-      <w:r>
-        <w:rPr>
-          <w:rFonts w:ascii="Segoe UI" w:eastAsia="Yu Gothic" w:hAnsi="Segoe UI" w:cs="Segoe UI"/>
-        </w:rPr>
-        <w:t>Java</w:t>
+          <w:rFonts w:ascii="Calibri" w:eastAsia="Yu Gothic" w:hAnsi="Calibri" w:cs="Calibri"/>
+        </w:rPr>
+        <w:t>, Java</w:t>
       </w:r>
     </w:p>
     <w:p>
@@ -2305,26 +2596,20 @@
           <w:numId w:val="12"/>
         </w:numPr>
         <w:rPr>
-          <w:rFonts w:ascii="Segoe UI" w:eastAsia="Yu Gothic" w:hAnsi="Segoe UI" w:cs="Segoe UI"/>
-        </w:rPr>
-      </w:pPr>
-      <w:r>
-        <w:rPr>
-          <w:rFonts w:ascii="Segoe UI" w:eastAsia="Yu Gothic" w:hAnsi="Segoe UI" w:cs="Segoe UI"/>
+          <w:rFonts w:ascii="Calibri" w:eastAsia="Yu Gothic" w:hAnsi="Calibri" w:cs="Calibri"/>
+        </w:rPr>
+      </w:pPr>
+      <w:r>
+        <w:rPr>
+          <w:rFonts w:ascii="Calibri" w:eastAsia="Yu Gothic" w:hAnsi="Calibri" w:cs="Calibri"/>
         </w:rPr>
         <w:t>Python</w:t>
       </w:r>
       <w:r>
         <w:rPr>
-          <w:rFonts w:ascii="Segoe UI" w:eastAsia="Yu Gothic" w:hAnsi="Segoe UI" w:cs="Segoe UI"/>
-        </w:rPr>
-        <w:t xml:space="preserve">, </w:t>
-      </w:r>
-      <w:r>
-        <w:rPr>
-          <w:rFonts w:ascii="Segoe UI" w:eastAsia="Yu Gothic" w:hAnsi="Segoe UI" w:cs="Segoe UI"/>
-        </w:rPr>
-        <w:t>Ruby</w:t>
+          <w:rFonts w:ascii="Calibri" w:eastAsia="Yu Gothic" w:hAnsi="Calibri" w:cs="Calibri"/>
+        </w:rPr>
+        <w:t>, Ruby</w:t>
       </w:r>
     </w:p>
     <w:p>
@@ -2335,53 +2620,49 @@
           <w:numId w:val="12"/>
         </w:numPr>
         <w:rPr>
-          <w:rFonts w:ascii="Segoe UI" w:eastAsia="Yu Gothic" w:hAnsi="Segoe UI" w:cs="Segoe UI"/>
-        </w:rPr>
-      </w:pPr>
-      <w:r>
-        <w:rPr>
-          <w:rFonts w:ascii="Segoe UI" w:eastAsia="Yu Gothic" w:hAnsi="Segoe UI" w:cs="Segoe UI"/>
+          <w:rFonts w:ascii="Calibri" w:eastAsia="Yu Gothic" w:hAnsi="Calibri" w:cs="Calibri"/>
+        </w:rPr>
+      </w:pPr>
+      <w:r>
+        <w:rPr>
+          <w:rFonts w:ascii="Calibri" w:eastAsia="Yu Gothic" w:hAnsi="Calibri" w:cs="Calibri"/>
         </w:rPr>
         <w:t>HTML, CSS</w:t>
       </w:r>
       <w:r>
         <w:rPr>
-          <w:rFonts w:ascii="Segoe UI" w:eastAsia="Yu Gothic" w:hAnsi="Segoe UI" w:cs="Segoe UI"/>
-        </w:rPr>
-        <w:t xml:space="preserve">, </w:t>
-      </w:r>
-      <w:r>
-        <w:rPr>
-          <w:rFonts w:ascii="Segoe UI" w:eastAsia="Yu Gothic" w:hAnsi="Segoe UI" w:cs="Segoe UI"/>
-        </w:rPr>
-        <w:t xml:space="preserve">JavaScript, </w:t>
-      </w:r>
-      <w:r>
-        <w:rPr>
-          <w:rFonts w:ascii="Segoe UI" w:eastAsia="Yu Gothic" w:hAnsi="Segoe UI" w:cs="Segoe UI"/>
-        </w:rPr>
-        <w:t>jQuery</w:t>
-      </w:r>
+          <w:rFonts w:ascii="Calibri" w:eastAsia="Yu Gothic" w:hAnsi="Calibri" w:cs="Calibri"/>
+        </w:rPr>
+        <w:t>, JavaScript, jQuery</w:t>
+      </w:r>
+    </w:p>
+    <w:p>
+      <w:pPr>
+        <w:rPr>
+          <w:rFonts w:ascii="Calibri" w:eastAsia="Yu Gothic" w:hAnsi="Calibri" w:cs="Calibri"/>
+        </w:rPr>
+      </w:pPr>
     </w:p>
     <w:p>
       <w:pPr>
         <w:pStyle w:val="Heading1"/>
         <w:rPr>
-          <w:rFonts w:ascii="Segoe UI" w:eastAsia="Yu Gothic" w:hAnsi="Segoe UI" w:cs="Segoe UI"/>
-        </w:rPr>
-      </w:pPr>
-      <w:r>
-        <w:rPr>
-          <w:rFonts w:ascii="Segoe UI" w:eastAsia="Yu Gothic" w:hAnsi="Segoe UI" w:cs="Segoe UI"/>
-        </w:rPr>
-        <w:lastRenderedPageBreak/>
+          <w:rFonts w:ascii="Calibri" w:eastAsia="Yu Gothic" w:hAnsi="Calibri" w:cs="Calibri"/>
+          <w:sz w:val="28"/>
+        </w:rPr>
+      </w:pPr>
+      <w:r>
+        <w:rPr>
+          <w:rFonts w:ascii="Calibri" w:eastAsia="Yu Gothic" w:hAnsi="Calibri" w:cs="Calibri"/>
+          <w:sz w:val="28"/>
+        </w:rPr>
         <w:t>Languages</w:t>
       </w:r>
     </w:p>
     <w:p>
       <w:pPr>
         <w:rPr>
-          <w:rFonts w:ascii="Segoe UI" w:eastAsia="Yu Gothic" w:hAnsi="Segoe UI" w:cs="Segoe UI"/>
+          <w:rFonts w:ascii="Calibri" w:eastAsia="Yu Gothic" w:hAnsi="Calibri" w:cs="Calibri"/>
           <w:color w:val="FF0000"/>
         </w:rPr>
       </w:pPr>
@@ -2389,104 +2670,47 @@
     <w:p>
       <w:pPr>
         <w:rPr>
-          <w:rFonts w:ascii="Segoe UI" w:eastAsia="Yu Gothic" w:hAnsi="Segoe UI" w:cs="Segoe UI"/>
-        </w:rPr>
-      </w:pPr>
-      <w:r>
-        <w:rPr>
-          <w:rFonts w:ascii="Segoe UI" w:eastAsia="Yu Gothic" w:hAnsi="Segoe UI" w:cs="Segoe UI"/>
+          <w:rFonts w:ascii="Calibri" w:eastAsia="Yu Gothic" w:hAnsi="Calibri" w:cs="Calibri"/>
+        </w:rPr>
+      </w:pPr>
+      <w:r>
+        <w:rPr>
+          <w:rFonts w:ascii="Calibri" w:eastAsia="Yu Gothic" w:hAnsi="Calibri" w:cs="Calibri"/>
           <w:b/>
         </w:rPr>
-        <w:t>Vietnam</w:t>
-      </w:r>
-      <w:r>
-        <w:rPr>
-          <w:rFonts w:ascii="Segoe UI" w:eastAsia="Yu Gothic" w:hAnsi="Segoe UI" w:cs="Segoe UI"/>
+        <w:t>Vietnamese</w:t>
+      </w:r>
+      <w:r>
+        <w:rPr>
+          <w:rFonts w:ascii="Calibri" w:eastAsia="Yu Gothic" w:hAnsi="Calibri" w:cs="Calibri"/>
+        </w:rPr>
+        <w:t>: Native Language</w:t>
+      </w:r>
+    </w:p>
+    <w:p>
+      <w:pPr>
+        <w:rPr>
+          <w:rFonts w:ascii="Calibri" w:eastAsia="Yu Gothic" w:hAnsi="Calibri" w:cs="Calibri"/>
+        </w:rPr>
+      </w:pPr>
+      <w:r>
+        <w:rPr>
+          <w:rFonts w:ascii="Calibri" w:eastAsia="Yu Gothic" w:hAnsi="Calibri" w:cs="Calibri"/>
           <w:b/>
         </w:rPr>
-        <w:t>ese</w:t>
-      </w:r>
-      <w:r>
-        <w:rPr>
-          <w:rFonts w:ascii="Segoe UI" w:eastAsia="Yu Gothic" w:hAnsi="Segoe UI" w:cs="Segoe UI"/>
-        </w:rPr>
-        <w:t>: Native Language</w:t>
-      </w:r>
-    </w:p>
-    <w:p>
-      <w:pPr>
-        <w:rPr>
-          <w:rFonts w:ascii="Segoe UI" w:eastAsia="Yu Gothic" w:hAnsi="Segoe UI" w:cs="Segoe UI"/>
-          <w:b/>
-        </w:rPr>
-      </w:pPr>
-    </w:p>
-    <w:p>
-      <w:pPr>
-        <w:rPr>
-          <w:rFonts w:ascii="Segoe UI" w:eastAsia="Yu Gothic" w:hAnsi="Segoe UI" w:cs="Segoe UI"/>
-        </w:rPr>
-      </w:pPr>
-      <w:r>
-        <w:rPr>
-          <w:rFonts w:ascii="Segoe UI" w:eastAsia="Yu Gothic" w:hAnsi="Segoe UI" w:cs="Segoe UI"/>
-          <w:b/>
-        </w:rPr>
         <w:t>English</w:t>
       </w:r>
       <w:r>
         <w:rPr>
-          <w:rFonts w:ascii="Segoe UI" w:eastAsia="Yu Gothic" w:hAnsi="Segoe UI" w:cs="Segoe UI"/>
-        </w:rPr>
-        <w:t xml:space="preserve">: </w:t>
-      </w:r>
-      <w:r>
-        <w:rPr>
-          <w:rFonts w:ascii="Segoe UI" w:eastAsia="Yu Gothic" w:hAnsi="Segoe UI" w:cs="Segoe UI"/>
-        </w:rPr>
-        <w:t xml:space="preserve">Intermediate </w:t>
-      </w:r>
-      <w:r>
-        <w:rPr>
-          <w:rFonts w:ascii="Segoe UI" w:eastAsia="Yu Gothic" w:hAnsi="Segoe UI" w:cs="Segoe UI"/>
-        </w:rPr>
-        <w:t>Listener</w:t>
-      </w:r>
-      <w:r>
-        <w:rPr>
-          <w:rFonts w:ascii="Segoe UI" w:eastAsia="Yu Gothic" w:hAnsi="Segoe UI" w:cs="Segoe UI"/>
-        </w:rPr>
-        <w:t xml:space="preserve">, </w:t>
-      </w:r>
-      <w:r>
-        <w:rPr>
-          <w:rFonts w:ascii="Segoe UI" w:eastAsia="Yu Gothic" w:hAnsi="Segoe UI" w:cs="Segoe UI"/>
-        </w:rPr>
-        <w:t>Writ</w:t>
-      </w:r>
-      <w:r>
-        <w:rPr>
-          <w:rFonts w:ascii="Segoe UI" w:eastAsia="Yu Gothic" w:hAnsi="Segoe UI" w:cs="Segoe UI"/>
-        </w:rPr>
-        <w:t>er,</w:t>
-      </w:r>
-      <w:r>
-        <w:rPr>
-          <w:rFonts w:ascii="Segoe UI" w:eastAsia="Yu Gothic" w:hAnsi="Segoe UI" w:cs="Segoe UI"/>
-        </w:rPr>
-        <w:t xml:space="preserve"> </w:t>
-      </w:r>
-      <w:r>
-        <w:rPr>
-          <w:rFonts w:ascii="Segoe UI" w:eastAsia="Yu Gothic" w:hAnsi="Segoe UI" w:cs="Segoe UI"/>
-        </w:rPr>
-        <w:t xml:space="preserve">Novice Speaker, Advanced Reading </w:t>
-      </w:r>
-    </w:p>
-    <w:p>
-      <w:pPr>
-        <w:rPr>
-          <w:rFonts w:ascii="Segoe UI" w:eastAsia="Yu Gothic" w:hAnsi="Segoe UI" w:cs="Segoe UI"/>
+          <w:rFonts w:ascii="Calibri" w:eastAsia="Yu Gothic" w:hAnsi="Calibri" w:cs="Calibri"/>
+        </w:rPr>
+        <w:t>: Intermediate Listener, Writer, Novice Speaker, Advanced Reading</w:t>
+      </w:r>
+    </w:p>
+    <w:p>
+      <w:pPr>
+        <w:rPr>
+          <w:rFonts w:ascii="Calibri" w:eastAsia="Yu Gothic" w:hAnsi="Calibri" w:cs="Calibri"/>
         </w:rPr>
       </w:pPr>
     </w:p>
@@ -2494,383 +2718,13 @@
       <w:pPr>
         <w:pStyle w:val="Heading1"/>
         <w:rPr>
-          <w:rFonts w:ascii="Segoe UI" w:eastAsia="Yu Gothic" w:hAnsi="Segoe UI" w:cs="Segoe UI"/>
-        </w:rPr>
-      </w:pPr>
-      <w:r>
-        <w:rPr>
-          <w:rFonts w:ascii="Segoe UI" w:eastAsia="Yu Gothic" w:hAnsi="Segoe UI" w:cs="Segoe UI"/>
-        </w:rPr>
-        <w:t>Computer Skills</w:t>
-      </w:r>
-    </w:p>
-    <w:p>
-      <w:pPr>
-        <w:rPr>
-          <w:rFonts w:ascii="Segoe UI" w:eastAsia="Yu Gothic" w:hAnsi="Segoe UI" w:cs="Segoe UI"/>
-          <w:b/>
-        </w:rPr>
-      </w:pPr>
-    </w:p>
-    <w:p>
-      <w:pPr>
-        <w:rPr>
-          <w:rFonts w:ascii="Segoe UI" w:eastAsia="Yu Gothic" w:hAnsi="Segoe UI" w:cs="Segoe UI"/>
-        </w:rPr>
-      </w:pPr>
-      <w:r>
-        <w:rPr>
-          <w:rFonts w:ascii="Segoe UI" w:eastAsia="Yu Gothic" w:hAnsi="Segoe UI" w:cs="Segoe UI"/>
-          <w:b/>
-        </w:rPr>
-        <w:t>Programming</w:t>
-      </w:r>
-      <w:r>
-        <w:rPr>
-          <w:rFonts w:ascii="Segoe UI" w:eastAsia="Yu Gothic" w:hAnsi="Segoe UI" w:cs="Segoe UI"/>
-          <w:b/>
-        </w:rPr>
-        <w:t xml:space="preserve"> languages</w:t>
-      </w:r>
-      <w:r>
-        <w:rPr>
-          <w:rFonts w:ascii="Segoe UI" w:eastAsia="Yu Gothic" w:hAnsi="Segoe UI" w:cs="Segoe UI"/>
-        </w:rPr>
-        <w:t xml:space="preserve">: </w:t>
-      </w:r>
-    </w:p>
-    <w:p>
-      <w:pPr>
-        <w:pStyle w:val="ListParagraph"/>
-        <w:numPr>
-          <w:ilvl w:val="0"/>
-          <w:numId w:val="13"/>
-        </w:numPr>
-        <w:rPr>
-          <w:rFonts w:ascii="Segoe UI" w:eastAsia="Yu Gothic" w:hAnsi="Segoe UI" w:cs="Segoe UI"/>
-        </w:rPr>
-      </w:pPr>
-      <w:r>
-        <w:rPr>
-          <w:rFonts w:ascii="Segoe UI" w:eastAsia="Yu Gothic" w:hAnsi="Segoe UI" w:cs="Segoe UI"/>
-        </w:rPr>
-        <w:t>C/C++</w:t>
-      </w:r>
-      <w:r>
-        <w:rPr>
-          <w:rFonts w:ascii="Segoe UI" w:eastAsia="Yu Gothic" w:hAnsi="Segoe UI" w:cs="Segoe UI"/>
-        </w:rPr>
-        <w:t xml:space="preserve">, </w:t>
-      </w:r>
-      <w:r>
-        <w:rPr>
-          <w:rFonts w:ascii="Segoe UI" w:eastAsia="Yu Gothic" w:hAnsi="Segoe UI" w:cs="Segoe UI"/>
-        </w:rPr>
-        <w:t>Java</w:t>
-      </w:r>
-    </w:p>
-    <w:p>
-      <w:pPr>
-        <w:pStyle w:val="ListParagraph"/>
-        <w:numPr>
-          <w:ilvl w:val="0"/>
-          <w:numId w:val="13"/>
-        </w:numPr>
-        <w:rPr>
-          <w:rFonts w:ascii="Segoe UI" w:eastAsia="Yu Gothic" w:hAnsi="Segoe UI" w:cs="Segoe UI"/>
-        </w:rPr>
-      </w:pPr>
-      <w:r>
-        <w:rPr>
-          <w:rFonts w:ascii="Segoe UI" w:eastAsia="Yu Gothic" w:hAnsi="Segoe UI" w:cs="Segoe UI"/>
-        </w:rPr>
-        <w:t>Python</w:t>
-      </w:r>
-      <w:r>
-        <w:rPr>
-          <w:rFonts w:ascii="Segoe UI" w:eastAsia="Yu Gothic" w:hAnsi="Segoe UI" w:cs="Segoe UI"/>
-        </w:rPr>
-        <w:t xml:space="preserve">, </w:t>
-      </w:r>
-      <w:r>
-        <w:rPr>
-          <w:rFonts w:ascii="Segoe UI" w:eastAsia="Yu Gothic" w:hAnsi="Segoe UI" w:cs="Segoe UI"/>
-        </w:rPr>
-        <w:t>MALAB</w:t>
-      </w:r>
-      <w:r>
-        <w:rPr>
-          <w:rFonts w:ascii="Segoe UI" w:eastAsia="Yu Gothic" w:hAnsi="Segoe UI" w:cs="Segoe UI"/>
-        </w:rPr>
-        <w:t xml:space="preserve">, </w:t>
-      </w:r>
-      <w:r>
-        <w:rPr>
-          <w:rFonts w:ascii="Segoe UI" w:eastAsia="Yu Gothic" w:hAnsi="Segoe UI" w:cs="Segoe UI"/>
-        </w:rPr>
-        <w:t>Ruby</w:t>
-      </w:r>
-    </w:p>
-    <w:p>
-      <w:pPr>
-        <w:pStyle w:val="ListParagraph"/>
-        <w:numPr>
-          <w:ilvl w:val="0"/>
-          <w:numId w:val="13"/>
-        </w:numPr>
-        <w:rPr>
-          <w:rFonts w:ascii="Segoe UI" w:eastAsia="Yu Gothic" w:hAnsi="Segoe UI" w:cs="Segoe UI"/>
-        </w:rPr>
-      </w:pPr>
-      <w:r>
-        <w:rPr>
-          <w:rFonts w:ascii="Segoe UI" w:eastAsia="Yu Gothic" w:hAnsi="Segoe UI" w:cs="Segoe UI"/>
-        </w:rPr>
-        <w:t xml:space="preserve">HTML, CSS, </w:t>
-      </w:r>
-      <w:proofErr w:type="spellStart"/>
-      <w:r>
-        <w:rPr>
-          <w:rFonts w:ascii="Segoe UI" w:eastAsia="Yu Gothic" w:hAnsi="Segoe UI" w:cs="Segoe UI"/>
-        </w:rPr>
-        <w:t>Javascript</w:t>
-      </w:r>
-      <w:proofErr w:type="spellEnd"/>
-      <w:r>
-        <w:rPr>
-          <w:rFonts w:ascii="Segoe UI" w:eastAsia="Yu Gothic" w:hAnsi="Segoe UI" w:cs="Segoe UI"/>
-        </w:rPr>
-        <w:t xml:space="preserve">, </w:t>
-      </w:r>
-      <w:r>
-        <w:rPr>
-          <w:rFonts w:ascii="Segoe UI" w:eastAsia="Yu Gothic" w:hAnsi="Segoe UI" w:cs="Segoe UI"/>
-        </w:rPr>
-        <w:t>jQuery</w:t>
-      </w:r>
-    </w:p>
-    <w:p>
-      <w:pPr>
-        <w:rPr>
-          <w:rFonts w:ascii="Segoe UI" w:eastAsia="Yu Gothic" w:hAnsi="Segoe UI" w:cs="Segoe UI"/>
-        </w:rPr>
-      </w:pPr>
-    </w:p>
-    <w:p>
-      <w:pPr>
-        <w:rPr>
-          <w:rFonts w:ascii="Segoe UI" w:eastAsia="Yu Gothic" w:hAnsi="Segoe UI" w:cs="Segoe UI"/>
-        </w:rPr>
-      </w:pPr>
-      <w:r>
-        <w:rPr>
-          <w:rFonts w:ascii="Segoe UI" w:eastAsia="Yu Gothic" w:hAnsi="Segoe UI" w:cs="Segoe UI"/>
-          <w:b/>
-        </w:rPr>
-        <w:t>Environment</w:t>
-      </w:r>
-      <w:r>
-        <w:rPr>
-          <w:rFonts w:ascii="Segoe UI" w:eastAsia="Yu Gothic" w:hAnsi="Segoe UI" w:cs="Segoe UI"/>
-        </w:rPr>
-        <w:t xml:space="preserve">: </w:t>
-      </w:r>
-    </w:p>
-    <w:p>
-      <w:pPr>
-        <w:pStyle w:val="ListParagraph"/>
-        <w:numPr>
-          <w:ilvl w:val="0"/>
-          <w:numId w:val="13"/>
-        </w:numPr>
-        <w:rPr>
-          <w:rFonts w:ascii="Segoe UI" w:eastAsia="Yu Gothic" w:hAnsi="Segoe UI" w:cs="Segoe UI"/>
-        </w:rPr>
-      </w:pPr>
-      <w:r>
-        <w:rPr>
-          <w:rFonts w:ascii="Segoe UI" w:eastAsia="Yu Gothic" w:hAnsi="Segoe UI" w:cs="Segoe UI"/>
-        </w:rPr>
-        <w:t>Windows</w:t>
-      </w:r>
-    </w:p>
-    <w:p>
-      <w:pPr>
-        <w:pStyle w:val="ListParagraph"/>
-        <w:numPr>
-          <w:ilvl w:val="0"/>
-          <w:numId w:val="13"/>
-        </w:numPr>
-        <w:rPr>
-          <w:rFonts w:ascii="Segoe UI" w:eastAsia="Yu Gothic" w:hAnsi="Segoe UI" w:cs="Segoe UI"/>
-        </w:rPr>
-      </w:pPr>
-      <w:r>
-        <w:rPr>
-          <w:rFonts w:ascii="Segoe UI" w:eastAsia="Yu Gothic" w:hAnsi="Segoe UI" w:cs="Segoe UI"/>
-        </w:rPr>
-        <w:t xml:space="preserve">MATLAB &amp; </w:t>
-      </w:r>
-      <w:r>
-        <w:rPr>
-          <w:rFonts w:ascii="Segoe UI" w:eastAsia="Yu Gothic" w:hAnsi="Segoe UI" w:cs="Segoe UI"/>
-        </w:rPr>
-        <w:t>Simulink</w:t>
-      </w:r>
-    </w:p>
-    <w:p>
-      <w:pPr>
-        <w:pStyle w:val="ListParagraph"/>
-        <w:numPr>
-          <w:ilvl w:val="0"/>
-          <w:numId w:val="13"/>
-        </w:numPr>
-        <w:rPr>
-          <w:rFonts w:ascii="Segoe UI" w:eastAsia="Yu Gothic" w:hAnsi="Segoe UI" w:cs="Segoe UI"/>
-        </w:rPr>
-      </w:pPr>
-      <w:r>
-        <w:rPr>
-          <w:rFonts w:ascii="Segoe UI" w:eastAsia="Yu Gothic" w:hAnsi="Segoe UI" w:cs="Segoe UI"/>
-        </w:rPr>
-        <w:t>Embedded</w:t>
-      </w:r>
-    </w:p>
-    <w:p>
-      <w:pPr>
-        <w:pStyle w:val="ListParagraph"/>
-        <w:numPr>
-          <w:ilvl w:val="0"/>
-          <w:numId w:val="13"/>
-        </w:numPr>
-        <w:rPr>
-          <w:rFonts w:ascii="Segoe UI" w:eastAsia="Yu Gothic" w:hAnsi="Segoe UI" w:cs="Segoe UI"/>
-        </w:rPr>
-      </w:pPr>
-      <w:r>
-        <w:rPr>
-          <w:rFonts w:ascii="Segoe UI" w:eastAsia="Yu Gothic" w:hAnsi="Segoe UI" w:cs="Segoe UI"/>
-        </w:rPr>
-        <w:t>Web</w:t>
-      </w:r>
-    </w:p>
-    <w:p>
-      <w:pPr>
-        <w:pStyle w:val="ListParagraph"/>
-        <w:numPr>
-          <w:ilvl w:val="0"/>
-          <w:numId w:val="13"/>
-        </w:numPr>
-        <w:rPr>
-          <w:rFonts w:ascii="Segoe UI" w:eastAsia="Yu Gothic" w:hAnsi="Segoe UI" w:cs="Segoe UI"/>
-        </w:rPr>
-      </w:pPr>
-      <w:r>
-        <w:rPr>
-          <w:rFonts w:ascii="Segoe UI" w:eastAsia="Yu Gothic" w:hAnsi="Segoe UI" w:cs="Segoe UI"/>
-        </w:rPr>
-        <w:t>Android</w:t>
-      </w:r>
-    </w:p>
-    <w:p>
-      <w:pPr>
-        <w:rPr>
-          <w:rFonts w:ascii="Segoe UI" w:eastAsia="Yu Gothic" w:hAnsi="Segoe UI" w:cs="Segoe UI"/>
-        </w:rPr>
-      </w:pPr>
-    </w:p>
-    <w:p>
-      <w:pPr>
-        <w:rPr>
-          <w:rFonts w:ascii="Segoe UI" w:eastAsia="Yu Gothic" w:hAnsi="Segoe UI" w:cs="Segoe UI"/>
-        </w:rPr>
-      </w:pPr>
-      <w:r>
-        <w:rPr>
-          <w:rFonts w:ascii="Segoe UI" w:eastAsia="Yu Gothic" w:hAnsi="Segoe UI" w:cs="Segoe UI"/>
-          <w:b/>
-        </w:rPr>
-        <w:t>Microsoft</w:t>
-      </w:r>
-      <w:r>
-        <w:rPr>
-          <w:rFonts w:ascii="Segoe UI" w:eastAsia="Yu Gothic" w:hAnsi="Segoe UI" w:cs="Segoe UI"/>
-          <w:b/>
-        </w:rPr>
-        <w:t>’s Technology</w:t>
-      </w:r>
-      <w:r>
-        <w:rPr>
-          <w:rFonts w:ascii="Segoe UI" w:eastAsia="Yu Gothic" w:hAnsi="Segoe UI" w:cs="Segoe UI"/>
-        </w:rPr>
-        <w:t xml:space="preserve">: </w:t>
-      </w:r>
-    </w:p>
-    <w:p>
-      <w:pPr>
-        <w:pStyle w:val="ListParagraph"/>
-        <w:numPr>
-          <w:ilvl w:val="0"/>
-          <w:numId w:val="13"/>
-        </w:numPr>
-        <w:rPr>
-          <w:rFonts w:ascii="Segoe UI" w:eastAsia="Yu Gothic" w:hAnsi="Segoe UI" w:cs="Segoe UI"/>
-        </w:rPr>
-      </w:pPr>
-      <w:r>
-        <w:rPr>
-          <w:rFonts w:ascii="Segoe UI" w:eastAsia="Yu Gothic" w:hAnsi="Segoe UI" w:cs="Segoe UI"/>
-        </w:rPr>
-        <w:t xml:space="preserve">Visual Basic </w:t>
-      </w:r>
-      <w:r>
-        <w:rPr>
-          <w:rFonts w:ascii="Segoe UI" w:eastAsia="Yu Gothic" w:hAnsi="Segoe UI" w:cs="Segoe UI"/>
-        </w:rPr>
-        <w:t>for</w:t>
-      </w:r>
-      <w:r>
-        <w:rPr>
-          <w:rFonts w:ascii="Segoe UI" w:eastAsia="Yu Gothic" w:hAnsi="Segoe UI" w:cs="Segoe UI"/>
-        </w:rPr>
-        <w:t xml:space="preserve"> Excel</w:t>
-      </w:r>
-    </w:p>
-    <w:p>
-      <w:pPr>
-        <w:pStyle w:val="ListParagraph"/>
-        <w:numPr>
-          <w:ilvl w:val="0"/>
-          <w:numId w:val="13"/>
-        </w:numPr>
-        <w:rPr>
-          <w:rFonts w:ascii="Segoe UI" w:eastAsia="Yu Gothic" w:hAnsi="Segoe UI" w:cs="Segoe UI"/>
-        </w:rPr>
-      </w:pPr>
-      <w:r>
-        <w:rPr>
-          <w:rFonts w:ascii="Segoe UI" w:eastAsia="Yu Gothic" w:hAnsi="Segoe UI" w:cs="Segoe UI"/>
-        </w:rPr>
-        <w:t>Batch Script</w:t>
-      </w:r>
-    </w:p>
-    <w:p>
-      <w:pPr>
-        <w:rPr>
-          <w:rFonts w:ascii="Segoe UI" w:eastAsia="Yu Gothic" w:hAnsi="Segoe UI" w:cs="Segoe UI"/>
-        </w:rPr>
-      </w:pPr>
-    </w:p>
-    <w:p>
-      <w:pPr>
-        <w:pStyle w:val="Heading1"/>
-        <w:rPr>
-          <w:rFonts w:ascii="Segoe UI" w:eastAsia="Yu Gothic" w:hAnsi="Segoe UI" w:cs="Segoe UI"/>
-        </w:rPr>
-      </w:pPr>
-      <w:r>
-        <w:rPr>
-          <w:rFonts w:ascii="Segoe UI" w:eastAsia="Yu Gothic" w:hAnsi="Segoe UI" w:cs="Segoe UI"/>
+          <w:rFonts w:ascii="Calibri" w:eastAsia="Yu Gothic" w:hAnsi="Calibri" w:cs="Calibri"/>
+        </w:rPr>
+      </w:pPr>
+      <w:r>
+        <w:rPr>
+          <w:rFonts w:ascii="Calibri" w:eastAsia="Yu Gothic" w:hAnsi="Calibri" w:cs="Calibri"/>
+          <w:sz w:val="28"/>
         </w:rPr>
         <w:t>Other</w:t>
       </w:r>
@@ -2878,70 +2732,35 @@
     <w:p>
       <w:pPr>
         <w:rPr>
-          <w:rFonts w:ascii="Segoe UI" w:eastAsia="Yu Gothic" w:hAnsi="Segoe UI" w:cs="Segoe UI"/>
-        </w:rPr>
-      </w:pPr>
-    </w:p>
-    <w:p>
-      <w:pPr>
-        <w:rPr>
-          <w:rFonts w:ascii="Segoe UI" w:eastAsia="Yu Gothic" w:hAnsi="Segoe UI" w:cs="Segoe UI"/>
-        </w:rPr>
-      </w:pPr>
-      <w:r>
-        <w:rPr>
-          <w:rFonts w:ascii="Segoe UI" w:eastAsia="Yu Gothic" w:hAnsi="Segoe UI" w:cs="Segoe UI"/>
-        </w:rPr>
-        <w:t xml:space="preserve">The University teaches me Mechatronics, but I found love in Software development. </w:t>
-      </w:r>
-    </w:p>
-    <w:p>
-      <w:pPr>
-        <w:rPr>
-          <w:rFonts w:ascii="Segoe UI" w:eastAsia="Yu Gothic" w:hAnsi="Segoe UI" w:cs="Segoe UI"/>
-        </w:rPr>
-      </w:pPr>
-      <w:r>
-        <w:rPr>
-          <w:rFonts w:ascii="Segoe UI" w:eastAsia="Yu Gothic" w:hAnsi="Segoe UI" w:cs="Segoe UI"/>
-        </w:rPr>
-        <w:t xml:space="preserve">I recognized myself as </w:t>
-      </w:r>
-      <w:r>
-        <w:rPr>
-          <w:rFonts w:ascii="Segoe UI" w:eastAsia="Yu Gothic" w:hAnsi="Segoe UI" w:cs="Segoe UI"/>
-        </w:rPr>
-        <w:t xml:space="preserve">a lifelong learner, </w:t>
-      </w:r>
-      <w:r>
-        <w:rPr>
-          <w:rFonts w:ascii="Segoe UI" w:eastAsia="Yu Gothic" w:hAnsi="Segoe UI" w:cs="Segoe UI"/>
-        </w:rPr>
-        <w:t>I love coding</w:t>
-      </w:r>
-      <w:r>
-        <w:rPr>
-          <w:rFonts w:ascii="Segoe UI" w:eastAsia="Yu Gothic" w:hAnsi="Segoe UI" w:cs="Segoe UI"/>
-        </w:rPr>
-        <w:t>,</w:t>
-      </w:r>
-      <w:r>
-        <w:rPr>
-          <w:rFonts w:ascii="Segoe UI" w:eastAsia="Yu Gothic" w:hAnsi="Segoe UI" w:cs="Segoe UI"/>
+          <w:rFonts w:ascii="Calibri" w:eastAsia="Yu Gothic" w:hAnsi="Calibri" w:cs="Calibri"/>
+        </w:rPr>
+      </w:pPr>
+    </w:p>
+    <w:p>
+      <w:pPr>
+        <w:rPr>
+          <w:rFonts w:ascii="Calibri" w:eastAsia="Yu Gothic" w:hAnsi="Calibri" w:cs="Calibri"/>
+        </w:rPr>
+      </w:pPr>
+      <w:r>
+        <w:rPr>
+          <w:rFonts w:ascii="Calibri" w:eastAsia="Yu Gothic" w:hAnsi="Calibri" w:cs="Calibri"/>
+        </w:rPr>
+        <w:t>I recognized myself as a lifelong learner, I love coding,</w:t>
+      </w:r>
+      <w:r>
+        <w:rPr>
+          <w:rFonts w:ascii="Calibri" w:eastAsia="Yu Gothic" w:hAnsi="Calibri" w:cs="Calibri"/>
         </w:rPr>
         <w:t xml:space="preserve"> and I like animals.</w:t>
       </w:r>
-      <w:r>
-        <w:rPr>
-          <w:rFonts w:ascii="Segoe UI" w:eastAsia="Yu Gothic" w:hAnsi="Segoe UI" w:cs="Segoe UI"/>
-        </w:rPr>
-        <w:t xml:space="preserve"> </w:t>
-      </w:r>
-    </w:p>
-    <w:p>
-      <w:pPr>
-        <w:rPr>
-          <w:rFonts w:ascii="Segoe UI" w:eastAsia="Yu Gothic" w:hAnsi="Segoe UI" w:cs="Segoe UI"/>
+      <w:bookmarkStart w:id="0" w:name="_GoBack"/>
+      <w:bookmarkEnd w:id="0"/>
+    </w:p>
+    <w:p>
+      <w:pPr>
+        <w:rPr>
+          <w:rFonts w:ascii="Calibri" w:eastAsia="Yu Gothic" w:hAnsi="Calibri" w:cs="Calibri"/>
         </w:rPr>
       </w:pPr>
     </w:p>
@@ -2986,18 +2805,6 @@
       <w:rPr>
         <w:rStyle w:val="PageNumber"/>
       </w:rPr>
-      <w:t>Page</w:t>
-    </w:r>
-    <w:r>
-      <w:rPr>
-        <w:rStyle w:val="PageNumber"/>
-      </w:rPr>
-      <w:t xml:space="preserve"> - </w:t>
-    </w:r>
-    <w:r>
-      <w:rPr>
-        <w:rStyle w:val="PageNumber"/>
-      </w:rPr>
       <w:fldChar w:fldCharType="begin"/>
     </w:r>
     <w:r>
@@ -3017,7 +2824,7 @@
         <w:rStyle w:val="PageNumber"/>
         <w:noProof/>
       </w:rPr>
-      <w:t>1</w:t>
+      <w:t>2</w:t>
     </w:r>
     <w:r>
       <w:rPr>
@@ -4621,7 +4428,7 @@
         <w:rFonts w:ascii="Courier New" w:hAnsi="Courier New" w:cs="Courier New" w:hint="default"/>
       </w:rPr>
     </w:lvl>
-    <w:lvl w:ilvl="2" w:tplc="04090005" w:tentative="1">
+    <w:lvl w:ilvl="2" w:tplc="04090005">
       <w:start w:val="1"/>
       <w:numFmt w:val="bullet"/>
       <w:lvlText w:val=""/>

</xml_diff>

<commit_message>
flowchard with mermaid javascript
</commit_message>
<xml_diff>
--- a/assets/files/CV_Khanh_Le_Eng.docx
+++ b/assets/files/CV_Khanh_Le_Eng.docx
@@ -2,6 +2,7 @@
 <file path=word/document.xml><?xml version="1.0" encoding="utf-8"?>
 <w:document xmlns:wpc="http://schemas.microsoft.com/office/word/2010/wordprocessingCanvas" xmlns:mc="http://schemas.openxmlformats.org/markup-compatibility/2006" xmlns:o="urn:schemas-microsoft-com:office:office" xmlns:r="http://schemas.openxmlformats.org/officeDocument/2006/relationships" xmlns:m="http://schemas.openxmlformats.org/officeDocument/2006/math" xmlns:v="urn:schemas-microsoft-com:vml" xmlns:wp14="http://schemas.microsoft.com/office/word/2010/wordprocessingDrawing" xmlns:wp="http://schemas.openxmlformats.org/drawingml/2006/wordprocessingDrawing" xmlns:w10="urn:schemas-microsoft-com:office:word" xmlns:w="http://schemas.openxmlformats.org/wordprocessingml/2006/main" xmlns:w14="http://schemas.microsoft.com/office/word/2010/wordml" xmlns:w15="http://schemas.microsoft.com/office/word/2012/wordml" xmlns:wpg="http://schemas.microsoft.com/office/word/2010/wordprocessingGroup" xmlns:wpi="http://schemas.microsoft.com/office/word/2010/wordprocessingInk" xmlns:wne="http://schemas.microsoft.com/office/word/2006/wordml" xmlns:wps="http://schemas.microsoft.com/office/word/2010/wordprocessingShape" mc:Ignorable="w14 w15 wp14">
   <w:body>
+    <w:commentRangeStart w:id="0"/>
     <w:p>
       <w:pPr>
         <w:pStyle w:val="Name"/>
@@ -13,11 +14,12 @@
         <w:rPr>
           <w:rFonts w:ascii="Calibri" w:eastAsia="Yu Gothic" w:hAnsi="Calibri" w:cs="Calibri"/>
           <w:noProof/>
+          <w:lang w:eastAsia="ja-JP"/>
         </w:rPr>
         <mc:AlternateContent>
           <mc:Choice Requires="wps">
             <w:drawing>
-              <wp:anchor distT="0" distB="0" distL="114300" distR="114300" simplePos="0" relativeHeight="251657215" behindDoc="0" locked="0" layoutInCell="1" allowOverlap="1">
+              <wp:anchor distT="0" distB="0" distL="114300" distR="114300" simplePos="0" relativeHeight="251657215" behindDoc="0" locked="0" layoutInCell="1" allowOverlap="1" wp14:anchorId="1EA5D27E" wp14:editId="5A88EB89">
                 <wp:simplePos x="0" y="0"/>
                 <wp:positionH relativeFrom="column">
                   <wp:posOffset>4652010</wp:posOffset>
@@ -87,9 +89,10 @@
         <w:rPr>
           <w:rFonts w:ascii="Calibri" w:eastAsia="Yu Gothic" w:hAnsi="Calibri" w:cs="Calibri"/>
           <w:noProof/>
+          <w:lang w:eastAsia="ja-JP"/>
         </w:rPr>
         <w:drawing>
-          <wp:anchor distT="0" distB="0" distL="114300" distR="114300" simplePos="0" relativeHeight="251658240" behindDoc="0" locked="0" layoutInCell="1" allowOverlap="1">
+          <wp:anchor distT="0" distB="0" distL="114300" distR="114300" simplePos="0" relativeHeight="251658240" behindDoc="0" locked="0" layoutInCell="1" allowOverlap="1" wp14:anchorId="51C0D6B6" wp14:editId="6DF9EC31">
             <wp:simplePos x="0" y="0"/>
             <wp:positionH relativeFrom="margin">
               <wp:posOffset>4719320</wp:posOffset>
@@ -177,6 +180,15 @@
           <w:lang w:val="x-none" w:eastAsia="x-none" w:bidi="x-none"/>
         </w:rPr>
         <w:t xml:space="preserve"> </w:t>
+      </w:r>
+      <w:commentRangeEnd w:id="0"/>
+      <w:r>
+        <w:rPr>
+          <w:rStyle w:val="CommentReference"/>
+          <w:b w:val="0"/>
+          <w:smallCaps w:val="0"/>
+        </w:rPr>
+        <w:commentReference w:id="0"/>
       </w:r>
     </w:p>
     <w:p>
@@ -404,19 +416,11 @@
         </w:rPr>
         <w:tab/>
       </w:r>
-      <w:proofErr w:type="spellStart"/>
-      <w:r>
-        <w:rPr>
-          <w:rFonts w:ascii="Calibri" w:eastAsia="Yu Gothic" w:hAnsi="Calibri" w:cs="Calibri"/>
-        </w:rPr>
-        <w:t>Cantho</w:t>
-      </w:r>
-      <w:proofErr w:type="spellEnd"/>
-      <w:r>
-        <w:rPr>
-          <w:rFonts w:ascii="Calibri" w:eastAsia="Yu Gothic" w:hAnsi="Calibri" w:cs="Calibri"/>
-        </w:rPr>
-        <w:t xml:space="preserve"> University (Vietnam)</w:t>
+      <w:r>
+        <w:rPr>
+          <w:rFonts w:ascii="Calibri" w:eastAsia="Yu Gothic" w:hAnsi="Calibri" w:cs="Calibri"/>
+        </w:rPr>
+        <w:t>Cantho University (Vietnam)</w:t>
       </w:r>
       <w:r>
         <w:rPr>
@@ -478,7 +482,21 @@
         <w:rPr>
           <w:rFonts w:ascii="Calibri" w:eastAsia="Yu Gothic" w:hAnsi="Calibri" w:cs="Calibri"/>
         </w:rPr>
-        <w:t>Graduated with a pretty good GPA</w:t>
+        <w:t xml:space="preserve">Graduated with </w:t>
+      </w:r>
+      <w:commentRangeStart w:id="1"/>
+      <w:r>
+        <w:rPr>
+          <w:rFonts w:ascii="Calibri" w:eastAsia="Yu Gothic" w:hAnsi="Calibri" w:cs="Calibri"/>
+        </w:rPr>
+        <w:t>a pretty good GPA</w:t>
+      </w:r>
+      <w:commentRangeEnd w:id="1"/>
+      <w:r>
+        <w:rPr>
+          <w:rStyle w:val="CommentReference"/>
+        </w:rPr>
+        <w:commentReference w:id="1"/>
       </w:r>
     </w:p>
     <w:p>
@@ -531,21 +549,12 @@
           <w:rFonts w:ascii="Calibri" w:eastAsia="Yu Gothic" w:hAnsi="Calibri" w:cs="Calibri"/>
         </w:rPr>
       </w:pPr>
-      <w:proofErr w:type="spellStart"/>
       <w:r>
         <w:rPr>
           <w:rFonts w:ascii="Calibri" w:eastAsia="Yu Gothic" w:hAnsi="Calibri" w:cs="Calibri"/>
           <w:b/>
         </w:rPr>
-        <w:t>Renesas</w:t>
-      </w:r>
-      <w:proofErr w:type="spellEnd"/>
-      <w:r>
-        <w:rPr>
-          <w:rFonts w:ascii="Calibri" w:eastAsia="Yu Gothic" w:hAnsi="Calibri" w:cs="Calibri"/>
-          <w:b/>
-        </w:rPr>
-        <w:t xml:space="preserve"> Design Vietnam Co.</w:t>
+        <w:t>Renesas Design Vietnam Co.</w:t>
       </w:r>
       <w:r>
         <w:rPr>
@@ -604,39 +613,31 @@
           <w:rFonts w:ascii="Calibri" w:eastAsia="Yu Gothic" w:hAnsi="Calibri" w:cs="Calibri"/>
         </w:rPr>
       </w:pPr>
+      <w:commentRangeStart w:id="2"/>
       <w:r>
         <w:rPr>
           <w:rFonts w:ascii="Calibri" w:eastAsia="Yu Gothic" w:hAnsi="Calibri" w:cs="Calibri"/>
         </w:rPr>
         <w:t xml:space="preserve">About the company, </w:t>
       </w:r>
-      <w:proofErr w:type="spellStart"/>
-      <w:r>
-        <w:rPr>
-          <w:rFonts w:ascii="Calibri" w:eastAsia="Yu Gothic" w:hAnsi="Calibri" w:cs="Calibri"/>
-        </w:rPr>
-        <w:t>Renesas</w:t>
-      </w:r>
-      <w:proofErr w:type="spellEnd"/>
-      <w:r>
-        <w:rPr>
-          <w:rFonts w:ascii="Calibri" w:eastAsia="Yu Gothic" w:hAnsi="Calibri" w:cs="Calibri"/>
-        </w:rPr>
-        <w:t xml:space="preserve"> Design Vietnam Co., Ltd. is a wholly owned subsidiary of </w:t>
-      </w:r>
-      <w:proofErr w:type="spellStart"/>
-      <w:r>
-        <w:rPr>
-          <w:rFonts w:ascii="Calibri" w:eastAsia="Yu Gothic" w:hAnsi="Calibri" w:cs="Calibri"/>
-        </w:rPr>
-        <w:t>Renesas</w:t>
-      </w:r>
-      <w:proofErr w:type="spellEnd"/>
-      <w:r>
-        <w:rPr>
-          <w:rFonts w:ascii="Calibri" w:eastAsia="Yu Gothic" w:hAnsi="Calibri" w:cs="Calibri"/>
-        </w:rPr>
-        <w:t xml:space="preserve"> Electronics Corporation</w:t>
+      <w:r>
+        <w:rPr>
+          <w:rFonts w:ascii="Calibri" w:eastAsia="Yu Gothic" w:hAnsi="Calibri" w:cs="Calibri"/>
+        </w:rPr>
+        <w:t xml:space="preserve">Renesas Design Vietnam Co., Ltd. is </w:t>
+      </w:r>
+      <w:commentRangeEnd w:id="2"/>
+      <w:r>
+        <w:rPr>
+          <w:rStyle w:val="CommentReference"/>
+        </w:rPr>
+        <w:commentReference w:id="2"/>
+      </w:r>
+      <w:r>
+        <w:rPr>
+          <w:rFonts w:ascii="Calibri" w:eastAsia="Yu Gothic" w:hAnsi="Calibri" w:cs="Calibri"/>
+        </w:rPr>
+        <w:t>a wholly owned subsidiary of Renesas Electronics Corporation</w:t>
       </w:r>
       <w:r>
         <w:rPr>
@@ -701,6 +702,7 @@
           <w:rFonts w:ascii="Calibri" w:eastAsia="Yu Gothic" w:hAnsi="Calibri" w:cs="Calibri"/>
         </w:rPr>
       </w:pPr>
+      <w:commentRangeStart w:id="3"/>
       <w:r>
         <w:rPr>
           <w:rFonts w:ascii="Calibri" w:eastAsia="Yu Gothic" w:hAnsi="Calibri" w:cs="Calibri"/>
@@ -1020,6 +1022,13 @@
           <w:rFonts w:ascii="Calibri" w:eastAsia="Yu Gothic" w:hAnsi="Calibri" w:cs="Calibri"/>
         </w:rPr>
         <w:t>project</w:t>
+      </w:r>
+      <w:commentRangeEnd w:id="3"/>
+      <w:r>
+        <w:rPr>
+          <w:rStyle w:val="CommentReference"/>
+        </w:rPr>
+        <w:commentReference w:id="3"/>
       </w:r>
     </w:p>
     <w:p>
@@ -1084,6 +1093,7 @@
           <w:rFonts w:ascii="Calibri" w:eastAsia="Yu Gothic" w:hAnsi="Calibri" w:cs="Calibri"/>
         </w:rPr>
       </w:pPr>
+      <w:commentRangeStart w:id="4"/>
       <w:r>
         <w:rPr>
           <w:rFonts w:ascii="Calibri" w:eastAsia="Yu Gothic" w:hAnsi="Calibri" w:cs="Calibri"/>
@@ -1132,19 +1142,18 @@
           <w:rFonts w:ascii="Calibri" w:eastAsia="Yu Gothic" w:hAnsi="Calibri" w:cs="Calibri"/>
         </w:rPr>
       </w:pPr>
-      <w:proofErr w:type="spellStart"/>
-      <w:r>
-        <w:rPr>
-          <w:rFonts w:ascii="Calibri" w:eastAsia="Yu Gothic" w:hAnsi="Calibri" w:cs="Calibri"/>
-        </w:rPr>
-        <w:t>Javascript</w:t>
-      </w:r>
-      <w:proofErr w:type="spellEnd"/>
-      <w:r>
-        <w:rPr>
-          <w:rFonts w:ascii="Calibri" w:eastAsia="Yu Gothic" w:hAnsi="Calibri" w:cs="Calibri"/>
-        </w:rPr>
-        <w:t>, jQuery</w:t>
+      <w:r>
+        <w:rPr>
+          <w:rFonts w:ascii="Calibri" w:eastAsia="Yu Gothic" w:hAnsi="Calibri" w:cs="Calibri"/>
+        </w:rPr>
+        <w:t>Javascript, jQuery</w:t>
+      </w:r>
+      <w:commentRangeEnd w:id="4"/>
+      <w:r>
+        <w:rPr>
+          <w:rStyle w:val="CommentReference"/>
+        </w:rPr>
+        <w:commentReference w:id="4"/>
       </w:r>
     </w:p>
     <w:p>
@@ -1334,6 +1343,7 @@
           <w:sz w:val="28"/>
         </w:rPr>
       </w:pPr>
+      <w:commentRangeStart w:id="5"/>
       <w:r>
         <w:rPr>
           <w:rFonts w:ascii="Calibri" w:eastAsia="Yu Gothic" w:hAnsi="Calibri" w:cs="Calibri"/>
@@ -1349,6 +1359,18 @@
         </w:rPr>
         <w:t xml:space="preserve"> Experience</w:t>
       </w:r>
+      <w:commentRangeEnd w:id="5"/>
+      <w:r>
+        <w:rPr>
+          <w:rStyle w:val="CommentReference"/>
+          <w:rFonts w:cs="Times New Roman"/>
+          <w:b w:val="0"/>
+          <w:bCs w:val="0"/>
+          <w:smallCaps w:val="0"/>
+          <w:kern w:val="0"/>
+        </w:rPr>
+        <w:commentReference w:id="5"/>
+      </w:r>
     </w:p>
     <w:p>
       <w:pPr>
@@ -1366,21 +1388,12 @@
           <w:rFonts w:ascii="Calibri" w:eastAsia="Yu Gothic" w:hAnsi="Calibri" w:cs="Calibri"/>
         </w:rPr>
       </w:pPr>
-      <w:proofErr w:type="spellStart"/>
       <w:r>
         <w:rPr>
           <w:rFonts w:ascii="Calibri" w:eastAsia="Yu Gothic" w:hAnsi="Calibri" w:cs="Calibri"/>
           <w:b/>
         </w:rPr>
-        <w:t>Renesas</w:t>
-      </w:r>
-      <w:proofErr w:type="spellEnd"/>
-      <w:r>
-        <w:rPr>
-          <w:rFonts w:ascii="Calibri" w:eastAsia="Yu Gothic" w:hAnsi="Calibri" w:cs="Calibri"/>
-          <w:b/>
-        </w:rPr>
-        <w:t xml:space="preserve"> Design Vietnam Co.</w:t>
+        <w:t>Renesas Design Vietnam Co.</w:t>
       </w:r>
       <w:r>
         <w:rPr>
@@ -1708,21 +1721,7 @@
         <w:rPr>
           <w:rFonts w:ascii="Calibri" w:eastAsia="Yu Gothic" w:hAnsi="Calibri" w:cs="Calibri"/>
         </w:rPr>
-        <w:t xml:space="preserve">Develop an automatic code generation environment for Multicore Model-Based Development Framework on </w:t>
-      </w:r>
-      <w:proofErr w:type="spellStart"/>
-      <w:r>
-        <w:rPr>
-          <w:rFonts w:ascii="Calibri" w:eastAsia="Yu Gothic" w:hAnsi="Calibri" w:cs="Calibri"/>
-        </w:rPr>
-        <w:t>Renesas’s</w:t>
-      </w:r>
-      <w:proofErr w:type="spellEnd"/>
-      <w:r>
-        <w:rPr>
-          <w:rFonts w:ascii="Calibri" w:eastAsia="Yu Gothic" w:hAnsi="Calibri" w:cs="Calibri"/>
-        </w:rPr>
-        <w:t xml:space="preserve"> MCUs by C/C++11, Python, and MATLAB/</w:t>
+        <w:t>Develop an automatic code generation environment for Multicore Model-Based Development Framework on Renesas’s MCUs by C/C++11, Python, and MATLAB/</w:t>
       </w:r>
       <w:r>
         <w:rPr>
@@ -1753,49 +1752,7 @@
         <w:rPr>
           <w:rFonts w:ascii="Calibri" w:eastAsia="Yu Gothic" w:hAnsi="Calibri" w:cs="Calibri"/>
         </w:rPr>
-        <w:t xml:space="preserve">Bring up boards without OS on various 16-bit &amp; 32-bit </w:t>
-      </w:r>
-      <w:proofErr w:type="spellStart"/>
-      <w:r>
-        <w:rPr>
-          <w:rFonts w:ascii="Calibri" w:eastAsia="Yu Gothic" w:hAnsi="Calibri" w:cs="Calibri"/>
-        </w:rPr>
-        <w:t>Renesas</w:t>
-      </w:r>
-      <w:proofErr w:type="spellEnd"/>
-      <w:r>
-        <w:rPr>
-          <w:rFonts w:ascii="Calibri" w:eastAsia="Yu Gothic" w:hAnsi="Calibri" w:cs="Calibri"/>
-        </w:rPr>
-        <w:t xml:space="preserve"> MCU devices (e.g. RH850, RL78, RX, etc.) by </w:t>
-      </w:r>
-      <w:proofErr w:type="spellStart"/>
-      <w:r>
-        <w:rPr>
-          <w:rFonts w:ascii="Calibri" w:eastAsia="Yu Gothic" w:hAnsi="Calibri" w:cs="Calibri"/>
-        </w:rPr>
-        <w:t>asm</w:t>
-      </w:r>
-      <w:proofErr w:type="spellEnd"/>
-      <w:r>
-        <w:rPr>
-          <w:rFonts w:ascii="Calibri" w:eastAsia="Yu Gothic" w:hAnsi="Calibri" w:cs="Calibri"/>
-        </w:rPr>
-        <w:t xml:space="preserve"> code. Developing resource management library for RH850 Multicore devices in many-core applications on both </w:t>
-      </w:r>
-      <w:proofErr w:type="spellStart"/>
-      <w:r>
-        <w:rPr>
-          <w:rFonts w:ascii="Calibri" w:eastAsia="Yu Gothic" w:hAnsi="Calibri" w:cs="Calibri"/>
-        </w:rPr>
-        <w:t>Renesas</w:t>
-      </w:r>
-      <w:proofErr w:type="spellEnd"/>
-      <w:r>
-        <w:rPr>
-          <w:rFonts w:ascii="Calibri" w:eastAsia="Yu Gothic" w:hAnsi="Calibri" w:cs="Calibri"/>
-        </w:rPr>
-        <w:t xml:space="preserve"> Compiler and GHS Compiler.</w:t>
+        <w:t>Bring up boards without OS on various 16-bit &amp; 32-bit Renesas MCU devices (e.g. RH850, RL78, RX, etc.) by asm code. Developing resource management library for RH850 Multicore devices in many-core applications on both Renesas Compiler and GHS Compiler.</w:t>
       </w:r>
     </w:p>
     <w:p>
@@ -1914,19 +1871,11 @@
         </w:rPr>
         <w:t xml:space="preserve">for </w:t>
       </w:r>
-      <w:proofErr w:type="spellStart"/>
-      <w:r>
-        <w:rPr>
-          <w:rFonts w:ascii="Calibri" w:eastAsia="Yu Gothic" w:hAnsi="Calibri" w:cs="Calibri"/>
-        </w:rPr>
-        <w:t>MinGW</w:t>
-      </w:r>
-      <w:proofErr w:type="spellEnd"/>
-      <w:r>
-        <w:rPr>
-          <w:rFonts w:ascii="Calibri" w:eastAsia="Yu Gothic" w:hAnsi="Calibri" w:cs="Calibri"/>
-        </w:rPr>
-        <w:t xml:space="preserve"> compiler)</w:t>
+      <w:r>
+        <w:rPr>
+          <w:rFonts w:ascii="Calibri" w:eastAsia="Yu Gothic" w:hAnsi="Calibri" w:cs="Calibri"/>
+        </w:rPr>
+        <w:t>MinGW compiler)</w:t>
       </w:r>
       <w:r>
         <w:rPr>
@@ -2026,14 +1975,12 @@
         </w:rPr>
         <w:t xml:space="preserve">Tortoise Hg, Tortoise </w:t>
       </w:r>
-      <w:proofErr w:type="spellStart"/>
       <w:r>
         <w:rPr>
           <w:rFonts w:ascii="Calibri" w:eastAsia="Yu Gothic" w:hAnsi="Calibri" w:cs="Calibri"/>
         </w:rPr>
         <w:t>Git</w:t>
       </w:r>
-      <w:proofErr w:type="spellEnd"/>
       <w:r>
         <w:rPr>
           <w:rFonts w:ascii="Calibri" w:eastAsia="Yu Gothic" w:hAnsi="Calibri" w:cs="Calibri"/>
@@ -2099,21 +2046,7 @@
         <w:rPr>
           <w:rFonts w:ascii="Calibri" w:eastAsia="Yu Gothic" w:hAnsi="Calibri" w:cs="Calibri"/>
         </w:rPr>
-        <w:t xml:space="preserve">, </w:t>
-      </w:r>
-      <w:proofErr w:type="spellStart"/>
-      <w:r>
-        <w:rPr>
-          <w:rFonts w:ascii="Calibri" w:eastAsia="Yu Gothic" w:hAnsi="Calibri" w:cs="Calibri"/>
-        </w:rPr>
-        <w:t>Renesas</w:t>
-      </w:r>
-      <w:proofErr w:type="spellEnd"/>
-      <w:r>
-        <w:rPr>
-          <w:rFonts w:ascii="Calibri" w:eastAsia="Yu Gothic" w:hAnsi="Calibri" w:cs="Calibri"/>
-        </w:rPr>
-        <w:t xml:space="preserve"> </w:t>
+        <w:t xml:space="preserve">, Renesas </w:t>
       </w:r>
       <w:r>
         <w:rPr>
@@ -2178,33 +2111,11 @@
         </w:rPr>
         <w:t xml:space="preserve">+ </w:t>
       </w:r>
-      <w:proofErr w:type="spellStart"/>
-      <w:r>
-        <w:rPr>
-          <w:rFonts w:ascii="Calibri" w:eastAsia="Yu Gothic" w:hAnsi="Calibri" w:cs="Calibri"/>
-        </w:rPr>
-        <w:t>CppLink</w:t>
-      </w:r>
-      <w:proofErr w:type="spellEnd"/>
-      <w:r>
-        <w:rPr>
-          <w:rFonts w:ascii="Calibri" w:eastAsia="Yu Gothic" w:hAnsi="Calibri" w:cs="Calibri"/>
-        </w:rPr>
-        <w:t xml:space="preserve">, </w:t>
-      </w:r>
-      <w:proofErr w:type="spellStart"/>
-      <w:r>
-        <w:rPr>
-          <w:rFonts w:ascii="Calibri" w:eastAsia="Yu Gothic" w:hAnsi="Calibri" w:cs="Calibri"/>
-        </w:rPr>
-        <w:t>CppCheck</w:t>
-      </w:r>
-      <w:proofErr w:type="spellEnd"/>
-      <w:r>
-        <w:rPr>
-          <w:rFonts w:ascii="Calibri" w:eastAsia="Yu Gothic" w:hAnsi="Calibri" w:cs="Calibri"/>
-        </w:rPr>
-        <w:t xml:space="preserve">, </w:t>
+      <w:r>
+        <w:rPr>
+          <w:rFonts w:ascii="Calibri" w:eastAsia="Yu Gothic" w:hAnsi="Calibri" w:cs="Calibri"/>
+        </w:rPr>
+        <w:t xml:space="preserve">CppLink, CppCheck, </w:t>
       </w:r>
       <w:r>
         <w:rPr>
@@ -2334,14 +2245,12 @@
         </w:rPr>
         <w:t xml:space="preserve">+ </w:t>
       </w:r>
-      <w:proofErr w:type="spellStart"/>
       <w:r>
         <w:rPr>
           <w:rFonts w:ascii="Calibri" w:eastAsia="Yu Gothic" w:hAnsi="Calibri" w:cs="Calibri"/>
         </w:rPr>
         <w:t>WinMerge</w:t>
       </w:r>
-      <w:proofErr w:type="spellEnd"/>
       <w:r>
         <w:rPr>
           <w:rFonts w:ascii="Calibri" w:eastAsia="Yu Gothic" w:hAnsi="Calibri" w:cs="Calibri"/>
@@ -2358,16 +2267,8 @@
         <w:rPr>
           <w:rFonts w:ascii="Calibri" w:eastAsia="Yu Gothic" w:hAnsi="Calibri" w:cs="Calibri"/>
         </w:rPr>
-        <w:t xml:space="preserve">, </w:t>
-      </w:r>
-      <w:proofErr w:type="spellStart"/>
-      <w:r>
-        <w:rPr>
-          <w:rFonts w:ascii="Calibri" w:eastAsia="Yu Gothic" w:hAnsi="Calibri" w:cs="Calibri"/>
-        </w:rPr>
-        <w:t>GrepWin</w:t>
-      </w:r>
-      <w:proofErr w:type="spellEnd"/>
+        <w:t>, GrepWin</w:t>
+      </w:r>
       <w:r>
         <w:rPr>
           <w:rFonts w:ascii="Calibri" w:eastAsia="Yu Gothic" w:hAnsi="Calibri" w:cs="Calibri"/>
@@ -2404,7 +2305,6 @@
         </w:rPr>
         <w:t xml:space="preserve"> with </w:t>
       </w:r>
-      <w:proofErr w:type="spellStart"/>
       <w:r>
         <w:rPr>
           <w:rFonts w:ascii="Calibri" w:eastAsia="Yu Gothic" w:hAnsi="Calibri" w:cs="Calibri"/>
@@ -2429,7 +2329,6 @@
         </w:rPr>
         <w:t>x</w:t>
       </w:r>
-      <w:proofErr w:type="spellEnd"/>
       <w:r>
         <w:rPr>
           <w:rFonts w:ascii="Calibri" w:eastAsia="Yu Gothic" w:hAnsi="Calibri" w:cs="Calibri"/>
@@ -2448,31 +2347,17 @@
         </w:rPr>
         <w:t xml:space="preserve"> </w:t>
       </w:r>
-      <w:proofErr w:type="spellStart"/>
-      <w:r>
-        <w:rPr>
-          <w:rFonts w:ascii="Calibri" w:eastAsia="Yu Gothic" w:hAnsi="Calibri" w:cs="Calibri"/>
-        </w:rPr>
-        <w:t>Kazoeciao</w:t>
-      </w:r>
-      <w:proofErr w:type="spellEnd"/>
-      <w:r>
-        <w:rPr>
-          <w:rFonts w:ascii="Calibri" w:eastAsia="Yu Gothic" w:hAnsi="Calibri" w:cs="Calibri"/>
-        </w:rPr>
-        <w:t xml:space="preserve"> (</w:t>
-      </w:r>
-      <w:r>
-        <w:rPr>
-          <w:rFonts w:ascii="Calibri" w:eastAsia="Yu Gothic" w:hAnsi="Calibri" w:cs="Calibri"/>
-        </w:rPr>
-        <w:t>counting</w:t>
-      </w:r>
-      <w:r>
-        <w:rPr>
-          <w:rFonts w:ascii="Calibri" w:eastAsia="Yu Gothic" w:hAnsi="Calibri" w:cs="Calibri"/>
-        </w:rPr>
-        <w:t xml:space="preserve"> </w:t>
+      <w:r>
+        <w:rPr>
+          <w:rFonts w:ascii="Calibri" w:eastAsia="Yu Gothic" w:hAnsi="Calibri" w:cs="Calibri"/>
+        </w:rPr>
+        <w:t>Kazoeciao (</w:t>
+      </w:r>
+      <w:r>
+        <w:rPr>
+          <w:rFonts w:ascii="Calibri" w:eastAsia="Yu Gothic" w:hAnsi="Calibri" w:cs="Calibri"/>
+        </w:rPr>
+        <w:t xml:space="preserve">counting </w:t>
       </w:r>
       <w:r>
         <w:rPr>
@@ -2615,16 +2500,8 @@
         <w:rPr>
           <w:rFonts w:ascii="Calibri" w:eastAsia="Yu Gothic" w:hAnsi="Calibri" w:cs="Calibri"/>
         </w:rPr>
-        <w:t xml:space="preserve">on, MATLAB, C++, and </w:t>
-      </w:r>
-      <w:proofErr w:type="spellStart"/>
-      <w:r>
-        <w:rPr>
-          <w:rFonts w:ascii="Calibri" w:eastAsia="Yu Gothic" w:hAnsi="Calibri" w:cs="Calibri"/>
-        </w:rPr>
-        <w:t>AutoHotKey</w:t>
-      </w:r>
-      <w:proofErr w:type="spellEnd"/>
+        <w:t>on, MATLAB, C++, and AutoHotKey</w:t>
+      </w:r>
       <w:r>
         <w:rPr>
           <w:rFonts w:ascii="Calibri" w:eastAsia="Yu Gothic" w:hAnsi="Calibri" w:cs="Calibri"/>
@@ -2694,34 +2571,25 @@
           <w:b/>
         </w:rPr>
       </w:pPr>
-      <w:proofErr w:type="spellStart"/>
       <w:r>
         <w:rPr>
           <w:rFonts w:ascii="Calibri" w:eastAsia="Yu Gothic" w:hAnsi="Calibri" w:cs="Calibri"/>
           <w:b/>
         </w:rPr>
-        <w:t>Renesas</w:t>
-      </w:r>
-      <w:proofErr w:type="spellEnd"/>
+        <w:t>Renesas Design Vietnam Co.</w:t>
+      </w:r>
       <w:r>
         <w:rPr>
           <w:rFonts w:ascii="Calibri" w:eastAsia="Yu Gothic" w:hAnsi="Calibri" w:cs="Calibri"/>
           <w:b/>
         </w:rPr>
-        <w:t xml:space="preserve"> Design Vietnam Co.</w:t>
+        <w:t>,</w:t>
       </w:r>
       <w:r>
         <w:rPr>
           <w:rFonts w:ascii="Calibri" w:eastAsia="Yu Gothic" w:hAnsi="Calibri" w:cs="Calibri"/>
           <w:b/>
         </w:rPr>
-        <w:t>,</w:t>
-      </w:r>
-      <w:r>
-        <w:rPr>
-          <w:rFonts w:ascii="Calibri" w:eastAsia="Yu Gothic" w:hAnsi="Calibri" w:cs="Calibri"/>
-          <w:b/>
-        </w:rPr>
         <w:t xml:space="preserve"> Ltd.</w:t>
       </w:r>
     </w:p>
@@ -2735,39 +2603,25 @@
           <w:rFonts w:ascii="Calibri" w:eastAsia="Yu Gothic" w:hAnsi="Calibri" w:cs="Calibri"/>
         </w:rPr>
       </w:pPr>
+      <w:commentRangeStart w:id="6"/>
       <w:r>
         <w:rPr>
           <w:rFonts w:ascii="Calibri" w:eastAsia="Yu Gothic" w:hAnsi="Calibri" w:cs="Calibri"/>
         </w:rPr>
         <w:t xml:space="preserve">About the company, </w:t>
       </w:r>
-      <w:proofErr w:type="spellStart"/>
-      <w:r>
-        <w:rPr>
-          <w:rFonts w:ascii="Calibri" w:eastAsia="Yu Gothic" w:hAnsi="Calibri" w:cs="Calibri"/>
-        </w:rPr>
-        <w:t>Renesas</w:t>
-      </w:r>
-      <w:proofErr w:type="spellEnd"/>
-      <w:r>
-        <w:rPr>
-          <w:rFonts w:ascii="Calibri" w:eastAsia="Yu Gothic" w:hAnsi="Calibri" w:cs="Calibri"/>
-        </w:rPr>
-        <w:t xml:space="preserve"> Design Vietnam Co., Ltd. is a wholly owned subsidiary of </w:t>
-      </w:r>
-      <w:proofErr w:type="spellStart"/>
-      <w:r>
-        <w:rPr>
-          <w:rFonts w:ascii="Calibri" w:eastAsia="Yu Gothic" w:hAnsi="Calibri" w:cs="Calibri"/>
-        </w:rPr>
-        <w:t>Renesas</w:t>
-      </w:r>
-      <w:proofErr w:type="spellEnd"/>
-      <w:r>
-        <w:rPr>
-          <w:rFonts w:ascii="Calibri" w:eastAsia="Yu Gothic" w:hAnsi="Calibri" w:cs="Calibri"/>
-        </w:rPr>
-        <w:t xml:space="preserve"> Electronics Corporation (a Japanese semiconductor manufacturer). It has designing hardware and software for wide range of semiconductors. </w:t>
+      <w:r>
+        <w:rPr>
+          <w:rFonts w:ascii="Calibri" w:eastAsia="Yu Gothic" w:hAnsi="Calibri" w:cs="Calibri"/>
+        </w:rPr>
+        <w:t xml:space="preserve">Renesas Design Vietnam Co., Ltd. is a wholly owned subsidiary of Renesas Electronics Corporation (a Japanese semiconductor manufacturer). It has designing hardware and software for wide range of semiconductors. </w:t>
+      </w:r>
+      <w:commentRangeEnd w:id="6"/>
+      <w:r>
+        <w:rPr>
+          <w:rStyle w:val="CommentReference"/>
+        </w:rPr>
+        <w:commentReference w:id="6"/>
       </w:r>
     </w:p>
     <w:p>
@@ -2959,6 +2813,7 @@
           <w:rFonts w:ascii="Calibri" w:eastAsia="Yu Gothic" w:hAnsi="Calibri" w:cs="Calibri"/>
         </w:rPr>
       </w:pPr>
+      <w:commentRangeStart w:id="7"/>
       <w:r>
         <w:rPr>
           <w:rFonts w:ascii="Calibri" w:eastAsia="Yu Gothic" w:hAnsi="Calibri" w:cs="Calibri"/>
@@ -3060,6 +2915,13 @@
           <w:rFonts w:ascii="Calibri" w:eastAsia="Yu Gothic" w:hAnsi="Calibri" w:cs="Calibri"/>
         </w:rPr>
         <w:t>.</w:t>
+      </w:r>
+      <w:commentRangeEnd w:id="7"/>
+      <w:r>
+        <w:rPr>
+          <w:rStyle w:val="CommentReference"/>
+        </w:rPr>
+        <w:commentReference w:id="7"/>
       </w:r>
     </w:p>
     <w:p>
@@ -3337,6 +3199,7 @@
           <w:rFonts w:ascii="Calibri" w:eastAsia="Yu Gothic" w:hAnsi="Calibri" w:cs="Calibri"/>
         </w:rPr>
       </w:pPr>
+      <w:commentRangeStart w:id="8"/>
       <w:r>
         <w:rPr>
           <w:rFonts w:ascii="Calibri" w:eastAsia="Yu Gothic" w:hAnsi="Calibri" w:cs="Calibri"/>
@@ -3344,6 +3207,18 @@
         </w:rPr>
         <w:t>Other</w:t>
       </w:r>
+      <w:commentRangeEnd w:id="8"/>
+      <w:r>
+        <w:rPr>
+          <w:rStyle w:val="CommentReference"/>
+          <w:rFonts w:cs="Times New Roman"/>
+          <w:b w:val="0"/>
+          <w:bCs w:val="0"/>
+          <w:smallCaps w:val="0"/>
+          <w:kern w:val="0"/>
+        </w:rPr>
+        <w:commentReference w:id="8"/>
+      </w:r>
     </w:p>
     <w:p>
       <w:pPr>
@@ -3412,8 +3287,6 @@
         </w:rPr>
         <w:br/>
       </w:r>
-      <w:bookmarkStart w:id="0" w:name="_GoBack"/>
-      <w:bookmarkEnd w:id="0"/>
       <w:r>
         <w:rPr>
           <w:rFonts w:ascii="Calibri" w:eastAsia="Yu Gothic" w:hAnsi="Calibri" w:cs="Calibri"/>
@@ -3457,9 +3330,11 @@
           <w:rFonts w:ascii="Calibri" w:eastAsia="Yu Gothic" w:hAnsi="Calibri" w:cs="Calibri"/>
         </w:rPr>
       </w:pPr>
+      <w:bookmarkStart w:id="9" w:name="_GoBack"/>
+      <w:bookmarkEnd w:id="9"/>
     </w:p>
     <w:sectPr>
-      <w:footerReference w:type="default" r:id="rId8"/>
+      <w:footerReference w:type="default" r:id="rId10"/>
       <w:pgSz w:w="12240" w:h="15840"/>
       <w:pgMar w:top="1440" w:right="1440" w:bottom="1440" w:left="1800" w:header="720" w:footer="720" w:gutter="0"/>
       <w:cols w:space="720"/>
@@ -3467,6 +3342,169 @@
     </w:sectPr>
   </w:body>
 </w:document>
+</file>
+
+<file path=word/comments.xml><?xml version="1.0" encoding="utf-8"?>
+<w:comments xmlns:wpc="http://schemas.microsoft.com/office/word/2010/wordprocessingCanvas" xmlns:mc="http://schemas.openxmlformats.org/markup-compatibility/2006" xmlns:o="urn:schemas-microsoft-com:office:office" xmlns:r="http://schemas.openxmlformats.org/officeDocument/2006/relationships" xmlns:m="http://schemas.openxmlformats.org/officeDocument/2006/math" xmlns:v="urn:schemas-microsoft-com:vml" xmlns:wp14="http://schemas.microsoft.com/office/word/2010/wordprocessingDrawing" xmlns:wp="http://schemas.openxmlformats.org/drawingml/2006/wordprocessingDrawing" xmlns:w10="urn:schemas-microsoft-com:office:word" xmlns:w="http://schemas.openxmlformats.org/wordprocessingml/2006/main" xmlns:w14="http://schemas.microsoft.com/office/word/2010/wordml" xmlns:w15="http://schemas.microsoft.com/office/word/2012/wordml" xmlns:wpg="http://schemas.microsoft.com/office/word/2010/wordprocessingGroup" xmlns:wpi="http://schemas.microsoft.com/office/word/2010/wordprocessingInk" xmlns:wne="http://schemas.microsoft.com/office/word/2006/wordml" xmlns:wps="http://schemas.microsoft.com/office/word/2010/wordprocessingShape" mc:Ignorable="w14 w15 wp14">
+  <w:comment w:id="0" w:author="Thang Nguyen" w:date="2018-08-02T08:36:00Z" w:initials="TN">
+    <w:p>
+      <w:pPr>
+        <w:pStyle w:val="CommentText"/>
+      </w:pPr>
+      <w:r>
+        <w:rPr>
+          <w:rStyle w:val="CommentReference"/>
+        </w:rPr>
+        <w:annotationRef/>
+      </w:r>
+      <w:r>
+        <w:t xml:space="preserve">Các tittle màu nổi hơn như đỏ đậm, xanh dương cho mạnh mê. Nên dùng hình màu, không cần nghiêm túc, chủ yếu là rõ mặt nhìn vui vẻ đẹp chai. </w:t>
+      </w:r>
+    </w:p>
+  </w:comment>
+  <w:comment w:id="1" w:author="Thang Nguyen" w:date="2018-08-02T08:30:00Z" w:initials="TN">
+    <w:p>
+      <w:pPr>
+        <w:pStyle w:val="CommentText"/>
+      </w:pPr>
+      <w:r>
+        <w:rPr>
+          <w:rStyle w:val="CommentReference"/>
+        </w:rPr>
+        <w:annotationRef/>
+      </w:r>
+      <w:r>
+        <w:t>Chi tiết GPA luôn. VD: 3.1/4</w:t>
+      </w:r>
+    </w:p>
+  </w:comment>
+  <w:comment w:id="2" w:author="Thang Nguyen" w:date="2018-08-02T08:29:00Z" w:initials="TN">
+    <w:p>
+      <w:pPr>
+        <w:pStyle w:val="CommentText"/>
+      </w:pPr>
+      <w:r>
+        <w:rPr>
+          <w:rStyle w:val="CommentReference"/>
+        </w:rPr>
+        <w:annotationRef/>
+      </w:r>
+      <w:r>
+        <w:t>Xóa khúc này đi.</w:t>
+      </w:r>
+    </w:p>
+  </w:comment>
+  <w:comment w:id="3" w:author="Thang Nguyen" w:date="2018-08-02T08:31:00Z" w:initials="TN">
+    <w:p>
+      <w:pPr>
+        <w:pStyle w:val="CommentText"/>
+      </w:pPr>
+      <w:r>
+        <w:rPr>
+          <w:rStyle w:val="CommentReference"/>
+        </w:rPr>
+        <w:annotationRef/>
+      </w:r>
+      <w:r>
+        <w:t>Không cần thiết, đã nói bên dưới</w:t>
+      </w:r>
+    </w:p>
+  </w:comment>
+  <w:comment w:id="4" w:author="Thang Nguyen" w:date="2018-08-02T08:32:00Z" w:initials="TN">
+    <w:p>
+      <w:pPr>
+        <w:pStyle w:val="CommentText"/>
+      </w:pPr>
+      <w:r>
+        <w:rPr>
+          <w:rStyle w:val="CommentReference"/>
+        </w:rPr>
+        <w:annotationRef/>
+      </w:r>
+      <w:r>
+        <w:t>Chi tiết mức độ thành thạo. VD: Proficient with xxx, Basic level of yyy…</w:t>
+      </w:r>
+    </w:p>
+  </w:comment>
+  <w:comment w:id="5" w:author="Thang Nguyen" w:date="2018-08-02T08:34:00Z" w:initials="TN">
+    <w:p>
+      <w:pPr>
+        <w:pStyle w:val="CommentText"/>
+      </w:pPr>
+      <w:r>
+        <w:rPr>
+          <w:rStyle w:val="CommentReference"/>
+        </w:rPr>
+        <w:annotationRef/>
+      </w:r>
+      <w:r>
+        <w:t>Làm có 1 dự án à, gom lại chung luông. List các task mình đã và đang làm, học được gì, thế mạnh nổi bật là gì.</w:t>
+      </w:r>
+    </w:p>
+  </w:comment>
+  <w:comment w:id="6" w:author="Thang Nguyen" w:date="2018-08-02T08:35:00Z" w:initials="TN">
+    <w:p>
+      <w:pPr>
+        <w:pStyle w:val="CommentText"/>
+      </w:pPr>
+      <w:r>
+        <w:rPr>
+          <w:rStyle w:val="CommentReference"/>
+        </w:rPr>
+        <w:annotationRef/>
+      </w:r>
+      <w:r>
+        <w:t>Không cần thiết. Liệt kê các khóa học thui.</w:t>
+      </w:r>
+    </w:p>
+  </w:comment>
+  <w:comment w:id="7" w:author="Thang Nguyen" w:date="2018-08-02T08:35:00Z" w:initials="TN">
+    <w:p>
+      <w:pPr>
+        <w:pStyle w:val="CommentText"/>
+      </w:pPr>
+      <w:r>
+        <w:rPr>
+          <w:rStyle w:val="CommentReference"/>
+        </w:rPr>
+        <w:annotationRef/>
+      </w:r>
+      <w:r>
+        <w:t>Không cần thiết. Liệt kê các khóa học là được.</w:t>
+      </w:r>
+    </w:p>
+  </w:comment>
+  <w:comment w:id="8" w:author="Thang Nguyen" w:date="2018-08-02T08:39:00Z" w:initials="TN">
+    <w:p>
+      <w:pPr>
+        <w:pStyle w:val="CommentText"/>
+      </w:pPr>
+      <w:r>
+        <w:rPr>
+          <w:rStyle w:val="CommentReference"/>
+        </w:rPr>
+        <w:annotationRef/>
+      </w:r>
+      <w:r>
+        <w:t xml:space="preserve">Dời lên trên cùng. Sửa thành Passion hay gì đó tương tự. </w:t>
+      </w:r>
+    </w:p>
+  </w:comment>
+</w:comments>
+</file>
+
+<file path=word/commentsExtended.xml><?xml version="1.0" encoding="utf-8"?>
+<w15:commentsEx xmlns:wpc="http://schemas.microsoft.com/office/word/2010/wordprocessingCanvas" xmlns:mc="http://schemas.openxmlformats.org/markup-compatibility/2006" xmlns:o="urn:schemas-microsoft-com:office:office" xmlns:r="http://schemas.openxmlformats.org/officeDocument/2006/relationships" xmlns:m="http://schemas.openxmlformats.org/officeDocument/2006/math" xmlns:v="urn:schemas-microsoft-com:vml" xmlns:wp14="http://schemas.microsoft.com/office/word/2010/wordprocessingDrawing" xmlns:wp="http://schemas.openxmlformats.org/drawingml/2006/wordprocessingDrawing" xmlns:w10="urn:schemas-microsoft-com:office:word" xmlns:w="http://schemas.openxmlformats.org/wordprocessingml/2006/main" xmlns:w14="http://schemas.microsoft.com/office/word/2010/wordml" xmlns:w15="http://schemas.microsoft.com/office/word/2012/wordml" xmlns:wpg="http://schemas.microsoft.com/office/word/2010/wordprocessingGroup" xmlns:wpi="http://schemas.microsoft.com/office/word/2010/wordprocessingInk" xmlns:wne="http://schemas.microsoft.com/office/word/2006/wordml" xmlns:wps="http://schemas.microsoft.com/office/word/2010/wordprocessingShape" mc:Ignorable="w14 w15 wp14">
+  <w15:commentEx w15:paraId="605B2081" w15:done="0"/>
+  <w15:commentEx w15:paraId="559880F7" w15:done="0"/>
+  <w15:commentEx w15:paraId="56985986" w15:done="0"/>
+  <w15:commentEx w15:paraId="2DAF42B2" w15:done="0"/>
+  <w15:commentEx w15:paraId="379E7869" w15:done="0"/>
+  <w15:commentEx w15:paraId="557E3480" w15:done="0"/>
+  <w15:commentEx w15:paraId="11D377F7" w15:done="0"/>
+  <w15:commentEx w15:paraId="5406FC57" w15:done="0"/>
+  <w15:commentEx w15:paraId="3DBBDC9D" w15:done="0"/>
+</w15:commentsEx>
 </file>
 
 <file path=word/endnotes.xml><?xml version="1.0" encoding="utf-8"?>
@@ -3518,7 +3556,7 @@
         <w:rStyle w:val="PageNumber"/>
         <w:noProof/>
       </w:rPr>
-      <w:t>2</w:t>
+      <w:t>1</w:t>
     </w:r>
     <w:r>
       <w:rPr>
@@ -5247,6 +5285,14 @@
     <w:abstractNumId w:val="6"/>
   </w:num>
 </w:numbering>
+</file>
+
+<file path=word/people.xml><?xml version="1.0" encoding="utf-8"?>
+<w15:people xmlns:wpc="http://schemas.microsoft.com/office/word/2010/wordprocessingCanvas" xmlns:mc="http://schemas.openxmlformats.org/markup-compatibility/2006" xmlns:o="urn:schemas-microsoft-com:office:office" xmlns:r="http://schemas.openxmlformats.org/officeDocument/2006/relationships" xmlns:m="http://schemas.openxmlformats.org/officeDocument/2006/math" xmlns:v="urn:schemas-microsoft-com:vml" xmlns:wp14="http://schemas.microsoft.com/office/word/2010/wordprocessingDrawing" xmlns:wp="http://schemas.openxmlformats.org/drawingml/2006/wordprocessingDrawing" xmlns:w10="urn:schemas-microsoft-com:office:word" xmlns:w="http://schemas.openxmlformats.org/wordprocessingml/2006/main" xmlns:w14="http://schemas.microsoft.com/office/word/2010/wordml" xmlns:w15="http://schemas.microsoft.com/office/word/2012/wordml" xmlns:wpg="http://schemas.microsoft.com/office/word/2010/wordprocessingGroup" xmlns:wpi="http://schemas.microsoft.com/office/word/2010/wordprocessingInk" xmlns:wne="http://schemas.microsoft.com/office/word/2006/wordml" xmlns:wps="http://schemas.microsoft.com/office/word/2010/wordprocessingShape" mc:Ignorable="w14 w15 wp14">
+  <w15:person w15:author="Thang Nguyen">
+    <w15:presenceInfo w15:providerId="None" w15:userId="Thang Nguyen"/>
+  </w15:person>
+</w15:people>
 </file>
 
 <file path=word/styles.xml><?xml version="1.0" encoding="utf-8"?>
@@ -5878,6 +5924,82 @@
       <w:contextualSpacing/>
     </w:pPr>
   </w:style>
+  <w:style w:type="character" w:styleId="CommentReference">
+    <w:name w:val="annotation reference"/>
+    <w:basedOn w:val="DefaultParagraphFont"/>
+    <w:semiHidden/>
+    <w:unhideWhenUsed/>
+    <w:rsid w:val="00AA5D28"/>
+    <w:rPr>
+      <w:sz w:val="16"/>
+      <w:szCs w:val="16"/>
+    </w:rPr>
+  </w:style>
+  <w:style w:type="paragraph" w:styleId="CommentText">
+    <w:name w:val="annotation text"/>
+    <w:basedOn w:val="Normal"/>
+    <w:link w:val="CommentTextChar"/>
+    <w:semiHidden/>
+    <w:unhideWhenUsed/>
+    <w:rsid w:val="00AA5D28"/>
+    <w:rPr>
+      <w:sz w:val="20"/>
+      <w:szCs w:val="20"/>
+    </w:rPr>
+  </w:style>
+  <w:style w:type="character" w:customStyle="1" w:styleId="CommentTextChar">
+    <w:name w:val="Comment Text Char"/>
+    <w:basedOn w:val="DefaultParagraphFont"/>
+    <w:link w:val="CommentText"/>
+    <w:semiHidden/>
+    <w:rsid w:val="00AA5D28"/>
+  </w:style>
+  <w:style w:type="paragraph" w:styleId="CommentSubject">
+    <w:name w:val="annotation subject"/>
+    <w:basedOn w:val="CommentText"/>
+    <w:next w:val="CommentText"/>
+    <w:link w:val="CommentSubjectChar"/>
+    <w:semiHidden/>
+    <w:unhideWhenUsed/>
+    <w:rsid w:val="00AA5D28"/>
+    <w:rPr>
+      <w:b/>
+      <w:bCs/>
+    </w:rPr>
+  </w:style>
+  <w:style w:type="character" w:customStyle="1" w:styleId="CommentSubjectChar">
+    <w:name w:val="Comment Subject Char"/>
+    <w:basedOn w:val="CommentTextChar"/>
+    <w:link w:val="CommentSubject"/>
+    <w:semiHidden/>
+    <w:rsid w:val="00AA5D28"/>
+    <w:rPr>
+      <w:b/>
+      <w:bCs/>
+    </w:rPr>
+  </w:style>
+  <w:style w:type="paragraph" w:styleId="BalloonText">
+    <w:name w:val="Balloon Text"/>
+    <w:basedOn w:val="Normal"/>
+    <w:link w:val="BalloonTextChar"/>
+    <w:rsid w:val="00AA5D28"/>
+    <w:rPr>
+      <w:rFonts w:ascii="Segoe UI" w:hAnsi="Segoe UI" w:cs="Segoe UI"/>
+      <w:sz w:val="18"/>
+      <w:szCs w:val="18"/>
+    </w:rPr>
+  </w:style>
+  <w:style w:type="character" w:customStyle="1" w:styleId="BalloonTextChar">
+    <w:name w:val="Balloon Text Char"/>
+    <w:basedOn w:val="DefaultParagraphFont"/>
+    <w:link w:val="BalloonText"/>
+    <w:rsid w:val="00AA5D28"/>
+    <w:rPr>
+      <w:rFonts w:ascii="Segoe UI" w:hAnsi="Segoe UI" w:cs="Segoe UI"/>
+      <w:sz w:val="18"/>
+      <w:szCs w:val="18"/>
+    </w:rPr>
+  </w:style>
 </w:styles>
 </file>
 

</xml_diff>